<commit_message>
a lot datasets for mo
</commit_message>
<xml_diff>
--- a/ML/lab 1/Шаблон АВТФ.docx
+++ b/ML/lab 1/Шаблон АВТФ.docx
@@ -1,6 +1,6 @@
 
 <file path=word/document.xml><?xml version="1.0" encoding="utf-8"?>
-<w:document xmlns:wpc="http://schemas.microsoft.com/office/word/2010/wordprocessingCanvas" xmlns:cx="http://schemas.microsoft.com/office/drawing/2014/chartex" xmlns:mc="http://schemas.openxmlformats.org/markup-compatibility/2006" xmlns:o="urn:schemas-microsoft-com:office:office" xmlns:r="http://schemas.openxmlformats.org/officeDocument/2006/relationships" xmlns:m="http://schemas.openxmlformats.org/officeDocument/2006/math" xmlns:v="urn:schemas-microsoft-com:vml" xmlns:wp14="http://schemas.microsoft.com/office/word/2010/wordprocessingDrawing" xmlns:wp="http://schemas.openxmlformats.org/drawingml/2006/wordprocessingDrawing" xmlns:w10="urn:schemas-microsoft-com:office:word" xmlns:w="http://schemas.openxmlformats.org/wordprocessingml/2006/main" xmlns:w14="http://schemas.microsoft.com/office/word/2010/wordml" xmlns:w15="http://schemas.microsoft.com/office/word/2012/wordml" xmlns:w16se="http://schemas.microsoft.com/office/word/2015/wordml/symex" xmlns:wpg="http://schemas.microsoft.com/office/word/2010/wordprocessingGroup" xmlns:wpi="http://schemas.microsoft.com/office/word/2010/wordprocessingInk" xmlns:wne="http://schemas.microsoft.com/office/word/2006/wordml" xmlns:wps="http://schemas.microsoft.com/office/word/2010/wordprocessingShape" mc:Ignorable="w14 w15 w16se wp14">
+<w:document xmlns:wpc="http://schemas.microsoft.com/office/word/2010/wordprocessingCanvas" xmlns:cx="http://schemas.microsoft.com/office/drawing/2014/chartex" xmlns:cx1="http://schemas.microsoft.com/office/drawing/2015/9/8/chartex" xmlns:cx2="http://schemas.microsoft.com/office/drawing/2015/10/21/chartex" xmlns:cx3="http://schemas.microsoft.com/office/drawing/2016/5/9/chartex" xmlns:cx4="http://schemas.microsoft.com/office/drawing/2016/5/10/chartex" xmlns:cx5="http://schemas.microsoft.com/office/drawing/2016/5/11/chartex" xmlns:cx6="http://schemas.microsoft.com/office/drawing/2016/5/12/chartex" xmlns:cx7="http://schemas.microsoft.com/office/drawing/2016/5/13/chartex" xmlns:cx8="http://schemas.microsoft.com/office/drawing/2016/5/14/chartex" xmlns:mc="http://schemas.openxmlformats.org/markup-compatibility/2006" xmlns:aink="http://schemas.microsoft.com/office/drawing/2016/ink" xmlns:am3d="http://schemas.microsoft.com/office/drawing/2017/model3d" xmlns:o="urn:schemas-microsoft-com:office:office" xmlns:oel="http://schemas.microsoft.com/office/2019/extlst" xmlns:r="http://schemas.openxmlformats.org/officeDocument/2006/relationships" xmlns:m="http://schemas.openxmlformats.org/officeDocument/2006/math" xmlns:v="urn:schemas-microsoft-com:vml" xmlns:wp14="http://schemas.microsoft.com/office/word/2010/wordprocessingDrawing" xmlns:wp="http://schemas.openxmlformats.org/drawingml/2006/wordprocessingDrawing" xmlns:w10="urn:schemas-microsoft-com:office:word" xmlns:w="http://schemas.openxmlformats.org/wordprocessingml/2006/main" xmlns:w14="http://schemas.microsoft.com/office/word/2010/wordml" xmlns:w15="http://schemas.microsoft.com/office/word/2012/wordml" xmlns:w16cex="http://schemas.microsoft.com/office/word/2018/wordml/cex" xmlns:w16cid="http://schemas.microsoft.com/office/word/2016/wordml/cid" xmlns:w16="http://schemas.microsoft.com/office/word/2018/wordml" xmlns:w16du="http://schemas.microsoft.com/office/word/2023/wordml/word16du" xmlns:w16sdtdh="http://schemas.microsoft.com/office/word/2020/wordml/sdtdatahash" xmlns:w16sdtfl="http://schemas.microsoft.com/office/word/2024/wordml/sdtformatlock" xmlns:w16se="http://schemas.microsoft.com/office/word/2015/wordml/symex" xmlns:wpg="http://schemas.microsoft.com/office/word/2010/wordprocessingGroup" xmlns:wpi="http://schemas.microsoft.com/office/word/2010/wordprocessingInk" xmlns:wne="http://schemas.microsoft.com/office/word/2006/wordml" xmlns:wps="http://schemas.microsoft.com/office/word/2010/wordprocessingShape" mc:Ignorable="w14 w15 w16se w16cid w16 w16cex w16sdtdh w16sdtfl w16du wp14">
   <w:body>
     <w:tbl>
       <w:tblPr>
@@ -44,13 +44,9 @@
             <w:vAlign w:val="center"/>
           </w:tcPr>
           <w:p>
-            <w:pPr>
-              <w:pStyle w:val="af0"/>
-            </w:pPr>
             <w:r>
               <w:rPr>
                 <w:noProof/>
-                <w:lang w:eastAsia="ru-RU"/>
               </w:rPr>
               <w:drawing>
                 <wp:anchor distT="0" distB="0" distL="114300" distR="114300" simplePos="0" relativeHeight="251657216" behindDoc="0" locked="0" layoutInCell="1" allowOverlap="1" wp14:anchorId="58477AD1" wp14:editId="2C5D322A">
@@ -128,35 +124,26 @@
           </w:tcPr>
           <w:p>
             <w:pPr>
-              <w:pStyle w:val="20"/>
-              <w:spacing w:line="259" w:lineRule="auto"/>
               <w:jc w:val="center"/>
-              <w:outlineLvl w:val="1"/>
-              <w:rPr>
-                <w:rFonts w:eastAsia="Calibri"/>
-                <w:color w:val="auto"/>
+              <w:rPr>
+                <w:rFonts w:asciiTheme="majorHAnsi" w:hAnsiTheme="majorHAnsi" w:cstheme="majorHAnsi"/>
                 <w:sz w:val="28"/>
                 <w:szCs w:val="28"/>
-                <w:shd w:val="clear" w:color="auto" w:fill="FFFFFF"/>
               </w:rPr>
             </w:pPr>
             <w:r>
               <w:rPr>
-                <w:rFonts w:eastAsia="Calibri"/>
-                <w:color w:val="000000" w:themeColor="text1"/>
+                <w:rFonts w:asciiTheme="majorHAnsi" w:hAnsiTheme="majorHAnsi" w:cstheme="majorHAnsi"/>
                 <w:sz w:val="28"/>
                 <w:szCs w:val="28"/>
-                <w:shd w:val="clear" w:color="auto" w:fill="FFFFFF"/>
               </w:rPr>
               <w:t xml:space="preserve">Федеральное государственное бюджетное </w:t>
             </w:r>
             <w:r>
               <w:rPr>
-                <w:rFonts w:eastAsia="Calibri"/>
-                <w:color w:val="000000" w:themeColor="text1"/>
+                <w:rFonts w:asciiTheme="majorHAnsi" w:hAnsiTheme="majorHAnsi" w:cstheme="majorHAnsi"/>
                 <w:sz w:val="28"/>
                 <w:szCs w:val="28"/>
-                <w:shd w:val="clear" w:color="auto" w:fill="FFFFFF"/>
               </w:rPr>
               <w:br/>
               <w:t>образовательное учреждение высшего образования</w:t>
@@ -164,17 +151,13 @@
           </w:p>
           <w:p>
             <w:pPr>
-              <w:pStyle w:val="11"/>
-              <w:spacing w:line="259" w:lineRule="auto"/>
-              <w:rPr>
-                <w:sz w:val="28"/>
-                <w:shd w:val="clear" w:color="auto" w:fill="FFFFFF"/>
-                <w:lang w:val="en-US"/>
-              </w:rPr>
+              <w:jc w:val="center"/>
             </w:pPr>
             <w:r>
               <w:rPr>
-                <w:rFonts w:ascii="Calibri Light" w:hAnsi="Calibri Light" w:cs="Calibri Light"/>
+                <w:rFonts w:asciiTheme="majorHAnsi" w:hAnsiTheme="majorHAnsi" w:cstheme="majorHAnsi"/>
+                <w:sz w:val="28"/>
+                <w:szCs w:val="28"/>
               </w:rPr>
               <w:t>«Новосибирский государственный технический университет»</w:t>
             </w:r>
@@ -197,19 +180,12 @@
             <w:vAlign w:val="center"/>
           </w:tcPr>
           <w:p>
-            <w:pPr>
-              <w:rPr>
-                <w:lang w:val="en-US"/>
-              </w:rPr>
-            </w:pPr>
             <w:r>
               <w:rPr>
-                <w:rFonts w:ascii="Calibri Light" w:hAnsi="Calibri Light" w:cs="Calibri Light"/>
                 <w:noProof/>
-                <w:lang w:eastAsia="ru-RU"/>
               </w:rPr>
               <w:drawing>
-                <wp:anchor distT="0" distB="0" distL="114300" distR="114300" simplePos="0" relativeHeight="251660288" behindDoc="0" locked="0" layoutInCell="1" allowOverlap="1" wp14:anchorId="49F450AA" wp14:editId="7217B282">
+                <wp:anchor distT="0" distB="0" distL="114300" distR="114300" simplePos="0" relativeHeight="251660288" behindDoc="0" locked="0" layoutInCell="1" allowOverlap="1" wp14:anchorId="49F450AA" wp14:editId="718494E2">
                   <wp:simplePos x="0" y="0"/>
                   <wp:positionH relativeFrom="column">
                     <wp:posOffset>719455</wp:posOffset>
@@ -291,37 +267,23 @@
           </w:tcPr>
           <w:p>
             <w:pPr>
-              <w:pStyle w:val="3"/>
               <w:jc w:val="center"/>
-              <w:outlineLvl w:val="2"/>
-              <w:rPr>
-                <w:color w:val="000000" w:themeColor="text1"/>
-                <w:sz w:val="28"/>
-              </w:rPr>
             </w:pPr>
             <w:r>
               <w:rPr>
-                <w:rFonts w:eastAsia="Calibri"/>
-                <w:color w:val="auto"/>
+                <w:rFonts w:asciiTheme="majorHAnsi" w:hAnsiTheme="majorHAnsi" w:cstheme="majorHAnsi"/>
                 <w:sz w:val="28"/>
+                <w:szCs w:val="28"/>
               </w:rPr>
               <w:t xml:space="preserve">Кафедра </w:t>
             </w:r>
             <w:r>
               <w:rPr>
-                <w:rFonts w:eastAsia="Calibri"/>
-                <w:color w:val="auto"/>
+                <w:rFonts w:asciiTheme="majorHAnsi" w:hAnsiTheme="majorHAnsi" w:cstheme="majorHAnsi"/>
                 <w:sz w:val="28"/>
-              </w:rPr>
-              <w:t>В</w:t>
-            </w:r>
-            <w:r>
-              <w:rPr>
-                <w:rFonts w:eastAsia="Calibri"/>
-                <w:color w:val="auto"/>
-                <w:sz w:val="28"/>
-              </w:rPr>
-              <w:t>ычислительной техники</w:t>
+                <w:szCs w:val="28"/>
+              </w:rPr>
+              <w:t>систем сбора и обработки данных</w:t>
             </w:r>
           </w:p>
         </w:tc>
@@ -343,15 +305,19 @@
           </w:tcPr>
           <w:p>
             <w:pPr>
-              <w:pStyle w:val="3"/>
               <w:jc w:val="center"/>
-              <w:outlineLvl w:val="2"/>
+              <w:rPr>
+                <w:rFonts w:asciiTheme="majorHAnsi" w:hAnsiTheme="majorHAnsi" w:cstheme="majorHAnsi"/>
+                <w:sz w:val="28"/>
+                <w:szCs w:val="28"/>
+              </w:rPr>
             </w:pPr>
             <w:sdt>
               <w:sdtPr>
                 <w:rPr>
-                  <w:color w:val="000000" w:themeColor="text1"/>
+                  <w:rFonts w:asciiTheme="majorHAnsi" w:hAnsiTheme="majorHAnsi" w:cstheme="majorHAnsi"/>
                   <w:sz w:val="28"/>
+                  <w:szCs w:val="28"/>
                 </w:rPr>
                 <w:alias w:val="Вид работы"/>
                 <w:tag w:val="Вид работы"/>
@@ -365,12 +331,12 @@
                   <w:listItem w:displayText="Лабораторная работа" w:value="Лабораторная работа"/>
                 </w:comboBox>
               </w:sdtPr>
-              <w:sdtEndPr/>
               <w:sdtContent>
                 <w:r>
                   <w:rPr>
-                    <w:color w:val="000000" w:themeColor="text1"/>
+                    <w:rFonts w:asciiTheme="majorHAnsi" w:hAnsiTheme="majorHAnsi" w:cstheme="majorHAnsi"/>
                     <w:sz w:val="28"/>
+                    <w:szCs w:val="28"/>
                   </w:rPr>
                   <w:t>Лабораторная работа</w:t>
                 </w:r>
@@ -378,16 +344,18 @@
             </w:sdt>
             <w:r>
               <w:rPr>
-                <w:color w:val="000000" w:themeColor="text1"/>
+                <w:rFonts w:asciiTheme="majorHAnsi" w:hAnsiTheme="majorHAnsi" w:cstheme="majorHAnsi"/>
                 <w:sz w:val="28"/>
+                <w:szCs w:val="28"/>
               </w:rPr>
               <w:t xml:space="preserve"> № </w:t>
             </w:r>
             <w:sdt>
               <w:sdtPr>
                 <w:rPr>
-                  <w:color w:val="000000" w:themeColor="text1"/>
+                  <w:rFonts w:asciiTheme="majorHAnsi" w:hAnsiTheme="majorHAnsi" w:cstheme="majorHAnsi"/>
                   <w:sz w:val="28"/>
+                  <w:szCs w:val="28"/>
                 </w:rPr>
                 <w:alias w:val="номер"/>
                 <w:tag w:val="номер"/>
@@ -406,12 +374,12 @@
                   <w:listItem w:displayText="8" w:value="8"/>
                 </w:dropDownList>
               </w:sdtPr>
-              <w:sdtEndPr/>
               <w:sdtContent>
                 <w:r>
                   <w:rPr>
-                    <w:color w:val="000000" w:themeColor="text1"/>
+                    <w:rFonts w:asciiTheme="majorHAnsi" w:hAnsiTheme="majorHAnsi" w:cstheme="majorHAnsi"/>
                     <w:sz w:val="28"/>
+                    <w:szCs w:val="28"/>
                   </w:rPr>
                   <w:t>1</w:t>
                 </w:r>
@@ -437,14 +405,16 @@
           </w:tcPr>
           <w:p>
             <w:pPr>
-              <w:pStyle w:val="3"/>
               <w:jc w:val="center"/>
-              <w:outlineLvl w:val="2"/>
+              <w:rPr>
+                <w:rFonts w:asciiTheme="majorHAnsi" w:hAnsiTheme="majorHAnsi" w:cstheme="majorHAnsi"/>
+                <w:sz w:val="28"/>
+                <w:szCs w:val="28"/>
+              </w:rPr>
             </w:pPr>
             <w:r>
               <w:rPr>
                 <w:noProof/>
-                <w:lang w:eastAsia="ru-RU"/>
               </w:rPr>
               <w:drawing>
                 <wp:anchor distT="0" distB="0" distL="114300" distR="114300" simplePos="0" relativeHeight="251655167" behindDoc="1" locked="0" layoutInCell="1" allowOverlap="1" wp14:anchorId="1969AB58" wp14:editId="69AE73D8">
@@ -504,16 +474,18 @@
             </w:r>
             <w:r>
               <w:rPr>
-                <w:color w:val="auto"/>
+                <w:rFonts w:asciiTheme="majorHAnsi" w:hAnsiTheme="majorHAnsi" w:cstheme="majorHAnsi"/>
                 <w:sz w:val="28"/>
+                <w:szCs w:val="28"/>
               </w:rPr>
               <w:t>по дисциплине «</w:t>
             </w:r>
             <w:sdt>
               <w:sdtPr>
                 <w:rPr>
-                  <w:color w:val="auto"/>
+                  <w:rFonts w:asciiTheme="majorHAnsi" w:hAnsiTheme="majorHAnsi" w:cstheme="majorHAnsi"/>
                   <w:sz w:val="28"/>
+                  <w:szCs w:val="28"/>
                 </w:rPr>
                 <w:id w:val="-332765365"/>
                 <w:lock w:val="sdtLocked"/>
@@ -527,21 +499,22 @@
                   <w:listItem w:displayText="Информатика" w:value="Информатика"/>
                 </w:comboBox>
               </w:sdtPr>
-              <w:sdtEndPr/>
               <w:sdtContent>
                 <w:r>
                   <w:rPr>
-                    <w:color w:val="auto"/>
+                    <w:rFonts w:asciiTheme="majorHAnsi" w:hAnsiTheme="majorHAnsi" w:cstheme="majorHAnsi"/>
                     <w:sz w:val="28"/>
+                    <w:szCs w:val="28"/>
                   </w:rPr>
-                  <w:t>Компьютерные технологии анализа и обработки данных</w:t>
+                  <w:t>Машинное обучение</w:t>
                 </w:r>
               </w:sdtContent>
             </w:sdt>
             <w:r>
               <w:rPr>
-                <w:color w:val="auto"/>
+                <w:rFonts w:asciiTheme="majorHAnsi" w:hAnsiTheme="majorHAnsi" w:cstheme="majorHAnsi"/>
                 <w:sz w:val="28"/>
+                <w:szCs w:val="28"/>
               </w:rPr>
               <w:t>»</w:t>
             </w:r>
@@ -565,13 +538,6 @@
           </w:tcPr>
           <w:sdt>
             <w:sdtPr>
-              <w:rPr>
-                <w:rFonts w:ascii="Calibri Light" w:hAnsi="Calibri Light" w:cs="Arial"/>
-                <w:b/>
-                <w:smallCaps/>
-                <w:color w:val="auto"/>
-                <w:sz w:val="32"/>
-              </w:rPr>
               <w:alias w:val="Тема работы"/>
               <w:tag w:val="Тема работы"/>
               <w:id w:val="1987114446"/>
@@ -580,69 +546,20 @@
                 <w:docPart w:val="8BDE018784094A05BFD76F9FAC7C273C"/>
               </w:placeholder>
             </w:sdtPr>
-            <w:sdtEndPr/>
             <w:sdtContent>
               <w:p>
                 <w:pPr>
-                  <w:pStyle w:val="3"/>
-                  <w:ind w:left="567" w:right="561"/>
                   <w:jc w:val="center"/>
-                  <w:outlineLvl w:val="2"/>
-                  <w:rPr>
-                    <w:b/>
-                  </w:rPr>
                 </w:pPr>
                 <w:r>
                   <w:rPr>
-                    <w:rFonts w:ascii="Calibri Light" w:hAnsi="Calibri Light" w:cs="Arial"/>
+                    <w:rFonts w:ascii="Calibri Light" w:hAnsi="Calibri Light" w:cs="Calibri Light"/>
                     <w:b/>
-                    <w:smallCaps/>
-                    <w:color w:val="auto"/>
+                    <w:bCs/>
                     <w:sz w:val="32"/>
+                    <w:szCs w:val="32"/>
                   </w:rPr>
-                  <w:t xml:space="preserve">Введение в </w:t>
-                </w:r>
-                <w:r>
-                  <w:rPr>
-                    <w:rFonts w:ascii="Calibri Light" w:hAnsi="Calibri Light" w:cs="Arial"/>
-                    <w:b/>
-                    <w:smallCaps/>
-                    <w:color w:val="auto"/>
-                    <w:sz w:val="32"/>
-                    <w:lang w:val="en-US"/>
-                  </w:rPr>
-                  <w:t>R</w:t>
-                </w:r>
-                <w:r>
-                  <w:rPr>
-                    <w:rFonts w:ascii="Calibri Light" w:hAnsi="Calibri Light" w:cs="Arial"/>
-                    <w:b/>
-                    <w:smallCaps/>
-                    <w:color w:val="auto"/>
-                    <w:sz w:val="32"/>
-                  </w:rPr>
-                  <w:t xml:space="preserve">. </w:t>
-                </w:r>
-                <w:r>
-                  <w:rPr>
-                    <w:rFonts w:ascii="Calibri Light" w:hAnsi="Calibri Light" w:cs="Arial"/>
-                    <w:b/>
-                    <w:smallCaps/>
-                    <w:color w:val="auto"/>
-                    <w:sz w:val="32"/>
-                  </w:rPr>
-                  <w:t xml:space="preserve">Методы первичного разведочного анализа данных в </w:t>
-                </w:r>
-                <w:r>
-                  <w:rPr>
-                    <w:rFonts w:ascii="Calibri Light" w:hAnsi="Calibri Light" w:cs="Arial"/>
-                    <w:b/>
-                    <w:smallCaps/>
-                    <w:color w:val="auto"/>
-                    <w:sz w:val="32"/>
-                    <w:lang w:val="en-US"/>
-                  </w:rPr>
-                  <w:t>R</w:t>
+                  <w:t>Регрессионный анализ данных методами машинного обучения</w:t>
                 </w:r>
               </w:p>
             </w:sdtContent>
@@ -682,15 +599,7 @@
             </w:tcMar>
             <w:vAlign w:val="center"/>
           </w:tcPr>
-          <w:p>
-            <w:pPr>
-              <w:ind w:right="1786"/>
-              <w:rPr>
-                <w:sz w:val="28"/>
-                <w:szCs w:val="28"/>
-              </w:rPr>
-            </w:pPr>
-          </w:p>
+          <w:p/>
         </w:tc>
         <w:tc>
           <w:tcPr>
@@ -701,51 +610,22 @@
             </w:tcMar>
             <w:vAlign w:val="center"/>
           </w:tcPr>
-          <w:sdt>
-            <w:sdtPr>
-              <w:rPr>
-                <w:rFonts w:cstheme="minorHAnsi"/>
-                <w:sz w:val="24"/>
-                <w:szCs w:val="24"/>
-              </w:rPr>
-              <w:alias w:val="Номер бригады"/>
-              <w:tag w:val="Номер бригады"/>
-              <w:id w:val="1884369182"/>
-              <w:placeholder>
-                <w:docPart w:val="34AABC71876743AAB46EC9B9D314EB6B"/>
-              </w:placeholder>
-              <w:text/>
-            </w:sdtPr>
-            <w:sdtEndPr/>
-            <w:sdtContent>
-              <w:p>
-                <w:pPr>
-                  <w:ind w:right="284"/>
-                  <w:rPr>
-                    <w:rFonts w:cstheme="minorHAnsi"/>
-                    <w:sz w:val="24"/>
-                    <w:szCs w:val="24"/>
-                  </w:rPr>
-                </w:pPr>
-                <w:r>
-                  <w:rPr>
-                    <w:rFonts w:cstheme="minorHAnsi"/>
-                    <w:sz w:val="24"/>
-                    <w:szCs w:val="24"/>
-                  </w:rPr>
-                  <w:t>Бригада</w:t>
-                </w:r>
-                <w:r>
-                  <w:rPr>
-                    <w:rFonts w:cstheme="minorHAnsi"/>
-                    <w:sz w:val="24"/>
-                    <w:szCs w:val="24"/>
-                  </w:rPr>
-                  <w:t xml:space="preserve"> </w:t>
-                </w:r>
-              </w:p>
-            </w:sdtContent>
-          </w:sdt>
+          <w:p>
+            <w:pPr>
+              <w:rPr>
+                <w:sz w:val="28"/>
+                <w:szCs w:val="28"/>
+                <w:lang w:val="en-US"/>
+              </w:rPr>
+            </w:pPr>
+            <w:r>
+              <w:rPr>
+                <w:sz w:val="28"/>
+                <w:szCs w:val="28"/>
+              </w:rPr>
+              <w:t>Студент</w:t>
+            </w:r>
+          </w:p>
         </w:tc>
         <w:tc>
           <w:tcPr>
@@ -759,18 +639,14 @@
           <w:p>
             <w:pPr>
               <w:rPr>
-                <w:rFonts w:cstheme="minorHAnsi"/>
-                <w:caps/>
-                <w:sz w:val="24"/>
-                <w:szCs w:val="24"/>
+                <w:sz w:val="28"/>
+                <w:szCs w:val="28"/>
               </w:rPr>
             </w:pPr>
             <w:r>
               <w:rPr>
-                <w:rFonts w:cstheme="minorHAnsi"/>
-                <w:caps/>
-                <w:sz w:val="24"/>
-                <w:szCs w:val="24"/>
+                <w:sz w:val="28"/>
+                <w:szCs w:val="28"/>
               </w:rPr>
               <w:t>Чумаков Илья</w:t>
             </w:r>
@@ -794,10 +670,135 @@
             </w:tcMar>
             <w:vAlign w:val="center"/>
           </w:tcPr>
+          <w:p/>
+        </w:tc>
+      </w:tr>
+      <w:tr>
+        <w:trPr>
+          <w:trHeight w:hRule="exact" w:val="454"/>
+          <w:jc w:val="center"/>
+        </w:trPr>
+        <w:tc>
+          <w:tcPr>
+            <w:tcW w:w="1221" w:type="pct"/>
+            <w:vMerge/>
+            <w:tcMar>
+              <w:left w:w="0" w:type="dxa"/>
+              <w:right w:w="0" w:type="dxa"/>
+            </w:tcMar>
+            <w:vAlign w:val="center"/>
+          </w:tcPr>
+          <w:p/>
+        </w:tc>
+        <w:tc>
+          <w:tcPr>
+            <w:tcW w:w="1000" w:type="pct"/>
+            <w:tcMar>
+              <w:left w:w="0" w:type="dxa"/>
+              <w:right w:w="0" w:type="dxa"/>
+            </w:tcMar>
+            <w:vAlign w:val="center"/>
+          </w:tcPr>
           <w:p>
             <w:pPr>
-              <w:ind w:right="1877"/>
-              <w:jc w:val="right"/>
+              <w:rPr>
+                <w:sz w:val="28"/>
+                <w:szCs w:val="28"/>
+                <w:lang w:val="en-US"/>
+              </w:rPr>
+            </w:pPr>
+            <w:r>
+              <w:rPr>
+                <w:sz w:val="28"/>
+                <w:szCs w:val="28"/>
+              </w:rPr>
+              <w:t>Группа</w:t>
+            </w:r>
+          </w:p>
+        </w:tc>
+        <w:tc>
+          <w:tcPr>
+            <w:tcW w:w="2779" w:type="pct"/>
+            <w:tcMar>
+              <w:left w:w="0" w:type="dxa"/>
+              <w:right w:w="0" w:type="dxa"/>
+            </w:tcMar>
+            <w:vAlign w:val="center"/>
+          </w:tcPr>
+          <w:p>
+            <w:pPr>
+              <w:rPr>
+                <w:sz w:val="28"/>
+                <w:szCs w:val="28"/>
+              </w:rPr>
+            </w:pPr>
+            <w:r>
+              <w:rPr>
+                <w:sz w:val="28"/>
+                <w:szCs w:val="28"/>
+              </w:rPr>
+              <w:t>АТМ</w:t>
+            </w:r>
+            <w:r>
+              <w:rPr>
+                <w:sz w:val="28"/>
+                <w:szCs w:val="28"/>
+              </w:rPr>
+              <w:t>-25</w:t>
+            </w:r>
+          </w:p>
+        </w:tc>
+      </w:tr>
+      <w:tr>
+        <w:trPr>
+          <w:trHeight w:hRule="exact" w:val="454"/>
+          <w:jc w:val="center"/>
+        </w:trPr>
+        <w:tc>
+          <w:tcPr>
+            <w:tcW w:w="1221" w:type="pct"/>
+            <w:vMerge/>
+            <w:tcMar>
+              <w:left w:w="0" w:type="dxa"/>
+              <w:right w:w="0" w:type="dxa"/>
+            </w:tcMar>
+            <w:vAlign w:val="center"/>
+          </w:tcPr>
+          <w:p/>
+        </w:tc>
+        <w:tc>
+          <w:tcPr>
+            <w:tcW w:w="1000" w:type="pct"/>
+            <w:tcMar>
+              <w:left w:w="0" w:type="dxa"/>
+              <w:right w:w="0" w:type="dxa"/>
+            </w:tcMar>
+            <w:vAlign w:val="center"/>
+          </w:tcPr>
+          <w:p>
+            <w:pPr>
+              <w:rPr>
+                <w:sz w:val="28"/>
+                <w:szCs w:val="28"/>
+              </w:rPr>
+            </w:pPr>
+          </w:p>
+        </w:tc>
+        <w:tc>
+          <w:tcPr>
+            <w:tcW w:w="2779" w:type="pct"/>
+            <w:tcMar>
+              <w:left w:w="0" w:type="dxa"/>
+              <w:right w:w="0" w:type="dxa"/>
+            </w:tcMar>
+            <w:vAlign w:val="center"/>
+          </w:tcPr>
+          <w:p>
+            <w:pPr>
+              <w:rPr>
+                <w:sz w:val="28"/>
+                <w:szCs w:val="28"/>
+              </w:rPr>
             </w:pPr>
           </w:p>
         </w:tc>
@@ -817,12 +818,7 @@
             </w:tcMar>
             <w:vAlign w:val="center"/>
           </w:tcPr>
-          <w:p>
-            <w:pPr>
-              <w:ind w:right="1877"/>
-              <w:jc w:val="center"/>
-            </w:pPr>
-          </w:p>
+          <w:p/>
         </w:tc>
         <w:tc>
           <w:tcPr>
@@ -836,19 +832,10 @@
           <w:p>
             <w:pPr>
               <w:rPr>
-                <w:rFonts w:cstheme="minorHAnsi"/>
-                <w:sz w:val="24"/>
-                <w:szCs w:val="24"/>
+                <w:sz w:val="28"/>
+                <w:szCs w:val="28"/>
               </w:rPr>
             </w:pPr>
-            <w:r>
-              <w:rPr>
-                <w:rFonts w:cstheme="minorHAnsi"/>
-                <w:sz w:val="24"/>
-                <w:szCs w:val="24"/>
-              </w:rPr>
-              <w:t>Группа</w:t>
-            </w:r>
           </w:p>
         </w:tc>
         <w:tc>
@@ -863,20 +850,159 @@
           <w:p>
             <w:pPr>
               <w:rPr>
-                <w:rFonts w:cstheme="minorHAnsi"/>
-                <w:caps/>
-                <w:sz w:val="24"/>
-                <w:szCs w:val="24"/>
+                <w:sz w:val="28"/>
+                <w:szCs w:val="28"/>
+              </w:rPr>
+            </w:pPr>
+          </w:p>
+        </w:tc>
+      </w:tr>
+      <w:tr>
+        <w:trPr>
+          <w:trHeight w:hRule="exact" w:val="454"/>
+          <w:jc w:val="center"/>
+        </w:trPr>
+        <w:tc>
+          <w:tcPr>
+            <w:tcW w:w="1221" w:type="pct"/>
+            <w:vMerge/>
+            <w:tcMar>
+              <w:left w:w="0" w:type="dxa"/>
+              <w:right w:w="0" w:type="dxa"/>
+            </w:tcMar>
+            <w:vAlign w:val="center"/>
+          </w:tcPr>
+          <w:p/>
+        </w:tc>
+        <w:tc>
+          <w:tcPr>
+            <w:tcW w:w="1000" w:type="pct"/>
+            <w:tcMar>
+              <w:left w:w="0" w:type="dxa"/>
+              <w:right w:w="0" w:type="dxa"/>
+            </w:tcMar>
+            <w:vAlign w:val="center"/>
+          </w:tcPr>
+          <w:p>
+            <w:pPr>
+              <w:rPr>
+                <w:sz w:val="28"/>
+                <w:szCs w:val="28"/>
+              </w:rPr>
+            </w:pPr>
+          </w:p>
+        </w:tc>
+        <w:tc>
+          <w:tcPr>
+            <w:tcW w:w="2779" w:type="pct"/>
+            <w:tcMar>
+              <w:left w:w="0" w:type="dxa"/>
+              <w:right w:w="0" w:type="dxa"/>
+            </w:tcMar>
+            <w:vAlign w:val="center"/>
+          </w:tcPr>
+          <w:p>
+            <w:pPr>
+              <w:rPr>
+                <w:sz w:val="28"/>
+                <w:szCs w:val="28"/>
+              </w:rPr>
+            </w:pPr>
+          </w:p>
+        </w:tc>
+      </w:tr>
+      <w:tr>
+        <w:trPr>
+          <w:trHeight w:hRule="exact" w:val="454"/>
+          <w:jc w:val="center"/>
+        </w:trPr>
+        <w:tc>
+          <w:tcPr>
+            <w:tcW w:w="1221" w:type="pct"/>
+            <w:vMerge/>
+            <w:tcMar>
+              <w:left w:w="0" w:type="dxa"/>
+              <w:right w:w="0" w:type="dxa"/>
+            </w:tcMar>
+            <w:vAlign w:val="center"/>
+          </w:tcPr>
+          <w:p/>
+        </w:tc>
+        <w:tc>
+          <w:tcPr>
+            <w:tcW w:w="1000" w:type="pct"/>
+            <w:tcMar>
+              <w:left w:w="0" w:type="dxa"/>
+              <w:right w:w="0" w:type="dxa"/>
+            </w:tcMar>
+            <w:vAlign w:val="center"/>
+          </w:tcPr>
+          <w:sdt>
+            <w:sdtPr>
+              <w:rPr>
+                <w:sz w:val="28"/>
+                <w:szCs w:val="28"/>
+              </w:rPr>
+              <w:alias w:val="Преподаватели"/>
+              <w:tag w:val="Преподаватели"/>
+              <w:id w:val="-272710829"/>
+              <w:placeholder>
+                <w:docPart w:val="46B8C828B0E9414F8C731BB86CE268E8"/>
+              </w:placeholder>
+              <w:comboBox>
+                <w:listItem w:value="Выберите элемент."/>
+                <w:listItem w:displayText="Преподаватель" w:value="Преподаватель"/>
+                <w:listItem w:displayText="Преподаватели" w:value="Преподаватели"/>
+              </w:comboBox>
+            </w:sdtPr>
+            <w:sdtContent>
+              <w:p>
+                <w:pPr>
+                  <w:rPr>
+                    <w:sz w:val="28"/>
+                    <w:szCs w:val="28"/>
+                  </w:rPr>
+                </w:pPr>
+                <w:r>
+                  <w:rPr>
+                    <w:sz w:val="28"/>
+                    <w:szCs w:val="28"/>
+                  </w:rPr>
+                  <w:t>Преподаватель</w:t>
+                </w:r>
+              </w:p>
+            </w:sdtContent>
+          </w:sdt>
+        </w:tc>
+        <w:tc>
+          <w:tcPr>
+            <w:tcW w:w="2779" w:type="pct"/>
+            <w:tcMar>
+              <w:left w:w="0" w:type="dxa"/>
+              <w:right w:w="0" w:type="dxa"/>
+            </w:tcMar>
+            <w:vAlign w:val="center"/>
+          </w:tcPr>
+          <w:p>
+            <w:pPr>
+              <w:rPr>
+                <w:sz w:val="28"/>
+                <w:szCs w:val="28"/>
               </w:rPr>
             </w:pPr>
             <w:r>
               <w:rPr>
-                <w:rFonts w:cstheme="minorHAnsi"/>
-                <w:caps/>
-                <w:sz w:val="24"/>
-                <w:szCs w:val="24"/>
-              </w:rPr>
-              <w:t>атм-25</w:t>
+                <w:sz w:val="28"/>
+                <w:szCs w:val="28"/>
+              </w:rPr>
+              <w:t>П</w:t>
+            </w:r>
+            <w:r>
+              <w:rPr>
+                <w:sz w:val="28"/>
+                <w:szCs w:val="28"/>
+              </w:rPr>
+              <w:t>авлова Анна Илларионовна</w:t>
             </w:r>
           </w:p>
         </w:tc>
@@ -896,11 +1022,7 @@
             </w:tcMar>
             <w:vAlign w:val="center"/>
           </w:tcPr>
-          <w:p>
-            <w:pPr>
-              <w:ind w:left="-103" w:right="1877"/>
-            </w:pPr>
-          </w:p>
+          <w:p/>
         </w:tc>
         <w:tc>
           <w:tcPr>
@@ -911,15 +1033,7 @@
             </w:tcMar>
             <w:vAlign w:val="center"/>
           </w:tcPr>
-          <w:p>
-            <w:pPr>
-              <w:rPr>
-                <w:rFonts w:cstheme="minorHAnsi"/>
-                <w:sz w:val="24"/>
-                <w:szCs w:val="24"/>
-              </w:rPr>
-            </w:pPr>
-          </w:p>
+          <w:p/>
         </w:tc>
         <w:tc>
           <w:tcPr>
@@ -930,303 +1044,7 @@
             </w:tcMar>
             <w:vAlign w:val="center"/>
           </w:tcPr>
-          <w:p>
-            <w:pPr>
-              <w:rPr>
-                <w:rFonts w:cstheme="minorHAnsi"/>
-                <w:caps/>
-                <w:sz w:val="24"/>
-                <w:szCs w:val="24"/>
-              </w:rPr>
-            </w:pPr>
-          </w:p>
-        </w:tc>
-      </w:tr>
-      <w:tr>
-        <w:trPr>
-          <w:trHeight w:hRule="exact" w:val="454"/>
-          <w:jc w:val="center"/>
-        </w:trPr>
-        <w:tc>
-          <w:tcPr>
-            <w:tcW w:w="1221" w:type="pct"/>
-            <w:vMerge/>
-            <w:tcMar>
-              <w:left w:w="0" w:type="dxa"/>
-              <w:right w:w="0" w:type="dxa"/>
-            </w:tcMar>
-            <w:vAlign w:val="center"/>
-          </w:tcPr>
-          <w:p>
-            <w:pPr>
-              <w:jc w:val="center"/>
-            </w:pPr>
-          </w:p>
-        </w:tc>
-        <w:tc>
-          <w:tcPr>
-            <w:tcW w:w="1000" w:type="pct"/>
-            <w:tcMar>
-              <w:left w:w="0" w:type="dxa"/>
-              <w:right w:w="0" w:type="dxa"/>
-            </w:tcMar>
-            <w:vAlign w:val="center"/>
-          </w:tcPr>
-          <w:p>
-            <w:pPr>
-              <w:rPr>
-                <w:rFonts w:cstheme="minorHAnsi"/>
-                <w:sz w:val="24"/>
-                <w:szCs w:val="24"/>
-              </w:rPr>
-            </w:pPr>
-          </w:p>
-        </w:tc>
-        <w:tc>
-          <w:tcPr>
-            <w:tcW w:w="2779" w:type="pct"/>
-            <w:tcMar>
-              <w:left w:w="0" w:type="dxa"/>
-              <w:right w:w="0" w:type="dxa"/>
-            </w:tcMar>
-            <w:vAlign w:val="center"/>
-          </w:tcPr>
-          <w:p>
-            <w:pPr>
-              <w:rPr>
-                <w:rFonts w:cstheme="minorHAnsi"/>
-                <w:caps/>
-                <w:sz w:val="24"/>
-                <w:szCs w:val="24"/>
-              </w:rPr>
-            </w:pPr>
-          </w:p>
-        </w:tc>
-      </w:tr>
-      <w:tr>
-        <w:trPr>
-          <w:trHeight w:hRule="exact" w:val="454"/>
-          <w:jc w:val="center"/>
-        </w:trPr>
-        <w:tc>
-          <w:tcPr>
-            <w:tcW w:w="1221" w:type="pct"/>
-            <w:vMerge/>
-            <w:tcMar>
-              <w:left w:w="0" w:type="dxa"/>
-              <w:right w:w="0" w:type="dxa"/>
-            </w:tcMar>
-            <w:vAlign w:val="center"/>
-          </w:tcPr>
-          <w:p>
-            <w:pPr>
-              <w:jc w:val="center"/>
-            </w:pPr>
-          </w:p>
-        </w:tc>
-        <w:tc>
-          <w:tcPr>
-            <w:tcW w:w="1000" w:type="pct"/>
-            <w:tcMar>
-              <w:left w:w="0" w:type="dxa"/>
-              <w:right w:w="0" w:type="dxa"/>
-            </w:tcMar>
-            <w:vAlign w:val="center"/>
-          </w:tcPr>
-          <w:p>
-            <w:pPr>
-              <w:ind w:right="284"/>
-              <w:rPr>
-                <w:rFonts w:cstheme="minorHAnsi"/>
-                <w:sz w:val="24"/>
-                <w:szCs w:val="24"/>
-              </w:rPr>
-            </w:pPr>
-          </w:p>
-        </w:tc>
-        <w:tc>
-          <w:tcPr>
-            <w:tcW w:w="2779" w:type="pct"/>
-            <w:tcMar>
-              <w:left w:w="0" w:type="dxa"/>
-              <w:right w:w="0" w:type="dxa"/>
-            </w:tcMar>
-            <w:vAlign w:val="center"/>
-          </w:tcPr>
-          <w:p>
-            <w:pPr>
-              <w:rPr>
-                <w:rFonts w:cstheme="minorHAnsi"/>
-                <w:caps/>
-                <w:sz w:val="24"/>
-                <w:szCs w:val="24"/>
-              </w:rPr>
-            </w:pPr>
-          </w:p>
-        </w:tc>
-      </w:tr>
-      <w:tr>
-        <w:trPr>
-          <w:trHeight w:hRule="exact" w:val="454"/>
-          <w:jc w:val="center"/>
-        </w:trPr>
-        <w:tc>
-          <w:tcPr>
-            <w:tcW w:w="1221" w:type="pct"/>
-            <w:vMerge/>
-            <w:tcMar>
-              <w:left w:w="0" w:type="dxa"/>
-              <w:right w:w="0" w:type="dxa"/>
-            </w:tcMar>
-            <w:vAlign w:val="center"/>
-          </w:tcPr>
-          <w:p>
-            <w:pPr>
-              <w:jc w:val="center"/>
-            </w:pPr>
-          </w:p>
-        </w:tc>
-        <w:tc>
-          <w:tcPr>
-            <w:tcW w:w="1000" w:type="pct"/>
-            <w:tcMar>
-              <w:left w:w="0" w:type="dxa"/>
-              <w:right w:w="0" w:type="dxa"/>
-            </w:tcMar>
-            <w:vAlign w:val="center"/>
-          </w:tcPr>
-          <w:sdt>
-            <w:sdtPr>
-              <w:rPr>
-                <w:rFonts w:cstheme="minorHAnsi"/>
-                <w:sz w:val="24"/>
-                <w:szCs w:val="24"/>
-              </w:rPr>
-              <w:alias w:val="Преподаватели"/>
-              <w:tag w:val="Преподаватели"/>
-              <w:id w:val="-272710829"/>
-              <w:placeholder>
-                <w:docPart w:val="46B8C828B0E9414F8C731BB86CE268E8"/>
-              </w:placeholder>
-              <w:comboBox>
-                <w:listItem w:value="Выберите элемент."/>
-                <w:listItem w:displayText="Преподаватель" w:value="Преподаватель"/>
-                <w:listItem w:displayText="Преподаватели" w:value="Преподаватели"/>
-              </w:comboBox>
-            </w:sdtPr>
-            <w:sdtEndPr/>
-            <w:sdtContent>
-              <w:p>
-                <w:pPr>
-                  <w:ind w:right="284"/>
-                  <w:rPr>
-                    <w:rFonts w:cstheme="minorHAnsi"/>
-                    <w:sz w:val="24"/>
-                    <w:szCs w:val="24"/>
-                  </w:rPr>
-                </w:pPr>
-                <w:r>
-                  <w:rPr>
-                    <w:rFonts w:cstheme="minorHAnsi"/>
-                    <w:sz w:val="24"/>
-                    <w:szCs w:val="24"/>
-                  </w:rPr>
-                  <w:t>Преподаватель</w:t>
-                </w:r>
-              </w:p>
-            </w:sdtContent>
-          </w:sdt>
-        </w:tc>
-        <w:tc>
-          <w:tcPr>
-            <w:tcW w:w="2779" w:type="pct"/>
-            <w:tcMar>
-              <w:left w:w="0" w:type="dxa"/>
-              <w:right w:w="0" w:type="dxa"/>
-            </w:tcMar>
-            <w:vAlign w:val="center"/>
-          </w:tcPr>
-          <w:p>
-            <w:pPr>
-              <w:rPr>
-                <w:rFonts w:cstheme="minorHAnsi"/>
-                <w:caps/>
-                <w:sz w:val="24"/>
-                <w:szCs w:val="24"/>
-              </w:rPr>
-            </w:pPr>
-            <w:r>
-              <w:rPr>
-                <w:rFonts w:cstheme="minorHAnsi"/>
-                <w:caps/>
-                <w:sz w:val="24"/>
-                <w:szCs w:val="24"/>
-              </w:rPr>
-              <w:t>Альсова Ольга Константиновна</w:t>
-            </w:r>
-          </w:p>
-        </w:tc>
-      </w:tr>
-      <w:tr>
-        <w:trPr>
-          <w:trHeight w:hRule="exact" w:val="454"/>
-          <w:jc w:val="center"/>
-        </w:trPr>
-        <w:tc>
-          <w:tcPr>
-            <w:tcW w:w="1221" w:type="pct"/>
-            <w:vMerge/>
-            <w:tcMar>
-              <w:left w:w="0" w:type="dxa"/>
-              <w:right w:w="0" w:type="dxa"/>
-            </w:tcMar>
-            <w:vAlign w:val="center"/>
-          </w:tcPr>
-          <w:p>
-            <w:pPr>
-              <w:jc w:val="center"/>
-            </w:pPr>
-          </w:p>
-        </w:tc>
-        <w:tc>
-          <w:tcPr>
-            <w:tcW w:w="1000" w:type="pct"/>
-            <w:tcMar>
-              <w:left w:w="0" w:type="dxa"/>
-              <w:right w:w="0" w:type="dxa"/>
-            </w:tcMar>
-            <w:vAlign w:val="center"/>
-          </w:tcPr>
-          <w:p>
-            <w:pPr>
-              <w:ind w:right="284"/>
-              <w:rPr>
-                <w:rFonts w:cstheme="minorHAnsi"/>
-                <w:sz w:val="24"/>
-                <w:szCs w:val="24"/>
-              </w:rPr>
-            </w:pPr>
-          </w:p>
-        </w:tc>
-        <w:tc>
-          <w:tcPr>
-            <w:tcW w:w="2779" w:type="pct"/>
-            <w:tcMar>
-              <w:left w:w="0" w:type="dxa"/>
-              <w:right w:w="0" w:type="dxa"/>
-            </w:tcMar>
-            <w:vAlign w:val="center"/>
-          </w:tcPr>
-          <w:p>
-            <w:pPr>
-              <w:rPr>
-                <w:rFonts w:cstheme="minorHAnsi"/>
-                <w:caps/>
-                <w:sz w:val="24"/>
-                <w:szCs w:val="24"/>
-              </w:rPr>
-            </w:pPr>
-          </w:p>
+          <w:p/>
         </w:tc>
       </w:tr>
       <w:tr>
@@ -1248,73 +1066,64 @@
             <w:pPr>
               <w:jc w:val="center"/>
               <w:rPr>
-                <w:rFonts w:cstheme="minorHAnsi"/>
-                <w:sz w:val="24"/>
-                <w:szCs w:val="24"/>
+                <w:sz w:val="28"/>
+                <w:szCs w:val="28"/>
               </w:rPr>
             </w:pPr>
             <w:r>
               <w:rPr>
-                <w:rFonts w:cstheme="minorHAnsi"/>
                 <w:sz w:val="28"/>
-                <w:szCs w:val="24"/>
+                <w:szCs w:val="28"/>
               </w:rPr>
               <w:t>Новосибирск</w:t>
             </w:r>
             <w:r>
               <w:rPr>
-                <w:rFonts w:cstheme="minorHAnsi"/>
                 <w:sz w:val="28"/>
-                <w:szCs w:val="24"/>
+                <w:szCs w:val="28"/>
               </w:rPr>
               <w:t>,</w:t>
             </w:r>
             <w:r>
               <w:rPr>
-                <w:rFonts w:cstheme="minorHAnsi"/>
                 <w:sz w:val="28"/>
-                <w:szCs w:val="24"/>
+                <w:szCs w:val="28"/>
               </w:rPr>
               <w:t xml:space="preserve"> </w:t>
             </w:r>
             <w:r>
               <w:rPr>
-                <w:rFonts w:cstheme="minorHAnsi"/>
                 <w:sz w:val="28"/>
-                <w:szCs w:val="24"/>
+                <w:szCs w:val="28"/>
               </w:rPr>
               <w:fldChar w:fldCharType="begin"/>
             </w:r>
             <w:r>
               <w:rPr>
-                <w:rFonts w:cstheme="minorHAnsi"/>
                 <w:sz w:val="28"/>
-                <w:szCs w:val="24"/>
+                <w:szCs w:val="28"/>
               </w:rPr>
               <w:instrText xml:space="preserve"> TIME  \@ "yyyy"  \* MERGEFORMAT </w:instrText>
             </w:r>
             <w:r>
               <w:rPr>
-                <w:rFonts w:cstheme="minorHAnsi"/>
                 <w:sz w:val="28"/>
-                <w:szCs w:val="24"/>
+                <w:szCs w:val="28"/>
               </w:rPr>
               <w:fldChar w:fldCharType="separate"/>
             </w:r>
             <w:r>
               <w:rPr>
-                <w:rFonts w:cstheme="minorHAnsi"/>
                 <w:noProof/>
                 <w:sz w:val="28"/>
-                <w:szCs w:val="24"/>
+                <w:szCs w:val="28"/>
               </w:rPr>
               <w:t>2025</w:t>
             </w:r>
             <w:r>
               <w:rPr>
-                <w:rFonts w:cstheme="minorHAnsi"/>
                 <w:sz w:val="28"/>
-                <w:szCs w:val="24"/>
+                <w:szCs w:val="28"/>
               </w:rPr>
               <w:fldChar w:fldCharType="end"/>
             </w:r>
@@ -1340,43 +1149,509 @@
         </w:sectPr>
       </w:pPr>
     </w:p>
-    <w:p>
-      <w:pPr>
-        <w:pStyle w:val="af8"/>
-        <w:numPr>
-          <w:ilvl w:val="0"/>
-          <w:numId w:val="3"/>
-        </w:numPr>
-        <w:tabs>
-          <w:tab w:val="left" w:pos="1044"/>
-        </w:tabs>
-        <w:spacing w:before="360" w:after="120" w:line="240" w:lineRule="auto"/>
-        <w:ind w:left="709" w:hanging="119"/>
-        <w:jc w:val="both"/>
-        <w:rPr>
-          <w:rFonts w:cstheme="minorHAnsi"/>
+    <w:sdt>
+      <w:sdtPr>
+        <w:rPr>
+          <w:rFonts w:eastAsiaTheme="minorHAnsi" w:cstheme="minorBidi"/>
           <w:b/>
           <w:bCs/>
-          <w:sz w:val="24"/>
-          <w:szCs w:val="24"/>
-        </w:rPr>
-      </w:pPr>
-      <w:r>
-        <w:rPr>
-          <w:rFonts w:cstheme="minorHAnsi"/>
-          <w:b/>
-          <w:bCs/>
-          <w:sz w:val="24"/>
-          <w:szCs w:val="24"/>
-        </w:rPr>
-        <w:lastRenderedPageBreak/>
-        <w:t>Задание</w:t>
-      </w:r>
-    </w:p>
+          <w:color w:val="auto"/>
+          <w:sz w:val="22"/>
+          <w:szCs w:val="22"/>
+          <w:lang w:eastAsia="en-US"/>
+        </w:rPr>
+        <w:id w:val="-2132849002"/>
+        <w:docPartObj>
+          <w:docPartGallery w:val="Table of Contents"/>
+          <w:docPartUnique/>
+        </w:docPartObj>
+      </w:sdtPr>
+      <w:sdtEndPr>
+        <w:rPr>
+          <w:b w:val="0"/>
+          <w:bCs w:val="0"/>
+        </w:rPr>
+      </w:sdtEndPr>
+      <w:sdtContent>
+        <w:p>
+          <w:pPr>
+            <w:pStyle w:val="af3"/>
+          </w:pPr>
+          <w:r>
+            <w:t>Содержание</w:t>
+          </w:r>
+        </w:p>
+        <w:p>
+          <w:pPr>
+            <w:pStyle w:val="13"/>
+            <w:rPr>
+              <w:rFonts w:asciiTheme="minorHAnsi" w:eastAsiaTheme="minorEastAsia" w:hAnsiTheme="minorHAnsi"/>
+              <w:noProof/>
+              <w:kern w:val="2"/>
+              <w:sz w:val="24"/>
+              <w:szCs w:val="24"/>
+              <w:lang w:eastAsia="ru-RU"/>
+              <w14:ligatures w14:val="standardContextual"/>
+            </w:rPr>
+          </w:pPr>
+          <w:r>
+            <w:rPr>
+              <w:rFonts w:asciiTheme="minorHAnsi" w:hAnsiTheme="minorHAnsi" w:cstheme="minorHAnsi"/>
+              <w:szCs w:val="28"/>
+            </w:rPr>
+            <w:fldChar w:fldCharType="begin"/>
+          </w:r>
+          <w:r>
+            <w:rPr>
+              <w:rFonts w:asciiTheme="minorHAnsi" w:hAnsiTheme="minorHAnsi" w:cstheme="minorHAnsi"/>
+              <w:szCs w:val="28"/>
+            </w:rPr>
+            <w:instrText xml:space="preserve"> TOC \o "1-3" \h \z \u </w:instrText>
+          </w:r>
+          <w:r>
+            <w:rPr>
+              <w:rFonts w:asciiTheme="minorHAnsi" w:hAnsiTheme="minorHAnsi" w:cstheme="minorHAnsi"/>
+              <w:szCs w:val="28"/>
+            </w:rPr>
+            <w:fldChar w:fldCharType="separate"/>
+          </w:r>
+          <w:hyperlink w:anchor="_Toc216435490" w:history="1">
+            <w:r>
+              <w:rPr>
+                <w:rStyle w:val="af4"/>
+                <w:noProof/>
+              </w:rPr>
+              <w:t>1 Цель работы</w:t>
+            </w:r>
+            <w:r>
+              <w:rPr>
+                <w:noProof/>
+                <w:webHidden/>
+              </w:rPr>
+              <w:tab/>
+            </w:r>
+            <w:r>
+              <w:rPr>
+                <w:noProof/>
+                <w:webHidden/>
+              </w:rPr>
+              <w:fldChar w:fldCharType="begin"/>
+            </w:r>
+            <w:r>
+              <w:rPr>
+                <w:noProof/>
+                <w:webHidden/>
+              </w:rPr>
+              <w:instrText xml:space="preserve"> PAGEREF _Toc216435490 \h </w:instrText>
+            </w:r>
+            <w:r>
+              <w:rPr>
+                <w:noProof/>
+                <w:webHidden/>
+              </w:rPr>
+            </w:r>
+            <w:r>
+              <w:rPr>
+                <w:noProof/>
+                <w:webHidden/>
+              </w:rPr>
+              <w:fldChar w:fldCharType="separate"/>
+            </w:r>
+            <w:r>
+              <w:rPr>
+                <w:noProof/>
+                <w:webHidden/>
+              </w:rPr>
+              <w:t>3</w:t>
+            </w:r>
+            <w:r>
+              <w:rPr>
+                <w:noProof/>
+                <w:webHidden/>
+              </w:rPr>
+              <w:fldChar w:fldCharType="end"/>
+            </w:r>
+          </w:hyperlink>
+        </w:p>
+        <w:p>
+          <w:pPr>
+            <w:pStyle w:val="13"/>
+            <w:rPr>
+              <w:rFonts w:asciiTheme="minorHAnsi" w:eastAsiaTheme="minorEastAsia" w:hAnsiTheme="minorHAnsi"/>
+              <w:noProof/>
+              <w:kern w:val="2"/>
+              <w:sz w:val="24"/>
+              <w:szCs w:val="24"/>
+              <w:lang w:eastAsia="ru-RU"/>
+              <w14:ligatures w14:val="standardContextual"/>
+            </w:rPr>
+          </w:pPr>
+          <w:hyperlink w:anchor="_Toc216435491" w:history="1">
+            <w:r>
+              <w:rPr>
+                <w:rStyle w:val="af4"/>
+                <w:noProof/>
+              </w:rPr>
+              <w:t>2 Обработка данных</w:t>
+            </w:r>
+            <w:r>
+              <w:rPr>
+                <w:noProof/>
+                <w:webHidden/>
+              </w:rPr>
+              <w:tab/>
+            </w:r>
+            <w:r>
+              <w:rPr>
+                <w:noProof/>
+                <w:webHidden/>
+              </w:rPr>
+              <w:fldChar w:fldCharType="begin"/>
+            </w:r>
+            <w:r>
+              <w:rPr>
+                <w:noProof/>
+                <w:webHidden/>
+              </w:rPr>
+              <w:instrText xml:space="preserve"> PAGEREF _Toc216435491 \h </w:instrText>
+            </w:r>
+            <w:r>
+              <w:rPr>
+                <w:noProof/>
+                <w:webHidden/>
+              </w:rPr>
+            </w:r>
+            <w:r>
+              <w:rPr>
+                <w:noProof/>
+                <w:webHidden/>
+              </w:rPr>
+              <w:fldChar w:fldCharType="separate"/>
+            </w:r>
+            <w:r>
+              <w:rPr>
+                <w:noProof/>
+                <w:webHidden/>
+              </w:rPr>
+              <w:t>3</w:t>
+            </w:r>
+            <w:r>
+              <w:rPr>
+                <w:noProof/>
+                <w:webHidden/>
+              </w:rPr>
+              <w:fldChar w:fldCharType="end"/>
+            </w:r>
+          </w:hyperlink>
+        </w:p>
+        <w:p>
+          <w:pPr>
+            <w:pStyle w:val="13"/>
+            <w:rPr>
+              <w:rFonts w:asciiTheme="minorHAnsi" w:eastAsiaTheme="minorEastAsia" w:hAnsiTheme="minorHAnsi"/>
+              <w:noProof/>
+              <w:kern w:val="2"/>
+              <w:sz w:val="24"/>
+              <w:szCs w:val="24"/>
+              <w:lang w:eastAsia="ru-RU"/>
+              <w14:ligatures w14:val="standardContextual"/>
+            </w:rPr>
+          </w:pPr>
+          <w:hyperlink w:anchor="_Toc216435492" w:history="1">
+            <w:r>
+              <w:rPr>
+                <w:rStyle w:val="af4"/>
+                <w:noProof/>
+              </w:rPr>
+              <w:t>3 Обучающая и тестовая выборки</w:t>
+            </w:r>
+            <w:r>
+              <w:rPr>
+                <w:noProof/>
+                <w:webHidden/>
+              </w:rPr>
+              <w:tab/>
+            </w:r>
+            <w:r>
+              <w:rPr>
+                <w:noProof/>
+                <w:webHidden/>
+              </w:rPr>
+              <w:fldChar w:fldCharType="begin"/>
+            </w:r>
+            <w:r>
+              <w:rPr>
+                <w:noProof/>
+                <w:webHidden/>
+              </w:rPr>
+              <w:instrText xml:space="preserve"> PAGEREF _Toc216435492 \h </w:instrText>
+            </w:r>
+            <w:r>
+              <w:rPr>
+                <w:noProof/>
+                <w:webHidden/>
+              </w:rPr>
+            </w:r>
+            <w:r>
+              <w:rPr>
+                <w:noProof/>
+                <w:webHidden/>
+              </w:rPr>
+              <w:fldChar w:fldCharType="separate"/>
+            </w:r>
+            <w:r>
+              <w:rPr>
+                <w:noProof/>
+                <w:webHidden/>
+              </w:rPr>
+              <w:t>5</w:t>
+            </w:r>
+            <w:r>
+              <w:rPr>
+                <w:noProof/>
+                <w:webHidden/>
+              </w:rPr>
+              <w:fldChar w:fldCharType="end"/>
+            </w:r>
+          </w:hyperlink>
+        </w:p>
+        <w:p>
+          <w:pPr>
+            <w:pStyle w:val="13"/>
+            <w:rPr>
+              <w:rFonts w:asciiTheme="minorHAnsi" w:eastAsiaTheme="minorEastAsia" w:hAnsiTheme="minorHAnsi"/>
+              <w:noProof/>
+              <w:kern w:val="2"/>
+              <w:sz w:val="24"/>
+              <w:szCs w:val="24"/>
+              <w:lang w:eastAsia="ru-RU"/>
+              <w14:ligatures w14:val="standardContextual"/>
+            </w:rPr>
+          </w:pPr>
+          <w:hyperlink w:anchor="_Toc216435493" w:history="1">
+            <w:r>
+              <w:rPr>
+                <w:rStyle w:val="af4"/>
+                <w:noProof/>
+              </w:rPr>
+              <w:t>4 Полученные модели</w:t>
+            </w:r>
+            <w:r>
+              <w:rPr>
+                <w:noProof/>
+                <w:webHidden/>
+              </w:rPr>
+              <w:tab/>
+            </w:r>
+            <w:r>
+              <w:rPr>
+                <w:noProof/>
+                <w:webHidden/>
+              </w:rPr>
+              <w:fldChar w:fldCharType="begin"/>
+            </w:r>
+            <w:r>
+              <w:rPr>
+                <w:noProof/>
+                <w:webHidden/>
+              </w:rPr>
+              <w:instrText xml:space="preserve"> PAGEREF _Toc216435493 \h </w:instrText>
+            </w:r>
+            <w:r>
+              <w:rPr>
+                <w:noProof/>
+                <w:webHidden/>
+              </w:rPr>
+            </w:r>
+            <w:r>
+              <w:rPr>
+                <w:noProof/>
+                <w:webHidden/>
+              </w:rPr>
+              <w:fldChar w:fldCharType="separate"/>
+            </w:r>
+            <w:r>
+              <w:rPr>
+                <w:noProof/>
+                <w:webHidden/>
+              </w:rPr>
+              <w:t>5</w:t>
+            </w:r>
+            <w:r>
+              <w:rPr>
+                <w:noProof/>
+                <w:webHidden/>
+              </w:rPr>
+              <w:fldChar w:fldCharType="end"/>
+            </w:r>
+          </w:hyperlink>
+        </w:p>
+        <w:p>
+          <w:pPr>
+            <w:pStyle w:val="13"/>
+            <w:rPr>
+              <w:rFonts w:asciiTheme="minorHAnsi" w:eastAsiaTheme="minorEastAsia" w:hAnsiTheme="minorHAnsi"/>
+              <w:noProof/>
+              <w:kern w:val="2"/>
+              <w:sz w:val="24"/>
+              <w:szCs w:val="24"/>
+              <w:lang w:eastAsia="ru-RU"/>
+              <w14:ligatures w14:val="standardContextual"/>
+            </w:rPr>
+          </w:pPr>
+          <w:hyperlink w:anchor="_Toc216435494" w:history="1">
+            <w:r>
+              <w:rPr>
+                <w:rStyle w:val="af4"/>
+                <w:noProof/>
+              </w:rPr>
+              <w:t>5</w:t>
+            </w:r>
+            <w:r>
+              <w:rPr>
+                <w:rStyle w:val="af4"/>
+                <w:noProof/>
+                <w:lang w:val="en-US"/>
+              </w:rPr>
+              <w:t xml:space="preserve"> Прогнозные значения</w:t>
+            </w:r>
+            <w:r>
+              <w:rPr>
+                <w:noProof/>
+                <w:webHidden/>
+              </w:rPr>
+              <w:tab/>
+            </w:r>
+            <w:r>
+              <w:rPr>
+                <w:noProof/>
+                <w:webHidden/>
+              </w:rPr>
+              <w:fldChar w:fldCharType="begin"/>
+            </w:r>
+            <w:r>
+              <w:rPr>
+                <w:noProof/>
+                <w:webHidden/>
+              </w:rPr>
+              <w:instrText xml:space="preserve"> PAGEREF _Toc216435494 \h </w:instrText>
+            </w:r>
+            <w:r>
+              <w:rPr>
+                <w:noProof/>
+                <w:webHidden/>
+              </w:rPr>
+            </w:r>
+            <w:r>
+              <w:rPr>
+                <w:noProof/>
+                <w:webHidden/>
+              </w:rPr>
+              <w:fldChar w:fldCharType="separate"/>
+            </w:r>
+            <w:r>
+              <w:rPr>
+                <w:noProof/>
+                <w:webHidden/>
+              </w:rPr>
+              <w:t>6</w:t>
+            </w:r>
+            <w:r>
+              <w:rPr>
+                <w:noProof/>
+                <w:webHidden/>
+              </w:rPr>
+              <w:fldChar w:fldCharType="end"/>
+            </w:r>
+          </w:hyperlink>
+        </w:p>
+        <w:p>
+          <w:pPr>
+            <w:pStyle w:val="13"/>
+            <w:rPr>
+              <w:rFonts w:asciiTheme="minorHAnsi" w:eastAsiaTheme="minorEastAsia" w:hAnsiTheme="minorHAnsi"/>
+              <w:noProof/>
+              <w:kern w:val="2"/>
+              <w:sz w:val="24"/>
+              <w:szCs w:val="24"/>
+              <w:lang w:eastAsia="ru-RU"/>
+              <w14:ligatures w14:val="standardContextual"/>
+            </w:rPr>
+          </w:pPr>
+          <w:hyperlink w:anchor="_Toc216435495" w:history="1">
+            <w:r>
+              <w:rPr>
+                <w:rStyle w:val="af4"/>
+                <w:noProof/>
+              </w:rPr>
+              <w:t>6 Оценка точности моделей</w:t>
+            </w:r>
+            <w:r>
+              <w:rPr>
+                <w:noProof/>
+                <w:webHidden/>
+              </w:rPr>
+              <w:tab/>
+            </w:r>
+            <w:r>
+              <w:rPr>
+                <w:noProof/>
+                <w:webHidden/>
+              </w:rPr>
+              <w:fldChar w:fldCharType="begin"/>
+            </w:r>
+            <w:r>
+              <w:rPr>
+                <w:noProof/>
+                <w:webHidden/>
+              </w:rPr>
+              <w:instrText xml:space="preserve"> PAGEREF _Toc216435495 \h </w:instrText>
+            </w:r>
+            <w:r>
+              <w:rPr>
+                <w:noProof/>
+                <w:webHidden/>
+              </w:rPr>
+            </w:r>
+            <w:r>
+              <w:rPr>
+                <w:noProof/>
+                <w:webHidden/>
+              </w:rPr>
+              <w:fldChar w:fldCharType="separate"/>
+            </w:r>
+            <w:r>
+              <w:rPr>
+                <w:noProof/>
+                <w:webHidden/>
+              </w:rPr>
+              <w:t>8</w:t>
+            </w:r>
+            <w:r>
+              <w:rPr>
+                <w:noProof/>
+                <w:webHidden/>
+              </w:rPr>
+              <w:fldChar w:fldCharType="end"/>
+            </w:r>
+          </w:hyperlink>
+        </w:p>
+        <w:p>
+          <w:r>
+            <w:rPr>
+              <w:rFonts w:cstheme="minorHAnsi"/>
+              <w:b/>
+              <w:bCs/>
+              <w:sz w:val="28"/>
+              <w:szCs w:val="28"/>
+            </w:rPr>
+            <w:fldChar w:fldCharType="end"/>
+          </w:r>
+        </w:p>
+      </w:sdtContent>
+    </w:sdt>
     <w:p>
       <w:pPr>
-        <w:ind w:left="567" w:right="113" w:firstLine="142"/>
-        <w:mirrorIndents/>
         <w:rPr>
           <w:rFonts w:cstheme="minorHAnsi"/>
           <w:color w:val="000000"/>
@@ -1385,11 +1660,2003 @@
           <w:lang w:val="en-US"/>
         </w:rPr>
       </w:pPr>
-      <w:bookmarkStart w:id="0" w:name="_GoBack"/>
+      <w:r>
+        <w:rPr>
+          <w:rFonts w:cstheme="minorHAnsi"/>
+          <w:color w:val="000000"/>
+          <w:sz w:val="24"/>
+          <w:szCs w:val="24"/>
+          <w:lang w:val="en-US"/>
+        </w:rPr>
+        <w:br w:type="page"/>
+      </w:r>
+    </w:p>
+    <w:p>
+      <w:pPr>
+        <w:pStyle w:val="1"/>
+      </w:pPr>
+      <w:bookmarkStart w:id="0" w:name="_Toc216435490"/>
+      <w:r>
+        <w:lastRenderedPageBreak/>
+        <w:t>Цель работы</w:t>
+      </w:r>
       <w:bookmarkEnd w:id="0"/>
     </w:p>
+    <w:p>
+      <w:pPr>
+        <w:spacing w:line="360" w:lineRule="auto"/>
+        <w:ind w:firstLine="567"/>
+        <w:jc w:val="both"/>
+        <w:rPr>
+          <w:sz w:val="28"/>
+          <w:szCs w:val="28"/>
+        </w:rPr>
+      </w:pPr>
+      <w:r>
+        <w:rPr>
+          <w:sz w:val="28"/>
+          <w:szCs w:val="28"/>
+        </w:rPr>
+        <w:t>П</w:t>
+      </w:r>
+      <w:r>
+        <w:rPr>
+          <w:sz w:val="28"/>
+          <w:szCs w:val="28"/>
+        </w:rPr>
+        <w:t xml:space="preserve">остроить модели линейной, полиномиальной (полином 2 или 3 степени), логистической и </w:t>
+      </w:r>
+      <w:proofErr w:type="spellStart"/>
+      <w:r>
+        <w:rPr>
+          <w:sz w:val="28"/>
+          <w:szCs w:val="28"/>
+        </w:rPr>
+        <w:t>ридж</w:t>
+      </w:r>
+      <w:proofErr w:type="spellEnd"/>
+      <w:r>
+        <w:rPr>
+          <w:sz w:val="28"/>
+          <w:szCs w:val="28"/>
+        </w:rPr>
+        <w:t>-регрессии для прогнозирования успеваемости студентов.</w:t>
+      </w:r>
+    </w:p>
+    <w:p>
+      <w:pPr>
+        <w:spacing w:line="360" w:lineRule="auto"/>
+        <w:ind w:firstLine="567"/>
+        <w:jc w:val="both"/>
+        <w:rPr>
+          <w:sz w:val="28"/>
+          <w:szCs w:val="28"/>
+          <w:lang w:val="en-US"/>
+        </w:rPr>
+      </w:pPr>
+      <w:r>
+        <w:rPr>
+          <w:b/>
+          <w:bCs/>
+          <w:sz w:val="28"/>
+          <w:szCs w:val="28"/>
+        </w:rPr>
+        <w:t>Источник</w:t>
+      </w:r>
+      <w:r>
+        <w:rPr>
+          <w:sz w:val="28"/>
+          <w:szCs w:val="28"/>
+        </w:rPr>
+        <w:t xml:space="preserve"> набора данных:</w:t>
+      </w:r>
+    </w:p>
+    <w:p>
+      <w:pPr>
+        <w:spacing w:line="360" w:lineRule="auto"/>
+        <w:ind w:firstLine="567"/>
+        <w:jc w:val="both"/>
+        <w:rPr>
+          <w:sz w:val="28"/>
+          <w:szCs w:val="28"/>
+          <w:lang w:val="en-US"/>
+        </w:rPr>
+      </w:pPr>
+      <w:hyperlink r:id="rId13" w:history="1">
+        <w:r>
+          <w:rPr>
+            <w:rStyle w:val="af4"/>
+            <w:sz w:val="28"/>
+            <w:szCs w:val="28"/>
+            <w:lang w:val="en-US"/>
+          </w:rPr>
+          <w:t>https://www.kaggle.com/datasets/stealthtechnologies/predict-student-</w:t>
+        </w:r>
+        <w:r>
+          <w:rPr>
+            <w:rStyle w:val="af4"/>
+            <w:sz w:val="28"/>
+            <w:szCs w:val="28"/>
+            <w:lang w:val="en-US"/>
+          </w:rPr>
+          <w:t>p</w:t>
+        </w:r>
+        <w:r>
+          <w:rPr>
+            <w:rStyle w:val="af4"/>
+            <w:sz w:val="28"/>
+            <w:szCs w:val="28"/>
+            <w:lang w:val="en-US"/>
+          </w:rPr>
+          <w:t>erformance-dataset/data</w:t>
+        </w:r>
+      </w:hyperlink>
+    </w:p>
+    <w:p>
+      <w:pPr>
+        <w:spacing w:line="360" w:lineRule="auto"/>
+        <w:ind w:left="142" w:right="113" w:firstLine="425"/>
+        <w:mirrorIndents/>
+        <w:jc w:val="both"/>
+        <w:rPr>
+          <w:rFonts w:cstheme="minorHAnsi"/>
+          <w:b/>
+          <w:bCs/>
+          <w:color w:val="000000"/>
+          <w:sz w:val="28"/>
+          <w:szCs w:val="28"/>
+        </w:rPr>
+      </w:pPr>
+      <w:r>
+        <w:rPr>
+          <w:rFonts w:cstheme="minorHAnsi"/>
+          <w:b/>
+          <w:bCs/>
+          <w:color w:val="000000"/>
+          <w:sz w:val="28"/>
+          <w:szCs w:val="28"/>
+        </w:rPr>
+        <w:t>Ц</w:t>
+      </w:r>
+      <w:r>
+        <w:rPr>
+          <w:rFonts w:cstheme="minorHAnsi"/>
+          <w:b/>
+          <w:bCs/>
+          <w:color w:val="000000"/>
+          <w:sz w:val="28"/>
+          <w:szCs w:val="28"/>
+        </w:rPr>
+        <w:t>елевая</w:t>
+      </w:r>
+      <w:r>
+        <w:rPr>
+          <w:rFonts w:cstheme="minorHAnsi"/>
+          <w:b/>
+          <w:bCs/>
+          <w:color w:val="000000"/>
+          <w:sz w:val="28"/>
+          <w:szCs w:val="28"/>
+        </w:rPr>
+        <w:t xml:space="preserve"> </w:t>
+      </w:r>
+      <w:r>
+        <w:rPr>
+          <w:rFonts w:cstheme="minorHAnsi"/>
+          <w:b/>
+          <w:bCs/>
+          <w:color w:val="000000"/>
+          <w:sz w:val="28"/>
+          <w:szCs w:val="28"/>
+        </w:rPr>
+        <w:t>переменная:</w:t>
+      </w:r>
+    </w:p>
+    <w:p>
+      <w:pPr>
+        <w:spacing w:line="360" w:lineRule="auto"/>
+        <w:ind w:left="142" w:right="113" w:firstLine="425"/>
+        <w:mirrorIndents/>
+        <w:jc w:val="both"/>
+        <w:rPr>
+          <w:rFonts w:cstheme="minorHAnsi"/>
+          <w:color w:val="000000"/>
+          <w:sz w:val="28"/>
+          <w:szCs w:val="28"/>
+        </w:rPr>
+      </w:pPr>
+      <w:r>
+        <w:rPr>
+          <w:rFonts w:cstheme="minorHAnsi"/>
+          <w:color w:val="000000"/>
+          <w:sz w:val="28"/>
+          <w:szCs w:val="28"/>
+        </w:rPr>
+        <w:t xml:space="preserve"> </w:t>
+      </w:r>
+      <w:proofErr w:type="spellStart"/>
+      <w:r>
+        <w:rPr>
+          <w:rFonts w:cstheme="minorHAnsi"/>
+          <w:color w:val="000000"/>
+          <w:sz w:val="28"/>
+          <w:szCs w:val="28"/>
+        </w:rPr>
+        <w:t>Grades</w:t>
+      </w:r>
+      <w:proofErr w:type="spellEnd"/>
+      <w:r>
+        <w:rPr>
+          <w:rFonts w:cstheme="minorHAnsi"/>
+          <w:color w:val="000000"/>
+          <w:sz w:val="28"/>
+          <w:szCs w:val="28"/>
+        </w:rPr>
+        <w:t>: Итоговая оценка успеваемости студента.</w:t>
+      </w:r>
+    </w:p>
+    <w:p>
+      <w:pPr>
+        <w:spacing w:line="360" w:lineRule="auto"/>
+        <w:ind w:left="142" w:right="113" w:firstLine="425"/>
+        <w:mirrorIndents/>
+        <w:jc w:val="both"/>
+        <w:rPr>
+          <w:rFonts w:cstheme="minorHAnsi"/>
+          <w:b/>
+          <w:bCs/>
+          <w:color w:val="000000"/>
+          <w:sz w:val="28"/>
+          <w:szCs w:val="28"/>
+        </w:rPr>
+      </w:pPr>
+      <w:r>
+        <w:rPr>
+          <w:rFonts w:cstheme="minorHAnsi"/>
+          <w:b/>
+          <w:bCs/>
+          <w:color w:val="000000"/>
+          <w:sz w:val="28"/>
+          <w:szCs w:val="28"/>
+        </w:rPr>
+        <w:t>Признаки:</w:t>
+      </w:r>
+    </w:p>
+    <w:p>
+      <w:pPr>
+        <w:pStyle w:val="af8"/>
+        <w:numPr>
+          <w:ilvl w:val="0"/>
+          <w:numId w:val="17"/>
+        </w:numPr>
+        <w:spacing w:line="360" w:lineRule="auto"/>
+        <w:ind w:right="113" w:hanging="720"/>
+        <w:mirrorIndents/>
+        <w:jc w:val="both"/>
+        <w:rPr>
+          <w:rFonts w:cstheme="minorHAnsi"/>
+          <w:color w:val="000000"/>
+          <w:sz w:val="28"/>
+          <w:szCs w:val="28"/>
+        </w:rPr>
+      </w:pPr>
+      <w:r>
+        <w:rPr>
+          <w:rFonts w:cstheme="minorHAnsi"/>
+          <w:color w:val="000000"/>
+          <w:sz w:val="28"/>
+          <w:szCs w:val="28"/>
+        </w:rPr>
+        <w:t xml:space="preserve">Study </w:t>
+      </w:r>
+      <w:proofErr w:type="spellStart"/>
+      <w:r>
+        <w:rPr>
+          <w:rFonts w:cstheme="minorHAnsi"/>
+          <w:color w:val="000000"/>
+          <w:sz w:val="28"/>
+          <w:szCs w:val="28"/>
+        </w:rPr>
+        <w:t>Hours</w:t>
+      </w:r>
+      <w:proofErr w:type="spellEnd"/>
+      <w:r>
+        <w:rPr>
+          <w:rFonts w:cstheme="minorHAnsi"/>
+          <w:color w:val="000000"/>
+          <w:sz w:val="28"/>
+          <w:szCs w:val="28"/>
+        </w:rPr>
+        <w:t>: Среднее количество часов в день, затрачиваемых на учебу (числовой).</w:t>
+      </w:r>
+    </w:p>
+    <w:p>
+      <w:pPr>
+        <w:pStyle w:val="af8"/>
+        <w:numPr>
+          <w:ilvl w:val="0"/>
+          <w:numId w:val="17"/>
+        </w:numPr>
+        <w:spacing w:line="360" w:lineRule="auto"/>
+        <w:ind w:right="113" w:hanging="720"/>
+        <w:mirrorIndents/>
+        <w:jc w:val="both"/>
+        <w:rPr>
+          <w:rFonts w:cstheme="minorHAnsi"/>
+          <w:color w:val="000000"/>
+          <w:sz w:val="28"/>
+          <w:szCs w:val="28"/>
+        </w:rPr>
+      </w:pPr>
+      <w:proofErr w:type="spellStart"/>
+      <w:r>
+        <w:rPr>
+          <w:rFonts w:cstheme="minorHAnsi"/>
+          <w:color w:val="000000"/>
+          <w:sz w:val="28"/>
+          <w:szCs w:val="28"/>
+        </w:rPr>
+        <w:t>Sleep</w:t>
+      </w:r>
+      <w:proofErr w:type="spellEnd"/>
+      <w:r>
+        <w:rPr>
+          <w:rFonts w:cstheme="minorHAnsi"/>
+          <w:color w:val="000000"/>
+          <w:sz w:val="28"/>
+          <w:szCs w:val="28"/>
+        </w:rPr>
+        <w:t xml:space="preserve"> </w:t>
+      </w:r>
+      <w:proofErr w:type="spellStart"/>
+      <w:r>
+        <w:rPr>
+          <w:rFonts w:cstheme="minorHAnsi"/>
+          <w:color w:val="000000"/>
+          <w:sz w:val="28"/>
+          <w:szCs w:val="28"/>
+        </w:rPr>
+        <w:t>Hours</w:t>
+      </w:r>
+      <w:proofErr w:type="spellEnd"/>
+      <w:r>
+        <w:rPr>
+          <w:rFonts w:cstheme="minorHAnsi"/>
+          <w:color w:val="000000"/>
+          <w:sz w:val="28"/>
+          <w:szCs w:val="28"/>
+        </w:rPr>
+        <w:t>:</w:t>
+      </w:r>
+      <w:r>
+        <w:rPr>
+          <w:rFonts w:cstheme="minorHAnsi"/>
+          <w:b/>
+          <w:bCs/>
+          <w:color w:val="000000"/>
+          <w:sz w:val="28"/>
+          <w:szCs w:val="28"/>
+        </w:rPr>
+        <w:t xml:space="preserve"> </w:t>
+      </w:r>
+      <w:r>
+        <w:rPr>
+          <w:rFonts w:cstheme="minorHAnsi"/>
+          <w:color w:val="000000"/>
+          <w:sz w:val="28"/>
+          <w:szCs w:val="28"/>
+        </w:rPr>
+        <w:t>Среднее количество часов в день, затрачиваемых на сон (числовой).</w:t>
+      </w:r>
+    </w:p>
+    <w:p>
+      <w:pPr>
+        <w:pStyle w:val="af8"/>
+        <w:numPr>
+          <w:ilvl w:val="0"/>
+          <w:numId w:val="17"/>
+        </w:numPr>
+        <w:spacing w:line="360" w:lineRule="auto"/>
+        <w:ind w:right="113" w:hanging="720"/>
+        <w:mirrorIndents/>
+        <w:jc w:val="both"/>
+        <w:rPr>
+          <w:rFonts w:cstheme="minorHAnsi"/>
+          <w:color w:val="000000"/>
+          <w:sz w:val="28"/>
+          <w:szCs w:val="28"/>
+        </w:rPr>
+      </w:pPr>
+      <w:proofErr w:type="spellStart"/>
+      <w:r>
+        <w:rPr>
+          <w:rFonts w:cstheme="minorHAnsi"/>
+          <w:color w:val="000000"/>
+          <w:sz w:val="28"/>
+          <w:szCs w:val="28"/>
+        </w:rPr>
+        <w:t>Socioeconomic</w:t>
+      </w:r>
+      <w:proofErr w:type="spellEnd"/>
+      <w:r>
+        <w:rPr>
+          <w:rFonts w:cstheme="minorHAnsi"/>
+          <w:color w:val="000000"/>
+          <w:sz w:val="28"/>
+          <w:szCs w:val="28"/>
+        </w:rPr>
+        <w:t xml:space="preserve"> </w:t>
+      </w:r>
+      <w:proofErr w:type="spellStart"/>
+      <w:r>
+        <w:rPr>
+          <w:rFonts w:cstheme="minorHAnsi"/>
+          <w:color w:val="000000"/>
+          <w:sz w:val="28"/>
+          <w:szCs w:val="28"/>
+        </w:rPr>
+        <w:t>Score</w:t>
+      </w:r>
+      <w:proofErr w:type="spellEnd"/>
+      <w:r>
+        <w:rPr>
+          <w:rFonts w:cstheme="minorHAnsi"/>
+          <w:color w:val="000000"/>
+          <w:sz w:val="28"/>
+          <w:szCs w:val="28"/>
+        </w:rPr>
+        <w:t>:</w:t>
+      </w:r>
+      <w:r>
+        <w:rPr>
+          <w:rFonts w:cstheme="minorHAnsi"/>
+          <w:b/>
+          <w:bCs/>
+          <w:color w:val="000000"/>
+          <w:sz w:val="28"/>
+          <w:szCs w:val="28"/>
+        </w:rPr>
+        <w:t xml:space="preserve"> </w:t>
+      </w:r>
+      <w:r>
+        <w:rPr>
+          <w:rFonts w:cstheme="minorHAnsi"/>
+          <w:color w:val="000000"/>
+          <w:sz w:val="28"/>
+          <w:szCs w:val="28"/>
+        </w:rPr>
+        <w:t>Нормализованный балл (</w:t>
+      </w:r>
+      <w:proofErr w:type="gramStart"/>
+      <w:r>
+        <w:rPr>
+          <w:rFonts w:cstheme="minorHAnsi"/>
+          <w:color w:val="000000"/>
+          <w:sz w:val="28"/>
+          <w:szCs w:val="28"/>
+        </w:rPr>
+        <w:t>0-1</w:t>
+      </w:r>
+      <w:proofErr w:type="gramEnd"/>
+      <w:r>
+        <w:rPr>
+          <w:rFonts w:cstheme="minorHAnsi"/>
+          <w:color w:val="000000"/>
+          <w:sz w:val="28"/>
+          <w:szCs w:val="28"/>
+        </w:rPr>
+        <w:t>), указывающий на социально-экономическое положение студента.</w:t>
+      </w:r>
+    </w:p>
+    <w:p>
+      <w:pPr>
+        <w:pStyle w:val="af8"/>
+        <w:numPr>
+          <w:ilvl w:val="0"/>
+          <w:numId w:val="17"/>
+        </w:numPr>
+        <w:spacing w:line="360" w:lineRule="auto"/>
+        <w:ind w:right="113" w:hanging="720"/>
+        <w:mirrorIndents/>
+        <w:jc w:val="both"/>
+        <w:rPr>
+          <w:rFonts w:cstheme="minorHAnsi"/>
+          <w:color w:val="000000"/>
+          <w:sz w:val="28"/>
+          <w:szCs w:val="28"/>
+        </w:rPr>
+      </w:pPr>
+      <w:proofErr w:type="spellStart"/>
+      <w:r>
+        <w:rPr>
+          <w:rFonts w:cstheme="minorHAnsi"/>
+          <w:color w:val="000000"/>
+          <w:sz w:val="28"/>
+          <w:szCs w:val="28"/>
+        </w:rPr>
+        <w:t>Attendance</w:t>
+      </w:r>
+      <w:proofErr w:type="spellEnd"/>
+      <w:r>
+        <w:rPr>
+          <w:rFonts w:cstheme="minorHAnsi"/>
+          <w:color w:val="000000"/>
+          <w:sz w:val="28"/>
+          <w:szCs w:val="28"/>
+        </w:rPr>
+        <w:t xml:space="preserve"> (%): Процент посещенных студентом занятий (числовой).</w:t>
+      </w:r>
+    </w:p>
+    <w:p>
+      <w:pPr>
+        <w:pStyle w:val="1"/>
+      </w:pPr>
+      <w:bookmarkStart w:id="1" w:name="_Toc216435491"/>
+      <w:r>
+        <w:t>Обработка данных</w:t>
+      </w:r>
+      <w:bookmarkEnd w:id="1"/>
+    </w:p>
+    <w:p>
+      <w:pPr>
+        <w:ind w:firstLine="567"/>
+        <w:rPr>
+          <w:sz w:val="28"/>
+          <w:szCs w:val="28"/>
+        </w:rPr>
+      </w:pPr>
+      <w:r>
+        <w:rPr>
+          <w:sz w:val="28"/>
+          <w:szCs w:val="28"/>
+        </w:rPr>
+        <w:t>В наборе данных отсутствуют пропуски, а все признаки представлены числовыми значениями.</w:t>
+      </w:r>
+    </w:p>
+    <w:p>
+      <w:pPr>
+        <w:spacing w:line="360" w:lineRule="auto"/>
+        <w:ind w:right="113"/>
+        <w:mirrorIndents/>
+        <w:jc w:val="center"/>
+        <w:rPr>
+          <w:rFonts w:cstheme="minorHAnsi"/>
+          <w:color w:val="000000"/>
+          <w:sz w:val="28"/>
+          <w:szCs w:val="28"/>
+        </w:rPr>
+      </w:pPr>
+      <w:r>
+        <w:rPr>
+          <w:rFonts w:cstheme="minorHAnsi"/>
+          <w:color w:val="000000"/>
+          <w:sz w:val="28"/>
+          <w:szCs w:val="28"/>
+          <w:lang w:val="en-US"/>
+        </w:rPr>
+        <w:drawing>
+          <wp:inline distT="0" distB="0" distL="0" distR="0" wp14:anchorId="04F39E41" wp14:editId="0AFB9A42">
+            <wp:extent cx="5229225" cy="2338922"/>
+            <wp:effectExtent l="0" t="0" r="0" b="4445"/>
+            <wp:docPr id="1503522251" name="Рисунок 1" descr="Изображение выглядит как текст, снимок экрана, число, Шрифт"/>
+            <wp:cNvGraphicFramePr>
+              <a:graphicFrameLocks xmlns:a="http://schemas.openxmlformats.org/drawingml/2006/main" noChangeAspect="1"/>
+            </wp:cNvGraphicFramePr>
+            <a:graphic xmlns:a="http://schemas.openxmlformats.org/drawingml/2006/main">
+              <a:graphicData uri="http://schemas.openxmlformats.org/drawingml/2006/picture">
+                <pic:pic xmlns:pic="http://schemas.openxmlformats.org/drawingml/2006/picture">
+                  <pic:nvPicPr>
+                    <pic:cNvPr id="1503522251" name="Рисунок 1" descr="Изображение выглядит как текст, снимок экрана, число, Шрифт"/>
+                    <pic:cNvPicPr/>
+                  </pic:nvPicPr>
+                  <pic:blipFill>
+                    <a:blip r:embed="rId14"/>
+                    <a:stretch>
+                      <a:fillRect/>
+                    </a:stretch>
+                  </pic:blipFill>
+                  <pic:spPr>
+                    <a:xfrm>
+                      <a:off x="0" y="0"/>
+                      <a:ext cx="5236601" cy="2342221"/>
+                    </a:xfrm>
+                    <a:prstGeom prst="rect">
+                      <a:avLst/>
+                    </a:prstGeom>
+                  </pic:spPr>
+                </pic:pic>
+              </a:graphicData>
+            </a:graphic>
+          </wp:inline>
+        </w:drawing>
+      </w:r>
+    </w:p>
+    <w:p>
+      <w:pPr>
+        <w:spacing w:line="360" w:lineRule="auto"/>
+        <w:ind w:right="113"/>
+        <w:mirrorIndents/>
+        <w:jc w:val="center"/>
+        <w:rPr>
+          <w:rFonts w:cstheme="minorHAnsi"/>
+          <w:color w:val="000000"/>
+          <w:sz w:val="28"/>
+          <w:szCs w:val="28"/>
+          <w:lang w:val="en-US"/>
+        </w:rPr>
+      </w:pPr>
+      <w:r>
+        <w:rPr>
+          <w:rFonts w:cstheme="minorHAnsi"/>
+          <w:color w:val="000000"/>
+          <w:sz w:val="28"/>
+          <w:szCs w:val="28"/>
+        </w:rPr>
+        <w:lastRenderedPageBreak/>
+        <w:drawing>
+          <wp:inline distT="0" distB="0" distL="0" distR="0" wp14:anchorId="3030D6C7" wp14:editId="6E2273A8">
+            <wp:extent cx="3858163" cy="2934109"/>
+            <wp:effectExtent l="0" t="0" r="9525" b="0"/>
+            <wp:docPr id="1647798836" name="Рисунок 1" descr="Изображение выглядит как текст, снимок экрана, Шрифт, число"/>
+            <wp:cNvGraphicFramePr>
+              <a:graphicFrameLocks xmlns:a="http://schemas.openxmlformats.org/drawingml/2006/main" noChangeAspect="1"/>
+            </wp:cNvGraphicFramePr>
+            <a:graphic xmlns:a="http://schemas.openxmlformats.org/drawingml/2006/main">
+              <a:graphicData uri="http://schemas.openxmlformats.org/drawingml/2006/picture">
+                <pic:pic xmlns:pic="http://schemas.openxmlformats.org/drawingml/2006/picture">
+                  <pic:nvPicPr>
+                    <pic:cNvPr id="1647798836" name="Рисунок 1" descr="Изображение выглядит как текст, снимок экрана, Шрифт, число"/>
+                    <pic:cNvPicPr/>
+                  </pic:nvPicPr>
+                  <pic:blipFill>
+                    <a:blip r:embed="rId15"/>
+                    <a:stretch>
+                      <a:fillRect/>
+                    </a:stretch>
+                  </pic:blipFill>
+                  <pic:spPr>
+                    <a:xfrm>
+                      <a:off x="0" y="0"/>
+                      <a:ext cx="3858163" cy="2934109"/>
+                    </a:xfrm>
+                    <a:prstGeom prst="rect">
+                      <a:avLst/>
+                    </a:prstGeom>
+                  </pic:spPr>
+                </pic:pic>
+              </a:graphicData>
+            </a:graphic>
+          </wp:inline>
+        </w:drawing>
+      </w:r>
+    </w:p>
+    <w:p>
+      <w:pPr>
+        <w:spacing w:line="360" w:lineRule="auto"/>
+        <w:ind w:right="113" w:firstLine="567"/>
+        <w:mirrorIndents/>
+        <w:jc w:val="both"/>
+        <w:rPr>
+          <w:rFonts w:cstheme="minorHAnsi"/>
+          <w:color w:val="000000"/>
+          <w:sz w:val="28"/>
+          <w:szCs w:val="28"/>
+        </w:rPr>
+      </w:pPr>
+      <w:r>
+        <w:rPr>
+          <w:rFonts w:cstheme="minorHAnsi"/>
+          <w:color w:val="000000"/>
+          <w:sz w:val="28"/>
+          <w:szCs w:val="28"/>
+        </w:rPr>
+        <w:t>Также для оценки взаимосвязи признаков была построена корреляционная матрица</w:t>
+      </w:r>
+      <w:r>
+        <w:rPr>
+          <w:rFonts w:cstheme="minorHAnsi"/>
+          <w:color w:val="000000"/>
+          <w:sz w:val="28"/>
+          <w:szCs w:val="28"/>
+        </w:rPr>
+        <w:t>:</w:t>
+      </w:r>
+    </w:p>
+    <w:p>
+      <w:pPr>
+        <w:spacing w:line="360" w:lineRule="auto"/>
+        <w:ind w:right="113"/>
+        <w:mirrorIndents/>
+        <w:jc w:val="center"/>
+        <w:rPr>
+          <w:rFonts w:cstheme="minorHAnsi"/>
+          <w:color w:val="000000"/>
+          <w:sz w:val="28"/>
+          <w:szCs w:val="28"/>
+        </w:rPr>
+      </w:pPr>
+      <w:r>
+        <w:rPr>
+          <w:rFonts w:cstheme="minorHAnsi"/>
+          <w:color w:val="000000"/>
+          <w:sz w:val="28"/>
+          <w:szCs w:val="28"/>
+        </w:rPr>
+        <w:drawing>
+          <wp:inline distT="0" distB="0" distL="0" distR="0" wp14:anchorId="228E3E82" wp14:editId="3152D203">
+            <wp:extent cx="5601583" cy="5000625"/>
+            <wp:effectExtent l="0" t="0" r="0" b="0"/>
+            <wp:docPr id="1560368420" name="Рисунок 1" descr="Изображение выглядит как текст, снимок экрана, прямоугольный, Прямоугольник"/>
+            <wp:cNvGraphicFramePr>
+              <a:graphicFrameLocks xmlns:a="http://schemas.openxmlformats.org/drawingml/2006/main" noChangeAspect="1"/>
+            </wp:cNvGraphicFramePr>
+            <a:graphic xmlns:a="http://schemas.openxmlformats.org/drawingml/2006/main">
+              <a:graphicData uri="http://schemas.openxmlformats.org/drawingml/2006/picture">
+                <pic:pic xmlns:pic="http://schemas.openxmlformats.org/drawingml/2006/picture">
+                  <pic:nvPicPr>
+                    <pic:cNvPr id="1560368420" name="Рисунок 1" descr="Изображение выглядит как текст, снимок экрана, прямоугольный, Прямоугольник"/>
+                    <pic:cNvPicPr/>
+                  </pic:nvPicPr>
+                  <pic:blipFill>
+                    <a:blip r:embed="rId16"/>
+                    <a:stretch>
+                      <a:fillRect/>
+                    </a:stretch>
+                  </pic:blipFill>
+                  <pic:spPr>
+                    <a:xfrm>
+                      <a:off x="0" y="0"/>
+                      <a:ext cx="5602746" cy="5001663"/>
+                    </a:xfrm>
+                    <a:prstGeom prst="rect">
+                      <a:avLst/>
+                    </a:prstGeom>
+                  </pic:spPr>
+                </pic:pic>
+              </a:graphicData>
+            </a:graphic>
+          </wp:inline>
+        </w:drawing>
+      </w:r>
+    </w:p>
+    <w:p>
+      <w:pPr>
+        <w:pStyle w:val="1"/>
+      </w:pPr>
+      <w:bookmarkStart w:id="2" w:name="_Toc216435492"/>
+      <w:r>
+        <w:lastRenderedPageBreak/>
+        <w:t>Обучающая и тестовая выборки</w:t>
+      </w:r>
+      <w:bookmarkEnd w:id="2"/>
+    </w:p>
+    <w:p>
+      <w:pPr>
+        <w:ind w:firstLine="567"/>
+        <w:jc w:val="both"/>
+        <w:rPr>
+          <w:sz w:val="28"/>
+          <w:szCs w:val="28"/>
+        </w:rPr>
+      </w:pPr>
+      <w:r>
+        <w:rPr>
+          <w:sz w:val="28"/>
+          <w:szCs w:val="28"/>
+        </w:rPr>
+        <w:t xml:space="preserve">Разделим </w:t>
+      </w:r>
+      <w:r>
+        <w:rPr>
+          <w:sz w:val="28"/>
+          <w:szCs w:val="28"/>
+        </w:rPr>
+        <w:t xml:space="preserve">набор данных </w:t>
+      </w:r>
+      <w:r>
+        <w:rPr>
+          <w:sz w:val="28"/>
+          <w:szCs w:val="28"/>
+        </w:rPr>
+        <w:t xml:space="preserve">на обучающую и тестовую </w:t>
+      </w:r>
+      <w:r>
+        <w:rPr>
+          <w:sz w:val="28"/>
+          <w:szCs w:val="28"/>
+        </w:rPr>
+        <w:t xml:space="preserve">выборки </w:t>
+      </w:r>
+      <w:r>
+        <w:rPr>
+          <w:sz w:val="28"/>
+          <w:szCs w:val="28"/>
+        </w:rPr>
+        <w:t>в соотношении 80% на 20%.</w:t>
+      </w:r>
+    </w:p>
+    <w:p>
+      <w:pPr>
+        <w:ind w:firstLine="567"/>
+        <w:jc w:val="center"/>
+        <w:rPr>
+          <w:sz w:val="28"/>
+          <w:szCs w:val="28"/>
+        </w:rPr>
+      </w:pPr>
+      <w:r>
+        <w:rPr>
+          <w:sz w:val="28"/>
+          <w:szCs w:val="28"/>
+        </w:rPr>
+        <w:drawing>
+          <wp:inline distT="0" distB="0" distL="0" distR="0" wp14:anchorId="7AC3796E" wp14:editId="4F4DF206">
+            <wp:extent cx="4458322" cy="1009791"/>
+            <wp:effectExtent l="0" t="0" r="0" b="0"/>
+            <wp:docPr id="470393565" name="Рисунок 1" descr="Изображение выглядит как текст, снимок экрана, Шрифт, линия&#10;&#10;Содержимое, созданное искусственным интеллектом, может быть неверным."/>
+            <wp:cNvGraphicFramePr>
+              <a:graphicFrameLocks xmlns:a="http://schemas.openxmlformats.org/drawingml/2006/main" noChangeAspect="1"/>
+            </wp:cNvGraphicFramePr>
+            <a:graphic xmlns:a="http://schemas.openxmlformats.org/drawingml/2006/main">
+              <a:graphicData uri="http://schemas.openxmlformats.org/drawingml/2006/picture">
+                <pic:pic xmlns:pic="http://schemas.openxmlformats.org/drawingml/2006/picture">
+                  <pic:nvPicPr>
+                    <pic:cNvPr id="470393565" name="Рисунок 1" descr="Изображение выглядит как текст, снимок экрана, Шрифт, линия&#10;&#10;Содержимое, созданное искусственным интеллектом, может быть неверным."/>
+                    <pic:cNvPicPr/>
+                  </pic:nvPicPr>
+                  <pic:blipFill>
+                    <a:blip r:embed="rId17"/>
+                    <a:stretch>
+                      <a:fillRect/>
+                    </a:stretch>
+                  </pic:blipFill>
+                  <pic:spPr>
+                    <a:xfrm>
+                      <a:off x="0" y="0"/>
+                      <a:ext cx="4458322" cy="1009791"/>
+                    </a:xfrm>
+                    <a:prstGeom prst="rect">
+                      <a:avLst/>
+                    </a:prstGeom>
+                  </pic:spPr>
+                </pic:pic>
+              </a:graphicData>
+            </a:graphic>
+          </wp:inline>
+        </w:drawing>
+      </w:r>
+    </w:p>
+    <w:p>
+      <w:pPr>
+        <w:pStyle w:val="1"/>
+      </w:pPr>
+      <w:bookmarkStart w:id="3" w:name="_Toc216435493"/>
+      <w:r>
+        <w:t>Полученные модели</w:t>
+      </w:r>
+      <w:bookmarkEnd w:id="3"/>
+    </w:p>
+    <w:p>
+      <w:pPr>
+        <w:spacing w:line="360" w:lineRule="auto"/>
+        <w:ind w:firstLine="284"/>
+        <w:rPr>
+          <w:sz w:val="28"/>
+          <w:szCs w:val="28"/>
+        </w:rPr>
+      </w:pPr>
+      <w:r>
+        <w:rPr>
+          <w:sz w:val="28"/>
+          <w:szCs w:val="28"/>
+        </w:rPr>
+        <w:t>Полученные модели:</w:t>
+      </w:r>
+    </w:p>
+    <w:p>
+      <w:pPr>
+        <w:pStyle w:val="af8"/>
+        <w:numPr>
+          <w:ilvl w:val="0"/>
+          <w:numId w:val="18"/>
+        </w:numPr>
+        <w:spacing w:line="360" w:lineRule="auto"/>
+        <w:ind w:left="142" w:firstLine="142"/>
+        <w:rPr>
+          <w:sz w:val="28"/>
+          <w:szCs w:val="28"/>
+        </w:rPr>
+      </w:pPr>
+      <w:r>
+        <w:rPr>
+          <w:sz w:val="28"/>
+          <w:szCs w:val="28"/>
+        </w:rPr>
+        <w:t xml:space="preserve">Линейная регрессия: </w:t>
+      </w:r>
+      <w:proofErr w:type="spellStart"/>
+      <w:r>
+        <w:rPr>
+          <w:sz w:val="28"/>
+          <w:szCs w:val="28"/>
+        </w:rPr>
+        <w:t>LinearRegression</w:t>
+      </w:r>
+      <w:proofErr w:type="spellEnd"/>
+      <w:r>
+        <w:rPr>
+          <w:sz w:val="28"/>
+          <w:szCs w:val="28"/>
+          <w:lang w:val="en-US"/>
+        </w:rPr>
+        <w:t>;</w:t>
+      </w:r>
+    </w:p>
+    <w:p>
+      <w:pPr>
+        <w:pStyle w:val="af8"/>
+        <w:numPr>
+          <w:ilvl w:val="0"/>
+          <w:numId w:val="18"/>
+        </w:numPr>
+        <w:spacing w:line="360" w:lineRule="auto"/>
+        <w:ind w:left="142" w:firstLine="142"/>
+        <w:rPr>
+          <w:sz w:val="28"/>
+          <w:szCs w:val="28"/>
+        </w:rPr>
+      </w:pPr>
+      <w:r>
+        <w:rPr>
+          <w:sz w:val="28"/>
+          <w:szCs w:val="28"/>
+        </w:rPr>
+        <w:t xml:space="preserve">Полиномиальная регрессия </w:t>
+      </w:r>
+      <w:proofErr w:type="gramStart"/>
+      <w:r>
+        <w:rPr>
+          <w:sz w:val="28"/>
+          <w:szCs w:val="28"/>
+        </w:rPr>
+        <w:t>2-ой</w:t>
+      </w:r>
+      <w:proofErr w:type="gramEnd"/>
+      <w:r>
+        <w:rPr>
+          <w:sz w:val="28"/>
+          <w:szCs w:val="28"/>
+        </w:rPr>
+        <w:t xml:space="preserve"> степени: </w:t>
+      </w:r>
+      <w:proofErr w:type="spellStart"/>
+      <w:r>
+        <w:rPr>
+          <w:sz w:val="28"/>
+          <w:szCs w:val="28"/>
+        </w:rPr>
+        <w:t>PolynomialFeatures</w:t>
+      </w:r>
+      <w:proofErr w:type="spellEnd"/>
+      <w:r>
+        <w:rPr>
+          <w:sz w:val="28"/>
+          <w:szCs w:val="28"/>
+        </w:rPr>
+        <w:t>(</w:t>
+      </w:r>
+      <w:proofErr w:type="spellStart"/>
+      <w:r>
+        <w:rPr>
+          <w:sz w:val="28"/>
+          <w:szCs w:val="28"/>
+        </w:rPr>
+        <w:t>degree</w:t>
+      </w:r>
+      <w:proofErr w:type="spellEnd"/>
+      <w:r>
+        <w:rPr>
+          <w:sz w:val="28"/>
+          <w:szCs w:val="28"/>
+        </w:rPr>
+        <w:t xml:space="preserve">=2) + </w:t>
+      </w:r>
+      <w:proofErr w:type="spellStart"/>
+      <w:r>
+        <w:rPr>
+          <w:sz w:val="28"/>
+          <w:szCs w:val="28"/>
+        </w:rPr>
+        <w:t>LinearRegression</w:t>
+      </w:r>
+      <w:proofErr w:type="spellEnd"/>
+      <w:r>
+        <w:rPr>
+          <w:sz w:val="28"/>
+          <w:szCs w:val="28"/>
+        </w:rPr>
+        <w:t>;</w:t>
+      </w:r>
+    </w:p>
+    <w:p>
+      <w:pPr>
+        <w:pStyle w:val="af8"/>
+        <w:numPr>
+          <w:ilvl w:val="0"/>
+          <w:numId w:val="18"/>
+        </w:numPr>
+        <w:spacing w:line="360" w:lineRule="auto"/>
+        <w:ind w:left="142" w:firstLine="142"/>
+        <w:rPr>
+          <w:sz w:val="28"/>
+          <w:szCs w:val="28"/>
+        </w:rPr>
+      </w:pPr>
+      <w:r>
+        <w:rPr>
+          <w:sz w:val="28"/>
+          <w:szCs w:val="28"/>
+        </w:rPr>
+        <w:t xml:space="preserve">Полиномиальная регрессия </w:t>
+      </w:r>
+      <w:proofErr w:type="gramStart"/>
+      <w:r>
+        <w:rPr>
+          <w:sz w:val="28"/>
+          <w:szCs w:val="28"/>
+        </w:rPr>
+        <w:t>3-ей</w:t>
+      </w:r>
+      <w:proofErr w:type="gramEnd"/>
+      <w:r>
+        <w:rPr>
+          <w:sz w:val="28"/>
+          <w:szCs w:val="28"/>
+        </w:rPr>
+        <w:t xml:space="preserve"> степени: </w:t>
+      </w:r>
+      <w:proofErr w:type="spellStart"/>
+      <w:r>
+        <w:rPr>
+          <w:sz w:val="28"/>
+          <w:szCs w:val="28"/>
+        </w:rPr>
+        <w:t>PolynomialFeatures</w:t>
+      </w:r>
+      <w:proofErr w:type="spellEnd"/>
+      <w:r>
+        <w:rPr>
+          <w:sz w:val="28"/>
+          <w:szCs w:val="28"/>
+        </w:rPr>
+        <w:t>(</w:t>
+      </w:r>
+      <w:proofErr w:type="spellStart"/>
+      <w:r>
+        <w:rPr>
+          <w:sz w:val="28"/>
+          <w:szCs w:val="28"/>
+        </w:rPr>
+        <w:t>degree</w:t>
+      </w:r>
+      <w:proofErr w:type="spellEnd"/>
+      <w:r>
+        <w:rPr>
+          <w:sz w:val="28"/>
+          <w:szCs w:val="28"/>
+        </w:rPr>
+        <w:t xml:space="preserve">=3) + </w:t>
+      </w:r>
+      <w:proofErr w:type="spellStart"/>
+      <w:r>
+        <w:rPr>
+          <w:sz w:val="28"/>
+          <w:szCs w:val="28"/>
+        </w:rPr>
+        <w:t>LinearRegression</w:t>
+      </w:r>
+      <w:proofErr w:type="spellEnd"/>
+      <w:r>
+        <w:rPr>
+          <w:sz w:val="28"/>
+          <w:szCs w:val="28"/>
+        </w:rPr>
+        <w:t>;</w:t>
+      </w:r>
+    </w:p>
+    <w:p>
+      <w:pPr>
+        <w:pStyle w:val="af8"/>
+        <w:numPr>
+          <w:ilvl w:val="0"/>
+          <w:numId w:val="18"/>
+        </w:numPr>
+        <w:spacing w:line="360" w:lineRule="auto"/>
+        <w:ind w:left="142" w:firstLine="142"/>
+        <w:rPr>
+          <w:sz w:val="28"/>
+          <w:szCs w:val="28"/>
+        </w:rPr>
+      </w:pPr>
+      <w:proofErr w:type="spellStart"/>
+      <w:r>
+        <w:rPr>
+          <w:sz w:val="28"/>
+          <w:szCs w:val="28"/>
+        </w:rPr>
+        <w:t>Ридж</w:t>
+      </w:r>
+      <w:proofErr w:type="spellEnd"/>
+      <w:r>
+        <w:rPr>
+          <w:sz w:val="28"/>
+          <w:szCs w:val="28"/>
+        </w:rPr>
+        <w:t xml:space="preserve">-регрессия: </w:t>
+      </w:r>
+      <w:proofErr w:type="spellStart"/>
+      <w:r>
+        <w:rPr>
+          <w:sz w:val="28"/>
+          <w:szCs w:val="28"/>
+        </w:rPr>
+        <w:t>Ridge</w:t>
+      </w:r>
+      <w:proofErr w:type="spellEnd"/>
+      <w:r>
+        <w:rPr>
+          <w:sz w:val="28"/>
+          <w:szCs w:val="28"/>
+        </w:rPr>
+        <w:t xml:space="preserve"> (</w:t>
+      </w:r>
+      <w:proofErr w:type="spellStart"/>
+      <w:r>
+        <w:rPr>
+          <w:sz w:val="28"/>
+          <w:szCs w:val="28"/>
+        </w:rPr>
+        <w:t>alpha</w:t>
+      </w:r>
+      <w:proofErr w:type="spellEnd"/>
+      <w:r>
+        <w:rPr>
+          <w:sz w:val="28"/>
+          <w:szCs w:val="28"/>
+        </w:rPr>
+        <w:t>=1.0).</w:t>
+      </w:r>
+    </w:p>
+    <w:p>
+      <w:pPr>
+        <w:pStyle w:val="af8"/>
+        <w:ind w:left="284"/>
+        <w:rPr>
+          <w:sz w:val="28"/>
+          <w:szCs w:val="28"/>
+          <w:lang w:val="en-US"/>
+        </w:rPr>
+      </w:pPr>
+    </w:p>
+    <w:p>
+      <w:pPr>
+        <w:pStyle w:val="af8"/>
+        <w:ind w:left="284"/>
+        <w:jc w:val="center"/>
+        <w:rPr>
+          <w:sz w:val="28"/>
+          <w:szCs w:val="28"/>
+        </w:rPr>
+      </w:pPr>
+      <w:r>
+        <w:rPr>
+          <w:sz w:val="28"/>
+          <w:szCs w:val="28"/>
+          <w:lang w:val="en-US"/>
+        </w:rPr>
+        <w:drawing>
+          <wp:inline distT="0" distB="0" distL="0" distR="0" wp14:anchorId="7EB23B1D" wp14:editId="1639841A">
+            <wp:extent cx="5363323" cy="3505689"/>
+            <wp:effectExtent l="0" t="0" r="8890" b="0"/>
+            <wp:docPr id="1899395342" name="Рисунок 1" descr="Изображение выглядит как текст, снимок экрана, Шрифт&#10;&#10;Содержимое, созданное искусственным интеллектом, может быть неверным."/>
+            <wp:cNvGraphicFramePr>
+              <a:graphicFrameLocks xmlns:a="http://schemas.openxmlformats.org/drawingml/2006/main" noChangeAspect="1"/>
+            </wp:cNvGraphicFramePr>
+            <a:graphic xmlns:a="http://schemas.openxmlformats.org/drawingml/2006/main">
+              <a:graphicData uri="http://schemas.openxmlformats.org/drawingml/2006/picture">
+                <pic:pic xmlns:pic="http://schemas.openxmlformats.org/drawingml/2006/picture">
+                  <pic:nvPicPr>
+                    <pic:cNvPr id="1899395342" name="Рисунок 1" descr="Изображение выглядит как текст, снимок экрана, Шрифт&#10;&#10;Содержимое, созданное искусственным интеллектом, может быть неверным."/>
+                    <pic:cNvPicPr/>
+                  </pic:nvPicPr>
+                  <pic:blipFill>
+                    <a:blip r:embed="rId18"/>
+                    <a:stretch>
+                      <a:fillRect/>
+                    </a:stretch>
+                  </pic:blipFill>
+                  <pic:spPr>
+                    <a:xfrm>
+                      <a:off x="0" y="0"/>
+                      <a:ext cx="5363323" cy="3505689"/>
+                    </a:xfrm>
+                    <a:prstGeom prst="rect">
+                      <a:avLst/>
+                    </a:prstGeom>
+                  </pic:spPr>
+                </pic:pic>
+              </a:graphicData>
+            </a:graphic>
+          </wp:inline>
+        </w:drawing>
+      </w:r>
+    </w:p>
+    <w:p>
+      <w:pPr>
+        <w:pStyle w:val="af8"/>
+        <w:ind w:left="284"/>
+        <w:jc w:val="center"/>
+        <w:rPr>
+          <w:sz w:val="28"/>
+          <w:szCs w:val="28"/>
+        </w:rPr>
+      </w:pPr>
+    </w:p>
+    <w:p>
+      <w:pPr>
+        <w:pStyle w:val="af8"/>
+        <w:ind w:left="284"/>
+        <w:jc w:val="center"/>
+        <w:rPr>
+          <w:sz w:val="28"/>
+          <w:szCs w:val="28"/>
+        </w:rPr>
+      </w:pPr>
+    </w:p>
+    <w:p>
+      <w:pPr>
+        <w:pStyle w:val="1"/>
+      </w:pPr>
+      <w:bookmarkStart w:id="4" w:name="_Toc216435494"/>
+      <w:proofErr w:type="spellStart"/>
+      <w:r>
+        <w:rPr>
+          <w:lang w:val="en-US"/>
+        </w:rPr>
+        <w:lastRenderedPageBreak/>
+        <w:t>Прогнозные</w:t>
+      </w:r>
+      <w:proofErr w:type="spellEnd"/>
+      <w:r>
+        <w:rPr>
+          <w:lang w:val="en-US"/>
+        </w:rPr>
+        <w:t xml:space="preserve"> </w:t>
+      </w:r>
+      <w:proofErr w:type="spellStart"/>
+      <w:r>
+        <w:rPr>
+          <w:lang w:val="en-US"/>
+        </w:rPr>
+        <w:t>значения</w:t>
+      </w:r>
+      <w:bookmarkEnd w:id="4"/>
+      <w:proofErr w:type="spellEnd"/>
+    </w:p>
+    <w:p>
+      <w:pPr>
+        <w:ind w:firstLine="567"/>
+        <w:jc w:val="both"/>
+        <w:rPr>
+          <w:sz w:val="28"/>
+          <w:szCs w:val="28"/>
+        </w:rPr>
+      </w:pPr>
+      <w:r>
+        <w:rPr>
+          <w:sz w:val="28"/>
+          <w:szCs w:val="28"/>
+        </w:rPr>
+        <w:t>Для каждой регрессии был построен точечный график их предсказаний с наложением на тестовые и тренировочные данные</w:t>
+      </w:r>
+      <w:r>
+        <w:rPr>
+          <w:sz w:val="28"/>
+          <w:szCs w:val="28"/>
+        </w:rPr>
+        <w:t>.</w:t>
+      </w:r>
+    </w:p>
+    <w:p>
+      <w:r>
+        <w:rPr>
+          <w:lang w:val="en-US"/>
+        </w:rPr>
+        <w:drawing>
+          <wp:inline distT="0" distB="0" distL="0" distR="0" wp14:anchorId="6FC77EAD" wp14:editId="296E78A6">
+            <wp:extent cx="6120130" cy="6078855"/>
+            <wp:effectExtent l="0" t="0" r="0" b="0"/>
+            <wp:docPr id="1527740609" name="Рисунок 1" descr="Изображение выглядит как текст, диаграмма, График, снимок экрана&#10;&#10;Содержимое, созданное искусственным интеллектом, может быть неверным."/>
+            <wp:cNvGraphicFramePr>
+              <a:graphicFrameLocks xmlns:a="http://schemas.openxmlformats.org/drawingml/2006/main" noChangeAspect="1"/>
+            </wp:cNvGraphicFramePr>
+            <a:graphic xmlns:a="http://schemas.openxmlformats.org/drawingml/2006/main">
+              <a:graphicData uri="http://schemas.openxmlformats.org/drawingml/2006/picture">
+                <pic:pic xmlns:pic="http://schemas.openxmlformats.org/drawingml/2006/picture">
+                  <pic:nvPicPr>
+                    <pic:cNvPr id="1527740609" name="Рисунок 1" descr="Изображение выглядит как текст, диаграмма, График, снимок экрана&#10;&#10;Содержимое, созданное искусственным интеллектом, может быть неверным."/>
+                    <pic:cNvPicPr/>
+                  </pic:nvPicPr>
+                  <pic:blipFill>
+                    <a:blip r:embed="rId19"/>
+                    <a:stretch>
+                      <a:fillRect/>
+                    </a:stretch>
+                  </pic:blipFill>
+                  <pic:spPr>
+                    <a:xfrm>
+                      <a:off x="0" y="0"/>
+                      <a:ext cx="6120130" cy="6078855"/>
+                    </a:xfrm>
+                    <a:prstGeom prst="rect">
+                      <a:avLst/>
+                    </a:prstGeom>
+                  </pic:spPr>
+                </pic:pic>
+              </a:graphicData>
+            </a:graphic>
+          </wp:inline>
+        </w:drawing>
+      </w:r>
+    </w:p>
+    <w:p>
+      <w:pPr>
+        <w:ind w:firstLine="567"/>
+        <w:rPr>
+          <w:noProof/>
+        </w:rPr>
+      </w:pPr>
+      <w:r>
+        <w:rPr>
+          <w:sz w:val="28"/>
+          <w:szCs w:val="28"/>
+        </w:rPr>
+        <w:lastRenderedPageBreak/>
+        <w:t>Также для каждой полученной модели был построен график разброса прогнозных значений.</w:t>
+      </w:r>
+      <w:r>
+        <w:rPr>
+          <w:noProof/>
+        </w:rPr>
+        <w:t xml:space="preserve"> </w:t>
+      </w:r>
+      <w:r>
+        <w:rPr>
+          <w:sz w:val="28"/>
+          <w:szCs w:val="28"/>
+        </w:rPr>
+        <w:drawing>
+          <wp:inline distT="0" distB="0" distL="0" distR="0" wp14:anchorId="6FAAE97F" wp14:editId="52A2E094">
+            <wp:extent cx="6120130" cy="6073775"/>
+            <wp:effectExtent l="0" t="0" r="0" b="3175"/>
+            <wp:docPr id="978197120" name="Рисунок 1" descr="Изображение выглядит как текст, линия, диаграмма, Параллельный&#10;&#10;Содержимое, созданное искусственным интеллектом, может быть неверным."/>
+            <wp:cNvGraphicFramePr>
+              <a:graphicFrameLocks xmlns:a="http://schemas.openxmlformats.org/drawingml/2006/main" noChangeAspect="1"/>
+            </wp:cNvGraphicFramePr>
+            <a:graphic xmlns:a="http://schemas.openxmlformats.org/drawingml/2006/main">
+              <a:graphicData uri="http://schemas.openxmlformats.org/drawingml/2006/picture">
+                <pic:pic xmlns:pic="http://schemas.openxmlformats.org/drawingml/2006/picture">
+                  <pic:nvPicPr>
+                    <pic:cNvPr id="978197120" name="Рисунок 1" descr="Изображение выглядит как текст, линия, диаграмма, Параллельный&#10;&#10;Содержимое, созданное искусственным интеллектом, может быть неверным."/>
+                    <pic:cNvPicPr/>
+                  </pic:nvPicPr>
+                  <pic:blipFill>
+                    <a:blip r:embed="rId20"/>
+                    <a:stretch>
+                      <a:fillRect/>
+                    </a:stretch>
+                  </pic:blipFill>
+                  <pic:spPr>
+                    <a:xfrm>
+                      <a:off x="0" y="0"/>
+                      <a:ext cx="6120130" cy="6073775"/>
+                    </a:xfrm>
+                    <a:prstGeom prst="rect">
+                      <a:avLst/>
+                    </a:prstGeom>
+                  </pic:spPr>
+                </pic:pic>
+              </a:graphicData>
+            </a:graphic>
+          </wp:inline>
+        </w:drawing>
+      </w:r>
+    </w:p>
+    <w:p>
+      <w:pPr>
+        <w:ind w:firstLine="567"/>
+        <w:jc w:val="both"/>
+        <w:rPr>
+          <w:noProof/>
+          <w:sz w:val="28"/>
+          <w:szCs w:val="28"/>
+        </w:rPr>
+      </w:pPr>
+      <w:r>
+        <w:rPr>
+          <w:noProof/>
+          <w:sz w:val="28"/>
+          <w:szCs w:val="28"/>
+        </w:rPr>
+        <w:t>Можно заметить, что лучшее соотвествие было получено у полиномиальной регрессии 3-ей степени.</w:t>
+      </w:r>
+    </w:p>
+    <w:p>
+      <w:pPr>
+        <w:ind w:firstLine="567"/>
+        <w:jc w:val="both"/>
+        <w:rPr>
+          <w:noProof/>
+          <w:sz w:val="28"/>
+          <w:szCs w:val="28"/>
+        </w:rPr>
+      </w:pPr>
+    </w:p>
+    <w:p>
+      <w:pPr>
+        <w:ind w:firstLine="567"/>
+        <w:jc w:val="both"/>
+        <w:rPr>
+          <w:noProof/>
+          <w:sz w:val="28"/>
+          <w:szCs w:val="28"/>
+          <w:lang w:val="en-US"/>
+        </w:rPr>
+      </w:pPr>
+      <w:r>
+        <w:rPr>
+          <w:noProof/>
+          <w:sz w:val="28"/>
+          <w:szCs w:val="28"/>
+        </w:rPr>
+        <w:t>Извлечем уравнение регрессии для линейной модели</w:t>
+      </w:r>
+      <w:r>
+        <w:rPr>
+          <w:noProof/>
+          <w:sz w:val="28"/>
+          <w:szCs w:val="28"/>
+        </w:rPr>
+        <w:t>:</w:t>
+      </w:r>
+    </w:p>
+    <w:p>
+      <w:pPr>
+        <w:ind w:firstLine="567"/>
+        <w:jc w:val="both"/>
+        <w:rPr>
+          <w:rFonts w:eastAsiaTheme="minorEastAsia"/>
+          <w:i/>
+          <w:noProof/>
+          <w:sz w:val="24"/>
+          <w:szCs w:val="24"/>
+          <w:lang w:val="en-US"/>
+        </w:rPr>
+      </w:pPr>
+      <m:oMathPara>
+        <m:oMath>
+          <m:r>
+            <w:rPr>
+              <w:rFonts w:ascii="Cambria Math" w:hAnsi="Cambria Math"/>
+              <w:sz w:val="24"/>
+              <w:szCs w:val="24"/>
+              <w:lang w:val="en-US"/>
+            </w:rPr>
+            <m:t>Grades</m:t>
+          </m:r>
+          <m:r>
+            <m:rPr>
+              <m:sty m:val="p"/>
+            </m:rPr>
+            <w:rPr>
+              <w:rFonts w:ascii="Cambria Math" w:hAnsi="Cambria Math"/>
+              <w:sz w:val="24"/>
+              <w:szCs w:val="24"/>
+            </w:rPr>
+            <m:t xml:space="preserve"> = 17.029 + </m:t>
+          </m:r>
+          <m:d>
+            <m:dPr>
+              <m:ctrlPr>
+                <w:rPr>
+                  <w:rFonts w:ascii="Cambria Math" w:hAnsi="Cambria Math"/>
+                  <w:sz w:val="24"/>
+                  <w:szCs w:val="24"/>
+                </w:rPr>
+              </m:ctrlPr>
+            </m:dPr>
+            <m:e>
+              <m:r>
+                <m:rPr>
+                  <m:sty m:val="p"/>
+                </m:rPr>
+                <w:rPr>
+                  <w:rFonts w:ascii="Cambria Math" w:hAnsi="Cambria Math"/>
+                  <w:sz w:val="24"/>
+                  <w:szCs w:val="24"/>
+                </w:rPr>
+                <m:t>12.007 * Socioeconomic Score</m:t>
+              </m:r>
+            </m:e>
+          </m:d>
+          <m:r>
+            <m:rPr>
+              <m:sty m:val="p"/>
+            </m:rPr>
+            <w:rPr>
+              <w:rFonts w:ascii="Cambria Math" w:hAnsi="Cambria Math"/>
+              <w:sz w:val="24"/>
+              <w:szCs w:val="24"/>
+            </w:rPr>
+            <m:t xml:space="preserve">+ </m:t>
+          </m:r>
+          <m:d>
+            <m:dPr>
+              <m:ctrlPr>
+                <w:rPr>
+                  <w:rFonts w:ascii="Cambria Math" w:hAnsi="Cambria Math"/>
+                  <w:sz w:val="24"/>
+                  <w:szCs w:val="24"/>
+                </w:rPr>
+              </m:ctrlPr>
+            </m:dPr>
+            <m:e>
+              <m:r>
+                <m:rPr>
+                  <m:sty m:val="p"/>
+                </m:rPr>
+                <w:rPr>
+                  <w:rFonts w:ascii="Cambria Math" w:hAnsi="Cambria Math"/>
+                  <w:sz w:val="24"/>
+                  <w:szCs w:val="24"/>
+                </w:rPr>
+                <m:t>4.264 * Study Hours</m:t>
+              </m:r>
+            </m:e>
+          </m:d>
+          <m:r>
+            <w:rPr>
+              <w:rFonts w:ascii="Cambria Math" w:eastAsiaTheme="minorEastAsia" w:hAnsi="Cambria Math"/>
+              <w:noProof/>
+              <w:sz w:val="24"/>
+              <w:szCs w:val="24"/>
+              <w:lang w:val="en-US"/>
+            </w:rPr>
+            <m:t>+</m:t>
+          </m:r>
+        </m:oMath>
+      </m:oMathPara>
+    </w:p>
+    <w:p>
+      <w:pPr>
+        <w:ind w:firstLine="567"/>
+        <w:jc w:val="both"/>
+        <w:rPr>
+          <w:rFonts w:eastAsiaTheme="minorEastAsia"/>
+          <w:color w:val="3B3B3B"/>
+          <w:sz w:val="24"/>
+          <w:szCs w:val="24"/>
+          <w:lang w:val="en-US"/>
+        </w:rPr>
+      </w:pPr>
+      <m:oMathPara>
+        <m:oMath>
+          <m:r>
+            <m:rPr>
+              <m:sty m:val="p"/>
+            </m:rPr>
+            <w:rPr>
+              <w:rFonts w:ascii="Cambria Math" w:hAnsi="Cambria Math"/>
+              <w:sz w:val="24"/>
+              <w:szCs w:val="24"/>
+            </w:rPr>
+            <m:t xml:space="preserve"> + (0.191 * Sleep Hours) + (-0.066 * Attendance (%)</m:t>
+          </m:r>
+          <m:r>
+            <m:rPr>
+              <m:sty m:val="p"/>
+            </m:rPr>
+            <w:rPr>
+              <w:rFonts w:ascii="Cambria Math" w:hAnsi="Cambria Math"/>
+              <w:color w:val="3B3B3B"/>
+              <w:sz w:val="24"/>
+              <w:szCs w:val="24"/>
+            </w:rPr>
+            <m:t>)</m:t>
+          </m:r>
+        </m:oMath>
+      </m:oMathPara>
+    </w:p>
+    <w:p>
+      <w:pPr>
+        <w:ind w:firstLine="567"/>
+        <w:jc w:val="both"/>
+        <w:rPr>
+          <w:sz w:val="28"/>
+          <w:szCs w:val="28"/>
+          <w:lang w:val="en-US"/>
+        </w:rPr>
+      </w:pPr>
+    </w:p>
+    <w:p>
+      <w:pPr>
+        <w:ind w:firstLine="567"/>
+        <w:jc w:val="both"/>
+        <w:rPr>
+          <w:sz w:val="28"/>
+          <w:szCs w:val="28"/>
+          <w:lang w:val="en-US"/>
+        </w:rPr>
+      </w:pPr>
+    </w:p>
+    <w:p>
+      <w:pPr>
+        <w:pStyle w:val="1"/>
+      </w:pPr>
+      <w:bookmarkStart w:id="5" w:name="_Toc216435495"/>
+      <w:r>
+        <w:lastRenderedPageBreak/>
+        <w:t>Оценка точности моделей</w:t>
+      </w:r>
+      <w:bookmarkEnd w:id="5"/>
+    </w:p>
+    <w:p>
+      <w:pPr>
+        <w:jc w:val="center"/>
+      </w:pPr>
+      <w:r>
+        <w:drawing>
+          <wp:inline distT="0" distB="0" distL="0" distR="0" wp14:anchorId="6A9B63D9" wp14:editId="768D0C87">
+            <wp:extent cx="5267325" cy="2126021"/>
+            <wp:effectExtent l="0" t="0" r="0" b="7620"/>
+            <wp:docPr id="932549030" name="Рисунок 1" descr="Изображение выглядит как текст, снимок экрана, Шрифт, число&#10;&#10;Содержимое, созданное искусственным интеллектом, может быть неверным."/>
+            <wp:cNvGraphicFramePr>
+              <a:graphicFrameLocks xmlns:a="http://schemas.openxmlformats.org/drawingml/2006/main" noChangeAspect="1"/>
+            </wp:cNvGraphicFramePr>
+            <a:graphic xmlns:a="http://schemas.openxmlformats.org/drawingml/2006/main">
+              <a:graphicData uri="http://schemas.openxmlformats.org/drawingml/2006/picture">
+                <pic:pic xmlns:pic="http://schemas.openxmlformats.org/drawingml/2006/picture">
+                  <pic:nvPicPr>
+                    <pic:cNvPr id="932549030" name="Рисунок 1" descr="Изображение выглядит как текст, снимок экрана, Шрифт, число&#10;&#10;Содержимое, созданное искусственным интеллектом, может быть неверным."/>
+                    <pic:cNvPicPr/>
+                  </pic:nvPicPr>
+                  <pic:blipFill>
+                    <a:blip r:embed="rId21"/>
+                    <a:stretch>
+                      <a:fillRect/>
+                    </a:stretch>
+                  </pic:blipFill>
+                  <pic:spPr>
+                    <a:xfrm>
+                      <a:off x="0" y="0"/>
+                      <a:ext cx="5276938" cy="2129901"/>
+                    </a:xfrm>
+                    <a:prstGeom prst="rect">
+                      <a:avLst/>
+                    </a:prstGeom>
+                  </pic:spPr>
+                </pic:pic>
+              </a:graphicData>
+            </a:graphic>
+          </wp:inline>
+        </w:drawing>
+      </w:r>
+    </w:p>
+    <w:p>
+      <w:pPr>
+        <w:jc w:val="center"/>
+      </w:pPr>
+      <w:r>
+        <w:drawing>
+          <wp:inline distT="0" distB="0" distL="0" distR="0" wp14:anchorId="56BC632D" wp14:editId="59A0D169">
+            <wp:extent cx="3000794" cy="4267796"/>
+            <wp:effectExtent l="0" t="0" r="9525" b="0"/>
+            <wp:docPr id="707582604" name="Рисунок 1" descr="Изображение выглядит как текст, снимок экрана, Шрифт, документ&#10;&#10;Содержимое, созданное искусственным интеллектом, может быть неверным."/>
+            <wp:cNvGraphicFramePr>
+              <a:graphicFrameLocks xmlns:a="http://schemas.openxmlformats.org/drawingml/2006/main" noChangeAspect="1"/>
+            </wp:cNvGraphicFramePr>
+            <a:graphic xmlns:a="http://schemas.openxmlformats.org/drawingml/2006/main">
+              <a:graphicData uri="http://schemas.openxmlformats.org/drawingml/2006/picture">
+                <pic:pic xmlns:pic="http://schemas.openxmlformats.org/drawingml/2006/picture">
+                  <pic:nvPicPr>
+                    <pic:cNvPr id="707582604" name="Рисунок 1" descr="Изображение выглядит как текст, снимок экрана, Шрифт, документ&#10;&#10;Содержимое, созданное искусственным интеллектом, может быть неверным."/>
+                    <pic:cNvPicPr/>
+                  </pic:nvPicPr>
+                  <pic:blipFill>
+                    <a:blip r:embed="rId22"/>
+                    <a:stretch>
+                      <a:fillRect/>
+                    </a:stretch>
+                  </pic:blipFill>
+                  <pic:spPr>
+                    <a:xfrm>
+                      <a:off x="0" y="0"/>
+                      <a:ext cx="3000794" cy="4267796"/>
+                    </a:xfrm>
+                    <a:prstGeom prst="rect">
+                      <a:avLst/>
+                    </a:prstGeom>
+                  </pic:spPr>
+                </pic:pic>
+              </a:graphicData>
+            </a:graphic>
+          </wp:inline>
+        </w:drawing>
+      </w:r>
+    </w:p>
+    <w:p>
+      <w:pPr>
+        <w:pStyle w:val="af8"/>
+        <w:numPr>
+          <w:ilvl w:val="0"/>
+          <w:numId w:val="19"/>
+        </w:numPr>
+        <w:spacing w:line="360" w:lineRule="auto"/>
+        <w:ind w:left="142" w:firstLine="425"/>
+        <w:jc w:val="both"/>
+        <w:rPr>
+          <w:sz w:val="28"/>
+          <w:szCs w:val="28"/>
+        </w:rPr>
+      </w:pPr>
+      <w:r>
+        <w:rPr>
+          <w:sz w:val="28"/>
+          <w:szCs w:val="28"/>
+        </w:rPr>
+        <w:t xml:space="preserve">Лучшая модель </w:t>
+      </w:r>
+      <w:r>
+        <w:rPr>
+          <w:sz w:val="28"/>
+          <w:szCs w:val="28"/>
+        </w:rPr>
+        <w:t>-</w:t>
+      </w:r>
+      <w:r>
+        <w:rPr>
+          <w:sz w:val="28"/>
+          <w:szCs w:val="28"/>
+        </w:rPr>
+        <w:t xml:space="preserve"> </w:t>
+      </w:r>
+      <w:r>
+        <w:rPr>
+          <w:b/>
+          <w:bCs/>
+          <w:sz w:val="28"/>
+          <w:szCs w:val="28"/>
+        </w:rPr>
+        <w:t>полиномиальная регрессия 3-й степени</w:t>
+      </w:r>
+      <w:r>
+        <w:rPr>
+          <w:b/>
+          <w:bCs/>
+          <w:sz w:val="28"/>
+          <w:szCs w:val="28"/>
+        </w:rPr>
+        <w:t xml:space="preserve">. </w:t>
+      </w:r>
+      <w:r>
+        <w:rPr>
+          <w:sz w:val="28"/>
+          <w:szCs w:val="28"/>
+        </w:rPr>
+        <w:t>Она обладает лучшими значениями метрики и почти полностью объясняет дисперсию целевой переменной.</w:t>
+      </w:r>
+    </w:p>
+    <w:p>
+      <w:pPr>
+        <w:pStyle w:val="af8"/>
+        <w:numPr>
+          <w:ilvl w:val="0"/>
+          <w:numId w:val="19"/>
+        </w:numPr>
+        <w:spacing w:line="360" w:lineRule="auto"/>
+        <w:ind w:left="142" w:firstLine="425"/>
+        <w:jc w:val="both"/>
+        <w:rPr>
+          <w:sz w:val="28"/>
+          <w:szCs w:val="28"/>
+        </w:rPr>
+      </w:pPr>
+      <w:r>
+        <w:rPr>
+          <w:b/>
+          <w:bCs/>
+          <w:sz w:val="28"/>
+          <w:szCs w:val="28"/>
+        </w:rPr>
+        <w:t>Полином 2-й степени</w:t>
+      </w:r>
+      <w:r>
+        <w:rPr>
+          <w:sz w:val="28"/>
+          <w:szCs w:val="28"/>
+        </w:rPr>
+        <w:t xml:space="preserve"> тоже сильно лучше линейной</w:t>
+      </w:r>
+      <w:r>
+        <w:rPr>
+          <w:sz w:val="28"/>
+          <w:szCs w:val="28"/>
+        </w:rPr>
+        <w:t xml:space="preserve"> регрессии, но уступает </w:t>
+      </w:r>
+      <w:proofErr w:type="gramStart"/>
+      <w:r>
+        <w:rPr>
+          <w:sz w:val="28"/>
+          <w:szCs w:val="28"/>
+        </w:rPr>
+        <w:t>3-ей</w:t>
+      </w:r>
+      <w:proofErr w:type="gramEnd"/>
+      <w:r>
+        <w:rPr>
+          <w:sz w:val="28"/>
+          <w:szCs w:val="28"/>
+        </w:rPr>
+        <w:t xml:space="preserve"> степени.</w:t>
+      </w:r>
+    </w:p>
+    <w:p>
+      <w:pPr>
+        <w:pStyle w:val="af8"/>
+        <w:numPr>
+          <w:ilvl w:val="0"/>
+          <w:numId w:val="19"/>
+        </w:numPr>
+        <w:spacing w:line="360" w:lineRule="auto"/>
+        <w:ind w:left="142" w:firstLine="425"/>
+        <w:jc w:val="both"/>
+        <w:rPr>
+          <w:sz w:val="28"/>
+          <w:szCs w:val="28"/>
+        </w:rPr>
+      </w:pPr>
+      <w:r>
+        <w:rPr>
+          <w:sz w:val="28"/>
+          <w:szCs w:val="28"/>
+        </w:rPr>
+        <w:t xml:space="preserve">Применение регуляризации не дало почти никакого прироста. </w:t>
+      </w:r>
+      <w:proofErr w:type="spellStart"/>
+      <w:r>
+        <w:rPr>
+          <w:b/>
+          <w:bCs/>
+          <w:sz w:val="28"/>
+          <w:szCs w:val="28"/>
+        </w:rPr>
+        <w:t>Ридж</w:t>
+      </w:r>
+      <w:proofErr w:type="spellEnd"/>
+      <w:r>
+        <w:rPr>
+          <w:b/>
+          <w:bCs/>
+          <w:sz w:val="28"/>
+          <w:szCs w:val="28"/>
+        </w:rPr>
+        <w:t xml:space="preserve">-регрессия </w:t>
+      </w:r>
+      <w:r>
+        <w:rPr>
+          <w:sz w:val="28"/>
+          <w:szCs w:val="28"/>
+        </w:rPr>
+        <w:t>оказалась совсем немного лучше линейной.</w:t>
+      </w:r>
+    </w:p>
+    <w:p>
+      <w:pPr>
+        <w:spacing w:line="360" w:lineRule="auto"/>
+        <w:ind w:left="142"/>
+        <w:jc w:val="both"/>
+        <w:rPr>
+          <w:sz w:val="28"/>
+          <w:szCs w:val="28"/>
+        </w:rPr>
+      </w:pPr>
+      <w:r>
+        <w:rPr>
+          <w:sz w:val="28"/>
+          <w:szCs w:val="28"/>
+        </w:rPr>
+        <w:lastRenderedPageBreak/>
+        <w:t xml:space="preserve">По </w:t>
+      </w:r>
+      <w:r>
+        <w:rPr>
+          <w:sz w:val="28"/>
+          <w:szCs w:val="28"/>
+        </w:rPr>
+        <w:t xml:space="preserve">итогу полученные прогнозы были записаны в отдельный </w:t>
+      </w:r>
+      <w:proofErr w:type="spellStart"/>
+      <w:r>
+        <w:rPr>
+          <w:sz w:val="28"/>
+          <w:szCs w:val="28"/>
+        </w:rPr>
+        <w:t>датафрейм</w:t>
+      </w:r>
+      <w:proofErr w:type="spellEnd"/>
+      <w:r>
+        <w:rPr>
+          <w:sz w:val="28"/>
+          <w:szCs w:val="28"/>
+        </w:rPr>
+        <w:t>.</w:t>
+      </w:r>
+    </w:p>
+    <w:p>
+      <w:pPr>
+        <w:spacing w:line="360" w:lineRule="auto"/>
+        <w:ind w:left="142"/>
+        <w:jc w:val="both"/>
+        <w:rPr>
+          <w:sz w:val="28"/>
+          <w:szCs w:val="28"/>
+        </w:rPr>
+      </w:pPr>
+      <w:r>
+        <w:rPr>
+          <w:sz w:val="28"/>
+          <w:szCs w:val="28"/>
+        </w:rPr>
+        <w:drawing>
+          <wp:inline distT="0" distB="0" distL="0" distR="0" wp14:anchorId="4B0D1F9F" wp14:editId="3F8EE384">
+            <wp:extent cx="6120130" cy="3328035"/>
+            <wp:effectExtent l="0" t="0" r="0" b="5715"/>
+            <wp:docPr id="771579630" name="Рисунок 1" descr="Изображение выглядит как текст, снимок экрана, Шрифт, число"/>
+            <wp:cNvGraphicFramePr>
+              <a:graphicFrameLocks xmlns:a="http://schemas.openxmlformats.org/drawingml/2006/main" noChangeAspect="1"/>
+            </wp:cNvGraphicFramePr>
+            <a:graphic xmlns:a="http://schemas.openxmlformats.org/drawingml/2006/main">
+              <a:graphicData uri="http://schemas.openxmlformats.org/drawingml/2006/picture">
+                <pic:pic xmlns:pic="http://schemas.openxmlformats.org/drawingml/2006/picture">
+                  <pic:nvPicPr>
+                    <pic:cNvPr id="771579630" name="Рисунок 1" descr="Изображение выглядит как текст, снимок экрана, Шрифт, число"/>
+                    <pic:cNvPicPr/>
+                  </pic:nvPicPr>
+                  <pic:blipFill>
+                    <a:blip r:embed="rId23"/>
+                    <a:stretch>
+                      <a:fillRect/>
+                    </a:stretch>
+                  </pic:blipFill>
+                  <pic:spPr>
+                    <a:xfrm>
+                      <a:off x="0" y="0"/>
+                      <a:ext cx="6120130" cy="3328035"/>
+                    </a:xfrm>
+                    <a:prstGeom prst="rect">
+                      <a:avLst/>
+                    </a:prstGeom>
+                  </pic:spPr>
+                </pic:pic>
+              </a:graphicData>
+            </a:graphic>
+          </wp:inline>
+        </w:drawing>
+      </w:r>
+    </w:p>
     <w:sectPr>
-      <w:footerReference w:type="first" r:id="rId13"/>
+      <w:footerReference w:type="first" r:id="rId24"/>
       <w:pgSz w:w="11906" w:h="16838" w:code="9"/>
       <w:pgMar w:top="1134" w:right="1134" w:bottom="1134" w:left="1134" w:header="709" w:footer="624" w:gutter="0"/>
       <w:pgBorders>
@@ -1409,7 +3676,7 @@
 </file>
 
 <file path=word/endnotes.xml><?xml version="1.0" encoding="utf-8"?>
-<w:endnotes xmlns:wpc="http://schemas.microsoft.com/office/word/2010/wordprocessingCanvas" xmlns:cx="http://schemas.microsoft.com/office/drawing/2014/chartex" xmlns:mc="http://schemas.openxmlformats.org/markup-compatibility/2006" xmlns:o="urn:schemas-microsoft-com:office:office" xmlns:r="http://schemas.openxmlformats.org/officeDocument/2006/relationships" xmlns:m="http://schemas.openxmlformats.org/officeDocument/2006/math" xmlns:v="urn:schemas-microsoft-com:vml" xmlns:wp14="http://schemas.microsoft.com/office/word/2010/wordprocessingDrawing" xmlns:wp="http://schemas.openxmlformats.org/drawingml/2006/wordprocessingDrawing" xmlns:w10="urn:schemas-microsoft-com:office:word" xmlns:w="http://schemas.openxmlformats.org/wordprocessingml/2006/main" xmlns:w14="http://schemas.microsoft.com/office/word/2010/wordml" xmlns:w15="http://schemas.microsoft.com/office/word/2012/wordml" xmlns:w16se="http://schemas.microsoft.com/office/word/2015/wordml/symex" xmlns:wpg="http://schemas.microsoft.com/office/word/2010/wordprocessingGroup" xmlns:wpi="http://schemas.microsoft.com/office/word/2010/wordprocessingInk" xmlns:wne="http://schemas.microsoft.com/office/word/2006/wordml" xmlns:wps="http://schemas.microsoft.com/office/word/2010/wordprocessingShape" mc:Ignorable="w14 w15 w16se wp14">
+<w:endnotes xmlns:wpc="http://schemas.microsoft.com/office/word/2010/wordprocessingCanvas" xmlns:cx="http://schemas.microsoft.com/office/drawing/2014/chartex" xmlns:cx1="http://schemas.microsoft.com/office/drawing/2015/9/8/chartex" xmlns:cx2="http://schemas.microsoft.com/office/drawing/2015/10/21/chartex" xmlns:cx3="http://schemas.microsoft.com/office/drawing/2016/5/9/chartex" xmlns:cx4="http://schemas.microsoft.com/office/drawing/2016/5/10/chartex" xmlns:cx5="http://schemas.microsoft.com/office/drawing/2016/5/11/chartex" xmlns:cx6="http://schemas.microsoft.com/office/drawing/2016/5/12/chartex" xmlns:cx7="http://schemas.microsoft.com/office/drawing/2016/5/13/chartex" xmlns:cx8="http://schemas.microsoft.com/office/drawing/2016/5/14/chartex" xmlns:mc="http://schemas.openxmlformats.org/markup-compatibility/2006" xmlns:aink="http://schemas.microsoft.com/office/drawing/2016/ink" xmlns:am3d="http://schemas.microsoft.com/office/drawing/2017/model3d" xmlns:o="urn:schemas-microsoft-com:office:office" xmlns:oel="http://schemas.microsoft.com/office/2019/extlst" xmlns:r="http://schemas.openxmlformats.org/officeDocument/2006/relationships" xmlns:m="http://schemas.openxmlformats.org/officeDocument/2006/math" xmlns:v="urn:schemas-microsoft-com:vml" xmlns:wp14="http://schemas.microsoft.com/office/word/2010/wordprocessingDrawing" xmlns:wp="http://schemas.openxmlformats.org/drawingml/2006/wordprocessingDrawing" xmlns:w10="urn:schemas-microsoft-com:office:word" xmlns:w="http://schemas.openxmlformats.org/wordprocessingml/2006/main" xmlns:w14="http://schemas.microsoft.com/office/word/2010/wordml" xmlns:w15="http://schemas.microsoft.com/office/word/2012/wordml" xmlns:w16cex="http://schemas.microsoft.com/office/word/2018/wordml/cex" xmlns:w16cid="http://schemas.microsoft.com/office/word/2016/wordml/cid" xmlns:w16="http://schemas.microsoft.com/office/word/2018/wordml" xmlns:w16du="http://schemas.microsoft.com/office/word/2023/wordml/word16du" xmlns:w16sdtdh="http://schemas.microsoft.com/office/word/2020/wordml/sdtdatahash" xmlns:w16sdtfl="http://schemas.microsoft.com/office/word/2024/wordml/sdtformatlock" xmlns:w16se="http://schemas.microsoft.com/office/word/2015/wordml/symex" xmlns:wpg="http://schemas.microsoft.com/office/word/2010/wordprocessingGroup" xmlns:wpi="http://schemas.microsoft.com/office/word/2010/wordprocessingInk" xmlns:wne="http://schemas.microsoft.com/office/word/2006/wordml" xmlns:wps="http://schemas.microsoft.com/office/word/2010/wordprocessingShape" mc:Ignorable="w14 w15 w16se w16cid w16 w16cex w16sdtdh w16sdtfl w16du wp14">
   <w:endnote w:type="separator" w:id="-1">
     <w:p>
       <w:pPr>
@@ -1434,7 +3701,7 @@
 </file>
 
 <file path=word/footer1.xml><?xml version="1.0" encoding="utf-8"?>
-<w:ftr xmlns:wpc="http://schemas.microsoft.com/office/word/2010/wordprocessingCanvas" xmlns:cx="http://schemas.microsoft.com/office/drawing/2014/chartex" xmlns:mc="http://schemas.openxmlformats.org/markup-compatibility/2006" xmlns:o="urn:schemas-microsoft-com:office:office" xmlns:r="http://schemas.openxmlformats.org/officeDocument/2006/relationships" xmlns:m="http://schemas.openxmlformats.org/officeDocument/2006/math" xmlns:v="urn:schemas-microsoft-com:vml" xmlns:wp14="http://schemas.microsoft.com/office/word/2010/wordprocessingDrawing" xmlns:wp="http://schemas.openxmlformats.org/drawingml/2006/wordprocessingDrawing" xmlns:w10="urn:schemas-microsoft-com:office:word" xmlns:w="http://schemas.openxmlformats.org/wordprocessingml/2006/main" xmlns:w14="http://schemas.microsoft.com/office/word/2010/wordml" xmlns:w15="http://schemas.microsoft.com/office/word/2012/wordml" xmlns:w16se="http://schemas.microsoft.com/office/word/2015/wordml/symex" xmlns:wpg="http://schemas.microsoft.com/office/word/2010/wordprocessingGroup" xmlns:wpi="http://schemas.microsoft.com/office/word/2010/wordprocessingInk" xmlns:wne="http://schemas.microsoft.com/office/word/2006/wordml" xmlns:wps="http://schemas.microsoft.com/office/word/2010/wordprocessingShape" mc:Ignorable="w14 w15 w16se wp14">
+<w:ftr xmlns:wpc="http://schemas.microsoft.com/office/word/2010/wordprocessingCanvas" xmlns:cx="http://schemas.microsoft.com/office/drawing/2014/chartex" xmlns:cx1="http://schemas.microsoft.com/office/drawing/2015/9/8/chartex" xmlns:cx2="http://schemas.microsoft.com/office/drawing/2015/10/21/chartex" xmlns:cx3="http://schemas.microsoft.com/office/drawing/2016/5/9/chartex" xmlns:cx4="http://schemas.microsoft.com/office/drawing/2016/5/10/chartex" xmlns:cx5="http://schemas.microsoft.com/office/drawing/2016/5/11/chartex" xmlns:cx6="http://schemas.microsoft.com/office/drawing/2016/5/12/chartex" xmlns:cx7="http://schemas.microsoft.com/office/drawing/2016/5/13/chartex" xmlns:cx8="http://schemas.microsoft.com/office/drawing/2016/5/14/chartex" xmlns:mc="http://schemas.openxmlformats.org/markup-compatibility/2006" xmlns:aink="http://schemas.microsoft.com/office/drawing/2016/ink" xmlns:am3d="http://schemas.microsoft.com/office/drawing/2017/model3d" xmlns:o="urn:schemas-microsoft-com:office:office" xmlns:oel="http://schemas.microsoft.com/office/2019/extlst" xmlns:r="http://schemas.openxmlformats.org/officeDocument/2006/relationships" xmlns:m="http://schemas.openxmlformats.org/officeDocument/2006/math" xmlns:v="urn:schemas-microsoft-com:vml" xmlns:wp14="http://schemas.microsoft.com/office/word/2010/wordprocessingDrawing" xmlns:wp="http://schemas.openxmlformats.org/drawingml/2006/wordprocessingDrawing" xmlns:w10="urn:schemas-microsoft-com:office:word" xmlns:w="http://schemas.openxmlformats.org/wordprocessingml/2006/main" xmlns:w14="http://schemas.microsoft.com/office/word/2010/wordml" xmlns:w15="http://schemas.microsoft.com/office/word/2012/wordml" xmlns:w16cex="http://schemas.microsoft.com/office/word/2018/wordml/cex" xmlns:w16cid="http://schemas.microsoft.com/office/word/2016/wordml/cid" xmlns:w16="http://schemas.microsoft.com/office/word/2018/wordml" xmlns:w16du="http://schemas.microsoft.com/office/word/2023/wordml/word16du" xmlns:w16sdtdh="http://schemas.microsoft.com/office/word/2020/wordml/sdtdatahash" xmlns:w16sdtfl="http://schemas.microsoft.com/office/word/2024/wordml/sdtformatlock" xmlns:w16se="http://schemas.microsoft.com/office/word/2015/wordml/symex" xmlns:wpg="http://schemas.microsoft.com/office/word/2010/wordprocessingGroup" xmlns:wpi="http://schemas.microsoft.com/office/word/2010/wordprocessingInk" xmlns:wne="http://schemas.microsoft.com/office/word/2006/wordml" xmlns:wps="http://schemas.microsoft.com/office/word/2010/wordprocessingShape" mc:Ignorable="w14 w15 w16se w16cid w16 w16cex w16sdtdh w16sdtfl w16du wp14">
   <w:sdt>
     <w:sdtPr>
       <w:id w:val="-1143347050"/>
@@ -1443,7 +3710,6 @@
         <w:docPartUnique/>
       </w:docPartObj>
     </w:sdtPr>
-    <w:sdtEndPr/>
     <w:sdtContent>
       <w:p>
         <w:pPr>
@@ -1475,7 +3741,7 @@
 </file>
 
 <file path=word/footer2.xml><?xml version="1.0" encoding="utf-8"?>
-<w:ftr xmlns:wpc="http://schemas.microsoft.com/office/word/2010/wordprocessingCanvas" xmlns:cx="http://schemas.microsoft.com/office/drawing/2014/chartex" xmlns:mc="http://schemas.openxmlformats.org/markup-compatibility/2006" xmlns:o="urn:schemas-microsoft-com:office:office" xmlns:r="http://schemas.openxmlformats.org/officeDocument/2006/relationships" xmlns:m="http://schemas.openxmlformats.org/officeDocument/2006/math" xmlns:v="urn:schemas-microsoft-com:vml" xmlns:wp14="http://schemas.microsoft.com/office/word/2010/wordprocessingDrawing" xmlns:wp="http://schemas.openxmlformats.org/drawingml/2006/wordprocessingDrawing" xmlns:w10="urn:schemas-microsoft-com:office:word" xmlns:w="http://schemas.openxmlformats.org/wordprocessingml/2006/main" xmlns:w14="http://schemas.microsoft.com/office/word/2010/wordml" xmlns:w15="http://schemas.microsoft.com/office/word/2012/wordml" xmlns:w16se="http://schemas.microsoft.com/office/word/2015/wordml/symex" xmlns:wpg="http://schemas.microsoft.com/office/word/2010/wordprocessingGroup" xmlns:wpi="http://schemas.microsoft.com/office/word/2010/wordprocessingInk" xmlns:wne="http://schemas.microsoft.com/office/word/2006/wordml" xmlns:wps="http://schemas.microsoft.com/office/word/2010/wordprocessingShape" mc:Ignorable="w14 w15 w16se wp14">
+<w:ftr xmlns:wpc="http://schemas.microsoft.com/office/word/2010/wordprocessingCanvas" xmlns:cx="http://schemas.microsoft.com/office/drawing/2014/chartex" xmlns:cx1="http://schemas.microsoft.com/office/drawing/2015/9/8/chartex" xmlns:cx2="http://schemas.microsoft.com/office/drawing/2015/10/21/chartex" xmlns:cx3="http://schemas.microsoft.com/office/drawing/2016/5/9/chartex" xmlns:cx4="http://schemas.microsoft.com/office/drawing/2016/5/10/chartex" xmlns:cx5="http://schemas.microsoft.com/office/drawing/2016/5/11/chartex" xmlns:cx6="http://schemas.microsoft.com/office/drawing/2016/5/12/chartex" xmlns:cx7="http://schemas.microsoft.com/office/drawing/2016/5/13/chartex" xmlns:cx8="http://schemas.microsoft.com/office/drawing/2016/5/14/chartex" xmlns:mc="http://schemas.openxmlformats.org/markup-compatibility/2006" xmlns:aink="http://schemas.microsoft.com/office/drawing/2016/ink" xmlns:am3d="http://schemas.microsoft.com/office/drawing/2017/model3d" xmlns:o="urn:schemas-microsoft-com:office:office" xmlns:oel="http://schemas.microsoft.com/office/2019/extlst" xmlns:r="http://schemas.openxmlformats.org/officeDocument/2006/relationships" xmlns:m="http://schemas.openxmlformats.org/officeDocument/2006/math" xmlns:v="urn:schemas-microsoft-com:vml" xmlns:wp14="http://schemas.microsoft.com/office/word/2010/wordprocessingDrawing" xmlns:wp="http://schemas.openxmlformats.org/drawingml/2006/wordprocessingDrawing" xmlns:w10="urn:schemas-microsoft-com:office:word" xmlns:w="http://schemas.openxmlformats.org/wordprocessingml/2006/main" xmlns:w14="http://schemas.microsoft.com/office/word/2010/wordml" xmlns:w15="http://schemas.microsoft.com/office/word/2012/wordml" xmlns:w16cex="http://schemas.microsoft.com/office/word/2018/wordml/cex" xmlns:w16cid="http://schemas.microsoft.com/office/word/2016/wordml/cid" xmlns:w16="http://schemas.microsoft.com/office/word/2018/wordml" xmlns:w16du="http://schemas.microsoft.com/office/word/2023/wordml/word16du" xmlns:w16sdtdh="http://schemas.microsoft.com/office/word/2020/wordml/sdtdatahash" xmlns:w16sdtfl="http://schemas.microsoft.com/office/word/2024/wordml/sdtformatlock" xmlns:w16se="http://schemas.microsoft.com/office/word/2015/wordml/symex" xmlns:wpg="http://schemas.microsoft.com/office/word/2010/wordprocessingGroup" xmlns:wpi="http://schemas.microsoft.com/office/word/2010/wordprocessingInk" xmlns:wne="http://schemas.microsoft.com/office/word/2006/wordml" xmlns:wps="http://schemas.microsoft.com/office/word/2010/wordprocessingShape" mc:Ignorable="w14 w15 w16se w16cid w16 w16cex w16sdtdh w16sdtfl w16du wp14">
   <w:p>
     <w:pPr>
       <w:pStyle w:val="a9"/>
@@ -1486,7 +3752,7 @@
 </file>
 
 <file path=word/footer3.xml><?xml version="1.0" encoding="utf-8"?>
-<w:ftr xmlns:wpc="http://schemas.microsoft.com/office/word/2010/wordprocessingCanvas" xmlns:cx="http://schemas.microsoft.com/office/drawing/2014/chartex" xmlns:mc="http://schemas.openxmlformats.org/markup-compatibility/2006" xmlns:o="urn:schemas-microsoft-com:office:office" xmlns:r="http://schemas.openxmlformats.org/officeDocument/2006/relationships" xmlns:m="http://schemas.openxmlformats.org/officeDocument/2006/math" xmlns:v="urn:schemas-microsoft-com:vml" xmlns:wp14="http://schemas.microsoft.com/office/word/2010/wordprocessingDrawing" xmlns:wp="http://schemas.openxmlformats.org/drawingml/2006/wordprocessingDrawing" xmlns:w10="urn:schemas-microsoft-com:office:word" xmlns:w="http://schemas.openxmlformats.org/wordprocessingml/2006/main" xmlns:w14="http://schemas.microsoft.com/office/word/2010/wordml" xmlns:w15="http://schemas.microsoft.com/office/word/2012/wordml" xmlns:w16se="http://schemas.microsoft.com/office/word/2015/wordml/symex" xmlns:wpg="http://schemas.microsoft.com/office/word/2010/wordprocessingGroup" xmlns:wpi="http://schemas.microsoft.com/office/word/2010/wordprocessingInk" xmlns:wne="http://schemas.microsoft.com/office/word/2006/wordml" xmlns:wps="http://schemas.microsoft.com/office/word/2010/wordprocessingShape" mc:Ignorable="w14 w15 w16se wp14">
+<w:ftr xmlns:wpc="http://schemas.microsoft.com/office/word/2010/wordprocessingCanvas" xmlns:cx="http://schemas.microsoft.com/office/drawing/2014/chartex" xmlns:cx1="http://schemas.microsoft.com/office/drawing/2015/9/8/chartex" xmlns:cx2="http://schemas.microsoft.com/office/drawing/2015/10/21/chartex" xmlns:cx3="http://schemas.microsoft.com/office/drawing/2016/5/9/chartex" xmlns:cx4="http://schemas.microsoft.com/office/drawing/2016/5/10/chartex" xmlns:cx5="http://schemas.microsoft.com/office/drawing/2016/5/11/chartex" xmlns:cx6="http://schemas.microsoft.com/office/drawing/2016/5/12/chartex" xmlns:cx7="http://schemas.microsoft.com/office/drawing/2016/5/13/chartex" xmlns:cx8="http://schemas.microsoft.com/office/drawing/2016/5/14/chartex" xmlns:mc="http://schemas.openxmlformats.org/markup-compatibility/2006" xmlns:aink="http://schemas.microsoft.com/office/drawing/2016/ink" xmlns:am3d="http://schemas.microsoft.com/office/drawing/2017/model3d" xmlns:o="urn:schemas-microsoft-com:office:office" xmlns:oel="http://schemas.microsoft.com/office/2019/extlst" xmlns:r="http://schemas.openxmlformats.org/officeDocument/2006/relationships" xmlns:m="http://schemas.openxmlformats.org/officeDocument/2006/math" xmlns:v="urn:schemas-microsoft-com:vml" xmlns:wp14="http://schemas.microsoft.com/office/word/2010/wordprocessingDrawing" xmlns:wp="http://schemas.openxmlformats.org/drawingml/2006/wordprocessingDrawing" xmlns:w10="urn:schemas-microsoft-com:office:word" xmlns:w="http://schemas.openxmlformats.org/wordprocessingml/2006/main" xmlns:w14="http://schemas.microsoft.com/office/word/2010/wordml" xmlns:w15="http://schemas.microsoft.com/office/word/2012/wordml" xmlns:w16cex="http://schemas.microsoft.com/office/word/2018/wordml/cex" xmlns:w16cid="http://schemas.microsoft.com/office/word/2016/wordml/cid" xmlns:w16="http://schemas.microsoft.com/office/word/2018/wordml" xmlns:w16du="http://schemas.microsoft.com/office/word/2023/wordml/word16du" xmlns:w16sdtdh="http://schemas.microsoft.com/office/word/2020/wordml/sdtdatahash" xmlns:w16sdtfl="http://schemas.microsoft.com/office/word/2024/wordml/sdtformatlock" xmlns:w16se="http://schemas.microsoft.com/office/word/2015/wordml/symex" xmlns:wpg="http://schemas.microsoft.com/office/word/2010/wordprocessingGroup" xmlns:wpi="http://schemas.microsoft.com/office/word/2010/wordprocessingInk" xmlns:wne="http://schemas.microsoft.com/office/word/2006/wordml" xmlns:wps="http://schemas.microsoft.com/office/word/2010/wordprocessingShape" mc:Ignorable="w14 w15 w16se w16cid w16 w16cex w16sdtdh w16sdtfl w16du wp14">
   <w:sdt>
     <w:sdtPr>
       <w:id w:val="1061286681"/>
@@ -1495,7 +3761,6 @@
         <w:docPartUnique/>
       </w:docPartObj>
     </w:sdtPr>
-    <w:sdtEndPr/>
     <w:sdtContent>
       <w:p>
         <w:pPr>
@@ -1527,7 +3792,7 @@
 </file>
 
 <file path=word/footnotes.xml><?xml version="1.0" encoding="utf-8"?>
-<w:footnotes xmlns:wpc="http://schemas.microsoft.com/office/word/2010/wordprocessingCanvas" xmlns:cx="http://schemas.microsoft.com/office/drawing/2014/chartex" xmlns:mc="http://schemas.openxmlformats.org/markup-compatibility/2006" xmlns:o="urn:schemas-microsoft-com:office:office" xmlns:r="http://schemas.openxmlformats.org/officeDocument/2006/relationships" xmlns:m="http://schemas.openxmlformats.org/officeDocument/2006/math" xmlns:v="urn:schemas-microsoft-com:vml" xmlns:wp14="http://schemas.microsoft.com/office/word/2010/wordprocessingDrawing" xmlns:wp="http://schemas.openxmlformats.org/drawingml/2006/wordprocessingDrawing" xmlns:w10="urn:schemas-microsoft-com:office:word" xmlns:w="http://schemas.openxmlformats.org/wordprocessingml/2006/main" xmlns:w14="http://schemas.microsoft.com/office/word/2010/wordml" xmlns:w15="http://schemas.microsoft.com/office/word/2012/wordml" xmlns:w16se="http://schemas.microsoft.com/office/word/2015/wordml/symex" xmlns:wpg="http://schemas.microsoft.com/office/word/2010/wordprocessingGroup" xmlns:wpi="http://schemas.microsoft.com/office/word/2010/wordprocessingInk" xmlns:wne="http://schemas.microsoft.com/office/word/2006/wordml" xmlns:wps="http://schemas.microsoft.com/office/word/2010/wordprocessingShape" mc:Ignorable="w14 w15 w16se wp14">
+<w:footnotes xmlns:wpc="http://schemas.microsoft.com/office/word/2010/wordprocessingCanvas" xmlns:cx="http://schemas.microsoft.com/office/drawing/2014/chartex" xmlns:cx1="http://schemas.microsoft.com/office/drawing/2015/9/8/chartex" xmlns:cx2="http://schemas.microsoft.com/office/drawing/2015/10/21/chartex" xmlns:cx3="http://schemas.microsoft.com/office/drawing/2016/5/9/chartex" xmlns:cx4="http://schemas.microsoft.com/office/drawing/2016/5/10/chartex" xmlns:cx5="http://schemas.microsoft.com/office/drawing/2016/5/11/chartex" xmlns:cx6="http://schemas.microsoft.com/office/drawing/2016/5/12/chartex" xmlns:cx7="http://schemas.microsoft.com/office/drawing/2016/5/13/chartex" xmlns:cx8="http://schemas.microsoft.com/office/drawing/2016/5/14/chartex" xmlns:mc="http://schemas.openxmlformats.org/markup-compatibility/2006" xmlns:aink="http://schemas.microsoft.com/office/drawing/2016/ink" xmlns:am3d="http://schemas.microsoft.com/office/drawing/2017/model3d" xmlns:o="urn:schemas-microsoft-com:office:office" xmlns:oel="http://schemas.microsoft.com/office/2019/extlst" xmlns:r="http://schemas.openxmlformats.org/officeDocument/2006/relationships" xmlns:m="http://schemas.openxmlformats.org/officeDocument/2006/math" xmlns:v="urn:schemas-microsoft-com:vml" xmlns:wp14="http://schemas.microsoft.com/office/word/2010/wordprocessingDrawing" xmlns:wp="http://schemas.openxmlformats.org/drawingml/2006/wordprocessingDrawing" xmlns:w10="urn:schemas-microsoft-com:office:word" xmlns:w="http://schemas.openxmlformats.org/wordprocessingml/2006/main" xmlns:w14="http://schemas.microsoft.com/office/word/2010/wordml" xmlns:w15="http://schemas.microsoft.com/office/word/2012/wordml" xmlns:w16cex="http://schemas.microsoft.com/office/word/2018/wordml/cex" xmlns:w16cid="http://schemas.microsoft.com/office/word/2016/wordml/cid" xmlns:w16="http://schemas.microsoft.com/office/word/2018/wordml" xmlns:w16du="http://schemas.microsoft.com/office/word/2023/wordml/word16du" xmlns:w16sdtdh="http://schemas.microsoft.com/office/word/2020/wordml/sdtdatahash" xmlns:w16sdtfl="http://schemas.microsoft.com/office/word/2024/wordml/sdtformatlock" xmlns:w16se="http://schemas.microsoft.com/office/word/2015/wordml/symex" xmlns:wpg="http://schemas.microsoft.com/office/word/2010/wordprocessingGroup" xmlns:wpi="http://schemas.microsoft.com/office/word/2010/wordprocessingInk" xmlns:wne="http://schemas.microsoft.com/office/word/2006/wordml" xmlns:wps="http://schemas.microsoft.com/office/word/2010/wordprocessingShape" mc:Ignorable="w14 w15 w16se w16cid w16 w16cex w16sdtdh w16sdtfl w16du wp14">
   <w:footnote w:type="separator" w:id="-1">
     <w:p>
       <w:pPr>
@@ -1552,7 +3817,7 @@
 </file>
 
 <file path=word/numbering.xml><?xml version="1.0" encoding="utf-8"?>
-<w:numbering xmlns:wpc="http://schemas.microsoft.com/office/word/2010/wordprocessingCanvas" xmlns:cx="http://schemas.microsoft.com/office/drawing/2014/chartex" xmlns:mc="http://schemas.openxmlformats.org/markup-compatibility/2006" xmlns:o="urn:schemas-microsoft-com:office:office" xmlns:r="http://schemas.openxmlformats.org/officeDocument/2006/relationships" xmlns:m="http://schemas.openxmlformats.org/officeDocument/2006/math" xmlns:v="urn:schemas-microsoft-com:vml" xmlns:wp14="http://schemas.microsoft.com/office/word/2010/wordprocessingDrawing" xmlns:wp="http://schemas.openxmlformats.org/drawingml/2006/wordprocessingDrawing" xmlns:w10="urn:schemas-microsoft-com:office:word" xmlns:w="http://schemas.openxmlformats.org/wordprocessingml/2006/main" xmlns:w14="http://schemas.microsoft.com/office/word/2010/wordml" xmlns:w15="http://schemas.microsoft.com/office/word/2012/wordml" xmlns:w16se="http://schemas.microsoft.com/office/word/2015/wordml/symex" xmlns:wpg="http://schemas.microsoft.com/office/word/2010/wordprocessingGroup" xmlns:wpi="http://schemas.microsoft.com/office/word/2010/wordprocessingInk" xmlns:wne="http://schemas.microsoft.com/office/word/2006/wordml" xmlns:wps="http://schemas.microsoft.com/office/word/2010/wordprocessingShape" mc:Ignorable="w14 w15 w16se wp14">
+<w:numbering xmlns:wpc="http://schemas.microsoft.com/office/word/2010/wordprocessingCanvas" xmlns:cx="http://schemas.microsoft.com/office/drawing/2014/chartex" xmlns:cx1="http://schemas.microsoft.com/office/drawing/2015/9/8/chartex" xmlns:cx2="http://schemas.microsoft.com/office/drawing/2015/10/21/chartex" xmlns:cx3="http://schemas.microsoft.com/office/drawing/2016/5/9/chartex" xmlns:cx4="http://schemas.microsoft.com/office/drawing/2016/5/10/chartex" xmlns:cx5="http://schemas.microsoft.com/office/drawing/2016/5/11/chartex" xmlns:cx6="http://schemas.microsoft.com/office/drawing/2016/5/12/chartex" xmlns:cx7="http://schemas.microsoft.com/office/drawing/2016/5/13/chartex" xmlns:cx8="http://schemas.microsoft.com/office/drawing/2016/5/14/chartex" xmlns:mc="http://schemas.openxmlformats.org/markup-compatibility/2006" xmlns:aink="http://schemas.microsoft.com/office/drawing/2016/ink" xmlns:am3d="http://schemas.microsoft.com/office/drawing/2017/model3d" xmlns:o="urn:schemas-microsoft-com:office:office" xmlns:oel="http://schemas.microsoft.com/office/2019/extlst" xmlns:r="http://schemas.openxmlformats.org/officeDocument/2006/relationships" xmlns:m="http://schemas.openxmlformats.org/officeDocument/2006/math" xmlns:v="urn:schemas-microsoft-com:vml" xmlns:wp14="http://schemas.microsoft.com/office/word/2010/wordprocessingDrawing" xmlns:wp="http://schemas.openxmlformats.org/drawingml/2006/wordprocessingDrawing" xmlns:w10="urn:schemas-microsoft-com:office:word" xmlns:w="http://schemas.openxmlformats.org/wordprocessingml/2006/main" xmlns:w14="http://schemas.microsoft.com/office/word/2010/wordml" xmlns:w15="http://schemas.microsoft.com/office/word/2012/wordml" xmlns:w16cex="http://schemas.microsoft.com/office/word/2018/wordml/cex" xmlns:w16cid="http://schemas.microsoft.com/office/word/2016/wordml/cid" xmlns:w16="http://schemas.microsoft.com/office/word/2018/wordml" xmlns:w16du="http://schemas.microsoft.com/office/word/2023/wordml/word16du" xmlns:w16sdtdh="http://schemas.microsoft.com/office/word/2020/wordml/sdtdatahash" xmlns:w16sdtfl="http://schemas.microsoft.com/office/word/2024/wordml/sdtformatlock" xmlns:w16se="http://schemas.microsoft.com/office/word/2015/wordml/symex" xmlns:wpg="http://schemas.microsoft.com/office/word/2010/wordprocessingGroup" xmlns:wpi="http://schemas.microsoft.com/office/word/2010/wordprocessingInk" xmlns:wne="http://schemas.microsoft.com/office/word/2006/wordml" xmlns:wps="http://schemas.microsoft.com/office/word/2010/wordprocessingShape" mc:Ignorable="w14 w15 w16se w16cid w16 w16cex w16sdtdh w16sdtfl w16du wp14">
   <w:abstractNum w:abstractNumId="0" w15:restartNumberingAfterBreak="0">
     <w:nsid w:val="00183490"/>
     <w:multiLevelType w:val="hybridMultilevel"/>
@@ -1735,6 +4000,208 @@
     </w:lvl>
   </w:abstractNum>
   <w:abstractNum w:abstractNumId="2" w15:restartNumberingAfterBreak="0">
+    <w:nsid w:val="22456D91"/>
+    <w:multiLevelType w:val="hybridMultilevel"/>
+    <w:tmpl w:val="C102DAF6"/>
+    <w:lvl w:ilvl="0" w:tplc="AB3C8932">
+      <w:start w:val="1"/>
+      <w:numFmt w:val="bullet"/>
+      <w:suff w:val="space"/>
+      <w:lvlText w:val=""/>
+      <w:lvlJc w:val="left"/>
+      <w:pPr>
+        <w:ind w:left="1287" w:hanging="360"/>
+      </w:pPr>
+      <w:rPr>
+        <w:rFonts w:ascii="Symbol" w:hAnsi="Symbol" w:hint="default"/>
+      </w:rPr>
+    </w:lvl>
+    <w:lvl w:ilvl="1" w:tplc="04190003" w:tentative="1">
+      <w:start w:val="1"/>
+      <w:numFmt w:val="bullet"/>
+      <w:lvlText w:val="o"/>
+      <w:lvlJc w:val="left"/>
+      <w:pPr>
+        <w:ind w:left="1440" w:hanging="360"/>
+      </w:pPr>
+      <w:rPr>
+        <w:rFonts w:ascii="Courier New" w:hAnsi="Courier New" w:cs="Courier New" w:hint="default"/>
+      </w:rPr>
+    </w:lvl>
+    <w:lvl w:ilvl="2" w:tplc="04190005" w:tentative="1">
+      <w:start w:val="1"/>
+      <w:numFmt w:val="bullet"/>
+      <w:lvlText w:val=""/>
+      <w:lvlJc w:val="left"/>
+      <w:pPr>
+        <w:ind w:left="2160" w:hanging="360"/>
+      </w:pPr>
+      <w:rPr>
+        <w:rFonts w:ascii="Wingdings" w:hAnsi="Wingdings" w:hint="default"/>
+      </w:rPr>
+    </w:lvl>
+    <w:lvl w:ilvl="3" w:tplc="04190001" w:tentative="1">
+      <w:start w:val="1"/>
+      <w:numFmt w:val="bullet"/>
+      <w:lvlText w:val=""/>
+      <w:lvlJc w:val="left"/>
+      <w:pPr>
+        <w:ind w:left="2880" w:hanging="360"/>
+      </w:pPr>
+      <w:rPr>
+        <w:rFonts w:ascii="Symbol" w:hAnsi="Symbol" w:hint="default"/>
+      </w:rPr>
+    </w:lvl>
+    <w:lvl w:ilvl="4" w:tplc="04190003" w:tentative="1">
+      <w:start w:val="1"/>
+      <w:numFmt w:val="bullet"/>
+      <w:lvlText w:val="o"/>
+      <w:lvlJc w:val="left"/>
+      <w:pPr>
+        <w:ind w:left="3600" w:hanging="360"/>
+      </w:pPr>
+      <w:rPr>
+        <w:rFonts w:ascii="Courier New" w:hAnsi="Courier New" w:cs="Courier New" w:hint="default"/>
+      </w:rPr>
+    </w:lvl>
+    <w:lvl w:ilvl="5" w:tplc="04190005" w:tentative="1">
+      <w:start w:val="1"/>
+      <w:numFmt w:val="bullet"/>
+      <w:lvlText w:val=""/>
+      <w:lvlJc w:val="left"/>
+      <w:pPr>
+        <w:ind w:left="4320" w:hanging="360"/>
+      </w:pPr>
+      <w:rPr>
+        <w:rFonts w:ascii="Wingdings" w:hAnsi="Wingdings" w:hint="default"/>
+      </w:rPr>
+    </w:lvl>
+    <w:lvl w:ilvl="6" w:tplc="04190001" w:tentative="1">
+      <w:start w:val="1"/>
+      <w:numFmt w:val="bullet"/>
+      <w:lvlText w:val=""/>
+      <w:lvlJc w:val="left"/>
+      <w:pPr>
+        <w:ind w:left="5040" w:hanging="360"/>
+      </w:pPr>
+      <w:rPr>
+        <w:rFonts w:ascii="Symbol" w:hAnsi="Symbol" w:hint="default"/>
+      </w:rPr>
+    </w:lvl>
+    <w:lvl w:ilvl="7" w:tplc="04190003" w:tentative="1">
+      <w:start w:val="1"/>
+      <w:numFmt w:val="bullet"/>
+      <w:lvlText w:val="o"/>
+      <w:lvlJc w:val="left"/>
+      <w:pPr>
+        <w:ind w:left="5760" w:hanging="360"/>
+      </w:pPr>
+      <w:rPr>
+        <w:rFonts w:ascii="Courier New" w:hAnsi="Courier New" w:cs="Courier New" w:hint="default"/>
+      </w:rPr>
+    </w:lvl>
+    <w:lvl w:ilvl="8" w:tplc="04190005" w:tentative="1">
+      <w:start w:val="1"/>
+      <w:numFmt w:val="bullet"/>
+      <w:lvlText w:val=""/>
+      <w:lvlJc w:val="left"/>
+      <w:pPr>
+        <w:ind w:left="6480" w:hanging="360"/>
+      </w:pPr>
+      <w:rPr>
+        <w:rFonts w:ascii="Wingdings" w:hAnsi="Wingdings" w:hint="default"/>
+      </w:rPr>
+    </w:lvl>
+  </w:abstractNum>
+  <w:abstractNum w:abstractNumId="3" w15:restartNumberingAfterBreak="0">
+    <w:nsid w:val="278F58E2"/>
+    <w:multiLevelType w:val="hybridMultilevel"/>
+    <w:tmpl w:val="3B465618"/>
+    <w:lvl w:ilvl="0" w:tplc="6930CD0A">
+      <w:start w:val="1"/>
+      <w:numFmt w:val="decimal"/>
+      <w:pStyle w:val="1"/>
+      <w:suff w:val="space"/>
+      <w:lvlText w:val="%1"/>
+      <w:lvlJc w:val="right"/>
+      <w:pPr>
+        <w:ind w:left="720" w:hanging="360"/>
+      </w:pPr>
+    </w:lvl>
+    <w:lvl w:ilvl="1" w:tplc="04190019" w:tentative="1">
+      <w:start w:val="1"/>
+      <w:numFmt w:val="lowerLetter"/>
+      <w:lvlText w:val="%2."/>
+      <w:lvlJc w:val="left"/>
+      <w:pPr>
+        <w:ind w:left="1440" w:hanging="360"/>
+      </w:pPr>
+    </w:lvl>
+    <w:lvl w:ilvl="2" w:tplc="0419001B" w:tentative="1">
+      <w:start w:val="1"/>
+      <w:numFmt w:val="lowerRoman"/>
+      <w:lvlText w:val="%3."/>
+      <w:lvlJc w:val="right"/>
+      <w:pPr>
+        <w:ind w:left="2160" w:hanging="180"/>
+      </w:pPr>
+    </w:lvl>
+    <w:lvl w:ilvl="3" w:tplc="0419000F" w:tentative="1">
+      <w:start w:val="1"/>
+      <w:numFmt w:val="decimal"/>
+      <w:lvlText w:val="%4."/>
+      <w:lvlJc w:val="left"/>
+      <w:pPr>
+        <w:ind w:left="2880" w:hanging="360"/>
+      </w:pPr>
+    </w:lvl>
+    <w:lvl w:ilvl="4" w:tplc="04190019" w:tentative="1">
+      <w:start w:val="1"/>
+      <w:numFmt w:val="lowerLetter"/>
+      <w:lvlText w:val="%5."/>
+      <w:lvlJc w:val="left"/>
+      <w:pPr>
+        <w:ind w:left="3600" w:hanging="360"/>
+      </w:pPr>
+    </w:lvl>
+    <w:lvl w:ilvl="5" w:tplc="0419001B" w:tentative="1">
+      <w:start w:val="1"/>
+      <w:numFmt w:val="lowerRoman"/>
+      <w:lvlText w:val="%6."/>
+      <w:lvlJc w:val="right"/>
+      <w:pPr>
+        <w:ind w:left="4320" w:hanging="180"/>
+      </w:pPr>
+    </w:lvl>
+    <w:lvl w:ilvl="6" w:tplc="0419000F" w:tentative="1">
+      <w:start w:val="1"/>
+      <w:numFmt w:val="decimal"/>
+      <w:lvlText w:val="%7."/>
+      <w:lvlJc w:val="left"/>
+      <w:pPr>
+        <w:ind w:left="5040" w:hanging="360"/>
+      </w:pPr>
+    </w:lvl>
+    <w:lvl w:ilvl="7" w:tplc="04190019" w:tentative="1">
+      <w:start w:val="1"/>
+      <w:numFmt w:val="lowerLetter"/>
+      <w:lvlText w:val="%8."/>
+      <w:lvlJc w:val="left"/>
+      <w:pPr>
+        <w:ind w:left="5760" w:hanging="360"/>
+      </w:pPr>
+    </w:lvl>
+    <w:lvl w:ilvl="8" w:tplc="0419001B" w:tentative="1">
+      <w:start w:val="1"/>
+      <w:numFmt w:val="lowerRoman"/>
+      <w:lvlText w:val="%9."/>
+      <w:lvlJc w:val="right"/>
+      <w:pPr>
+        <w:ind w:left="6480" w:hanging="180"/>
+      </w:pPr>
+    </w:lvl>
+  </w:abstractNum>
+  <w:abstractNum w:abstractNumId="4" w15:restartNumberingAfterBreak="0">
     <w:nsid w:val="2A5F3C4B"/>
     <w:multiLevelType w:val="hybridMultilevel"/>
     <w:tmpl w:val="F1785054"/>
@@ -1826,7 +4293,121 @@
       </w:pPr>
     </w:lvl>
   </w:abstractNum>
-  <w:abstractNum w:abstractNumId="3" w15:restartNumberingAfterBreak="0">
+  <w:abstractNum w:abstractNumId="5" w15:restartNumberingAfterBreak="0">
+    <w:nsid w:val="30532FBA"/>
+    <w:multiLevelType w:val="hybridMultilevel"/>
+    <w:tmpl w:val="C2F0F682"/>
+    <w:lvl w:ilvl="0" w:tplc="AB3C8932">
+      <w:start w:val="1"/>
+      <w:numFmt w:val="bullet"/>
+      <w:suff w:val="space"/>
+      <w:lvlText w:val=""/>
+      <w:lvlJc w:val="left"/>
+      <w:pPr>
+        <w:ind w:left="1287" w:hanging="360"/>
+      </w:pPr>
+      <w:rPr>
+        <w:rFonts w:ascii="Symbol" w:hAnsi="Symbol" w:hint="default"/>
+      </w:rPr>
+    </w:lvl>
+    <w:lvl w:ilvl="1" w:tplc="04190003" w:tentative="1">
+      <w:start w:val="1"/>
+      <w:numFmt w:val="bullet"/>
+      <w:lvlText w:val="o"/>
+      <w:lvlJc w:val="left"/>
+      <w:pPr>
+        <w:ind w:left="2007" w:hanging="360"/>
+      </w:pPr>
+      <w:rPr>
+        <w:rFonts w:ascii="Courier New" w:hAnsi="Courier New" w:cs="Courier New" w:hint="default"/>
+      </w:rPr>
+    </w:lvl>
+    <w:lvl w:ilvl="2" w:tplc="04190005" w:tentative="1">
+      <w:start w:val="1"/>
+      <w:numFmt w:val="bullet"/>
+      <w:lvlText w:val=""/>
+      <w:lvlJc w:val="left"/>
+      <w:pPr>
+        <w:ind w:left="2727" w:hanging="360"/>
+      </w:pPr>
+      <w:rPr>
+        <w:rFonts w:ascii="Wingdings" w:hAnsi="Wingdings" w:hint="default"/>
+      </w:rPr>
+    </w:lvl>
+    <w:lvl w:ilvl="3" w:tplc="04190001" w:tentative="1">
+      <w:start w:val="1"/>
+      <w:numFmt w:val="bullet"/>
+      <w:lvlText w:val=""/>
+      <w:lvlJc w:val="left"/>
+      <w:pPr>
+        <w:ind w:left="3447" w:hanging="360"/>
+      </w:pPr>
+      <w:rPr>
+        <w:rFonts w:ascii="Symbol" w:hAnsi="Symbol" w:hint="default"/>
+      </w:rPr>
+    </w:lvl>
+    <w:lvl w:ilvl="4" w:tplc="04190003" w:tentative="1">
+      <w:start w:val="1"/>
+      <w:numFmt w:val="bullet"/>
+      <w:lvlText w:val="o"/>
+      <w:lvlJc w:val="left"/>
+      <w:pPr>
+        <w:ind w:left="4167" w:hanging="360"/>
+      </w:pPr>
+      <w:rPr>
+        <w:rFonts w:ascii="Courier New" w:hAnsi="Courier New" w:cs="Courier New" w:hint="default"/>
+      </w:rPr>
+    </w:lvl>
+    <w:lvl w:ilvl="5" w:tplc="04190005" w:tentative="1">
+      <w:start w:val="1"/>
+      <w:numFmt w:val="bullet"/>
+      <w:lvlText w:val=""/>
+      <w:lvlJc w:val="left"/>
+      <w:pPr>
+        <w:ind w:left="4887" w:hanging="360"/>
+      </w:pPr>
+      <w:rPr>
+        <w:rFonts w:ascii="Wingdings" w:hAnsi="Wingdings" w:hint="default"/>
+      </w:rPr>
+    </w:lvl>
+    <w:lvl w:ilvl="6" w:tplc="04190001" w:tentative="1">
+      <w:start w:val="1"/>
+      <w:numFmt w:val="bullet"/>
+      <w:lvlText w:val=""/>
+      <w:lvlJc w:val="left"/>
+      <w:pPr>
+        <w:ind w:left="5607" w:hanging="360"/>
+      </w:pPr>
+      <w:rPr>
+        <w:rFonts w:ascii="Symbol" w:hAnsi="Symbol" w:hint="default"/>
+      </w:rPr>
+    </w:lvl>
+    <w:lvl w:ilvl="7" w:tplc="04190003" w:tentative="1">
+      <w:start w:val="1"/>
+      <w:numFmt w:val="bullet"/>
+      <w:lvlText w:val="o"/>
+      <w:lvlJc w:val="left"/>
+      <w:pPr>
+        <w:ind w:left="6327" w:hanging="360"/>
+      </w:pPr>
+      <w:rPr>
+        <w:rFonts w:ascii="Courier New" w:hAnsi="Courier New" w:cs="Courier New" w:hint="default"/>
+      </w:rPr>
+    </w:lvl>
+    <w:lvl w:ilvl="8" w:tplc="04190005" w:tentative="1">
+      <w:start w:val="1"/>
+      <w:numFmt w:val="bullet"/>
+      <w:lvlText w:val=""/>
+      <w:lvlJc w:val="left"/>
+      <w:pPr>
+        <w:ind w:left="7047" w:hanging="360"/>
+      </w:pPr>
+      <w:rPr>
+        <w:rFonts w:ascii="Wingdings" w:hAnsi="Wingdings" w:hint="default"/>
+      </w:rPr>
+    </w:lvl>
+  </w:abstractNum>
+  <w:abstractNum w:abstractNumId="6" w15:restartNumberingAfterBreak="0">
     <w:nsid w:val="352927D5"/>
     <w:multiLevelType w:val="hybridMultilevel"/>
     <w:tmpl w:val="8E54B6F6"/>
@@ -1918,7 +4499,7 @@
       </w:pPr>
     </w:lvl>
   </w:abstractNum>
-  <w:abstractNum w:abstractNumId="4" w15:restartNumberingAfterBreak="0">
+  <w:abstractNum w:abstractNumId="7" w15:restartNumberingAfterBreak="0">
     <w:nsid w:val="36AF07D5"/>
     <w:multiLevelType w:val="hybridMultilevel"/>
     <w:tmpl w:val="8E54B6F6"/>
@@ -2010,7 +4591,7 @@
       </w:pPr>
     </w:lvl>
   </w:abstractNum>
-  <w:abstractNum w:abstractNumId="5" w15:restartNumberingAfterBreak="0">
+  <w:abstractNum w:abstractNumId="8" w15:restartNumberingAfterBreak="0">
     <w:nsid w:val="3728414A"/>
     <w:multiLevelType w:val="hybridMultilevel"/>
     <w:tmpl w:val="8E54B6F6"/>
@@ -2102,7 +4683,7 @@
       </w:pPr>
     </w:lvl>
   </w:abstractNum>
-  <w:abstractNum w:abstractNumId="6" w15:restartNumberingAfterBreak="0">
+  <w:abstractNum w:abstractNumId="9" w15:restartNumberingAfterBreak="0">
     <w:nsid w:val="3C4A1D40"/>
     <w:multiLevelType w:val="hybridMultilevel"/>
     <w:tmpl w:val="8E54B6F6"/>
@@ -2194,7 +4775,7 @@
       </w:pPr>
     </w:lvl>
   </w:abstractNum>
-  <w:abstractNum w:abstractNumId="7" w15:restartNumberingAfterBreak="0">
+  <w:abstractNum w:abstractNumId="10" w15:restartNumberingAfterBreak="0">
     <w:nsid w:val="459B13EF"/>
     <w:multiLevelType w:val="hybridMultilevel"/>
     <w:tmpl w:val="8E54B6F6"/>
@@ -2286,7 +4867,7 @@
       </w:pPr>
     </w:lvl>
   </w:abstractNum>
-  <w:abstractNum w:abstractNumId="8" w15:restartNumberingAfterBreak="0">
+  <w:abstractNum w:abstractNumId="11" w15:restartNumberingAfterBreak="0">
     <w:nsid w:val="497265BF"/>
     <w:multiLevelType w:val="hybridMultilevel"/>
     <w:tmpl w:val="25987AF8"/>
@@ -2378,7 +4959,7 @@
       </w:pPr>
     </w:lvl>
   </w:abstractNum>
-  <w:abstractNum w:abstractNumId="9" w15:restartNumberingAfterBreak="0">
+  <w:abstractNum w:abstractNumId="12" w15:restartNumberingAfterBreak="0">
     <w:nsid w:val="520A1BFE"/>
     <w:multiLevelType w:val="multilevel"/>
     <w:tmpl w:val="5E987BA0"/>
@@ -2501,7 +5082,7 @@
       </w:rPr>
     </w:lvl>
   </w:abstractNum>
-  <w:abstractNum w:abstractNumId="10" w15:restartNumberingAfterBreak="0">
+  <w:abstractNum w:abstractNumId="13" w15:restartNumberingAfterBreak="0">
     <w:nsid w:val="6472239F"/>
     <w:multiLevelType w:val="hybridMultilevel"/>
     <w:tmpl w:val="61AEB2A8"/>
@@ -2593,7 +5174,121 @@
       </w:pPr>
     </w:lvl>
   </w:abstractNum>
-  <w:abstractNum w:abstractNumId="11" w15:restartNumberingAfterBreak="0">
+  <w:abstractNum w:abstractNumId="14" w15:restartNumberingAfterBreak="0">
+    <w:nsid w:val="658B42D6"/>
+    <w:multiLevelType w:val="hybridMultilevel"/>
+    <w:tmpl w:val="806043D0"/>
+    <w:lvl w:ilvl="0" w:tplc="AB3C8932">
+      <w:start w:val="1"/>
+      <w:numFmt w:val="bullet"/>
+      <w:suff w:val="space"/>
+      <w:lvlText w:val=""/>
+      <w:lvlJc w:val="left"/>
+      <w:pPr>
+        <w:ind w:left="1571" w:hanging="360"/>
+      </w:pPr>
+      <w:rPr>
+        <w:rFonts w:ascii="Symbol" w:hAnsi="Symbol" w:hint="default"/>
+      </w:rPr>
+    </w:lvl>
+    <w:lvl w:ilvl="1" w:tplc="04190003" w:tentative="1">
+      <w:start w:val="1"/>
+      <w:numFmt w:val="bullet"/>
+      <w:lvlText w:val="o"/>
+      <w:lvlJc w:val="left"/>
+      <w:pPr>
+        <w:ind w:left="1724" w:hanging="360"/>
+      </w:pPr>
+      <w:rPr>
+        <w:rFonts w:ascii="Courier New" w:hAnsi="Courier New" w:cs="Courier New" w:hint="default"/>
+      </w:rPr>
+    </w:lvl>
+    <w:lvl w:ilvl="2" w:tplc="04190005" w:tentative="1">
+      <w:start w:val="1"/>
+      <w:numFmt w:val="bullet"/>
+      <w:lvlText w:val=""/>
+      <w:lvlJc w:val="left"/>
+      <w:pPr>
+        <w:ind w:left="2444" w:hanging="360"/>
+      </w:pPr>
+      <w:rPr>
+        <w:rFonts w:ascii="Wingdings" w:hAnsi="Wingdings" w:hint="default"/>
+      </w:rPr>
+    </w:lvl>
+    <w:lvl w:ilvl="3" w:tplc="04190001" w:tentative="1">
+      <w:start w:val="1"/>
+      <w:numFmt w:val="bullet"/>
+      <w:lvlText w:val=""/>
+      <w:lvlJc w:val="left"/>
+      <w:pPr>
+        <w:ind w:left="3164" w:hanging="360"/>
+      </w:pPr>
+      <w:rPr>
+        <w:rFonts w:ascii="Symbol" w:hAnsi="Symbol" w:hint="default"/>
+      </w:rPr>
+    </w:lvl>
+    <w:lvl w:ilvl="4" w:tplc="04190003" w:tentative="1">
+      <w:start w:val="1"/>
+      <w:numFmt w:val="bullet"/>
+      <w:lvlText w:val="o"/>
+      <w:lvlJc w:val="left"/>
+      <w:pPr>
+        <w:ind w:left="3884" w:hanging="360"/>
+      </w:pPr>
+      <w:rPr>
+        <w:rFonts w:ascii="Courier New" w:hAnsi="Courier New" w:cs="Courier New" w:hint="default"/>
+      </w:rPr>
+    </w:lvl>
+    <w:lvl w:ilvl="5" w:tplc="04190005" w:tentative="1">
+      <w:start w:val="1"/>
+      <w:numFmt w:val="bullet"/>
+      <w:lvlText w:val=""/>
+      <w:lvlJc w:val="left"/>
+      <w:pPr>
+        <w:ind w:left="4604" w:hanging="360"/>
+      </w:pPr>
+      <w:rPr>
+        <w:rFonts w:ascii="Wingdings" w:hAnsi="Wingdings" w:hint="default"/>
+      </w:rPr>
+    </w:lvl>
+    <w:lvl w:ilvl="6" w:tplc="04190001" w:tentative="1">
+      <w:start w:val="1"/>
+      <w:numFmt w:val="bullet"/>
+      <w:lvlText w:val=""/>
+      <w:lvlJc w:val="left"/>
+      <w:pPr>
+        <w:ind w:left="5324" w:hanging="360"/>
+      </w:pPr>
+      <w:rPr>
+        <w:rFonts w:ascii="Symbol" w:hAnsi="Symbol" w:hint="default"/>
+      </w:rPr>
+    </w:lvl>
+    <w:lvl w:ilvl="7" w:tplc="04190003" w:tentative="1">
+      <w:start w:val="1"/>
+      <w:numFmt w:val="bullet"/>
+      <w:lvlText w:val="o"/>
+      <w:lvlJc w:val="left"/>
+      <w:pPr>
+        <w:ind w:left="6044" w:hanging="360"/>
+      </w:pPr>
+      <w:rPr>
+        <w:rFonts w:ascii="Courier New" w:hAnsi="Courier New" w:cs="Courier New" w:hint="default"/>
+      </w:rPr>
+    </w:lvl>
+    <w:lvl w:ilvl="8" w:tplc="04190005" w:tentative="1">
+      <w:start w:val="1"/>
+      <w:numFmt w:val="bullet"/>
+      <w:lvlText w:val=""/>
+      <w:lvlJc w:val="left"/>
+      <w:pPr>
+        <w:ind w:left="6764" w:hanging="360"/>
+      </w:pPr>
+      <w:rPr>
+        <w:rFonts w:ascii="Wingdings" w:hAnsi="Wingdings" w:hint="default"/>
+      </w:rPr>
+    </w:lvl>
+  </w:abstractNum>
+  <w:abstractNum w:abstractNumId="15" w15:restartNumberingAfterBreak="0">
     <w:nsid w:val="6A3A0F04"/>
     <w:multiLevelType w:val="hybridMultilevel"/>
     <w:tmpl w:val="56100F7A"/>
@@ -2682,7 +5377,7 @@
       </w:pPr>
     </w:lvl>
   </w:abstractNum>
-  <w:abstractNum w:abstractNumId="12" w15:restartNumberingAfterBreak="0">
+  <w:abstractNum w:abstractNumId="16" w15:restartNumberingAfterBreak="0">
     <w:nsid w:val="6C6642DB"/>
     <w:multiLevelType w:val="hybridMultilevel"/>
     <w:tmpl w:val="F440C95A"/>
@@ -2771,7 +5466,7 @@
       </w:pPr>
     </w:lvl>
   </w:abstractNum>
-  <w:abstractNum w:abstractNumId="13" w15:restartNumberingAfterBreak="0">
+  <w:abstractNum w:abstractNumId="17" w15:restartNumberingAfterBreak="0">
     <w:nsid w:val="763767B9"/>
     <w:multiLevelType w:val="hybridMultilevel"/>
     <w:tmpl w:val="1F3A37F4"/>
@@ -2863,7 +5558,7 @@
       </w:pPr>
     </w:lvl>
   </w:abstractNum>
-  <w:abstractNum w:abstractNumId="14" w15:restartNumberingAfterBreak="0">
+  <w:abstractNum w:abstractNumId="18" w15:restartNumberingAfterBreak="0">
     <w:nsid w:val="772E72E0"/>
     <w:multiLevelType w:val="hybridMultilevel"/>
     <w:tmpl w:val="8730C3C0"/>
@@ -2955,56 +5650,68 @@
       </w:pPr>
     </w:lvl>
   </w:abstractNum>
-  <w:num w:numId="1">
+  <w:num w:numId="1" w16cid:durableId="186069422">
+    <w:abstractNumId w:val="12"/>
+  </w:num>
+  <w:num w:numId="2" w16cid:durableId="1557013783">
+    <w:abstractNumId w:val="0"/>
+  </w:num>
+  <w:num w:numId="3" w16cid:durableId="273441224">
+    <w:abstractNumId w:val="4"/>
+  </w:num>
+  <w:num w:numId="4" w16cid:durableId="286012659">
+    <w:abstractNumId w:val="10"/>
+  </w:num>
+  <w:num w:numId="5" w16cid:durableId="1852066939">
+    <w:abstractNumId w:val="7"/>
+  </w:num>
+  <w:num w:numId="6" w16cid:durableId="2146727624">
     <w:abstractNumId w:val="9"/>
   </w:num>
-  <w:num w:numId="2">
-    <w:abstractNumId w:val="0"/>
+  <w:num w:numId="7" w16cid:durableId="1663073548">
+    <w:abstractNumId w:val="8"/>
   </w:num>
-  <w:num w:numId="3">
-    <w:abstractNumId w:val="2"/>
-  </w:num>
-  <w:num w:numId="4">
-    <w:abstractNumId w:val="7"/>
-  </w:num>
-  <w:num w:numId="5">
-    <w:abstractNumId w:val="4"/>
-  </w:num>
-  <w:num w:numId="6">
+  <w:num w:numId="8" w16cid:durableId="1331248482">
     <w:abstractNumId w:val="6"/>
   </w:num>
-  <w:num w:numId="7">
+  <w:num w:numId="9" w16cid:durableId="1905603140">
+    <w:abstractNumId w:val="16"/>
+  </w:num>
+  <w:num w:numId="10" w16cid:durableId="1754206846">
+    <w:abstractNumId w:val="15"/>
+  </w:num>
+  <w:num w:numId="11" w16cid:durableId="167406489">
+    <w:abstractNumId w:val="1"/>
+  </w:num>
+  <w:num w:numId="12" w16cid:durableId="1908883789">
+    <w:abstractNumId w:val="11"/>
+  </w:num>
+  <w:num w:numId="13" w16cid:durableId="1494756071">
+    <w:abstractNumId w:val="13"/>
+  </w:num>
+  <w:num w:numId="14" w16cid:durableId="2046828437">
+    <w:abstractNumId w:val="17"/>
+  </w:num>
+  <w:num w:numId="15" w16cid:durableId="1651901692">
+    <w:abstractNumId w:val="18"/>
+  </w:num>
+  <w:num w:numId="16" w16cid:durableId="625425532">
+    <w:abstractNumId w:val="3"/>
+  </w:num>
+  <w:num w:numId="17" w16cid:durableId="487482228">
     <w:abstractNumId w:val="5"/>
   </w:num>
-  <w:num w:numId="8">
-    <w:abstractNumId w:val="3"/>
+  <w:num w:numId="18" w16cid:durableId="1162429113">
+    <w:abstractNumId w:val="14"/>
   </w:num>
-  <w:num w:numId="9">
-    <w:abstractNumId w:val="12"/>
-  </w:num>
-  <w:num w:numId="10">
-    <w:abstractNumId w:val="11"/>
-  </w:num>
-  <w:num w:numId="11">
-    <w:abstractNumId w:val="1"/>
-  </w:num>
-  <w:num w:numId="12">
-    <w:abstractNumId w:val="8"/>
-  </w:num>
-  <w:num w:numId="13">
-    <w:abstractNumId w:val="10"/>
-  </w:num>
-  <w:num w:numId="14">
-    <w:abstractNumId w:val="13"/>
-  </w:num>
-  <w:num w:numId="15">
-    <w:abstractNumId w:val="14"/>
+  <w:num w:numId="19" w16cid:durableId="629554707">
+    <w:abstractNumId w:val="2"/>
   </w:num>
 </w:numbering>
 </file>
 
 <file path=word/styles.xml><?xml version="1.0" encoding="utf-8"?>
-<w:styles xmlns:mc="http://schemas.openxmlformats.org/markup-compatibility/2006" xmlns:r="http://schemas.openxmlformats.org/officeDocument/2006/relationships" xmlns:w="http://schemas.openxmlformats.org/wordprocessingml/2006/main" xmlns:w14="http://schemas.microsoft.com/office/word/2010/wordml" xmlns:w15="http://schemas.microsoft.com/office/word/2012/wordml" xmlns:w16se="http://schemas.microsoft.com/office/word/2015/wordml/symex" mc:Ignorable="w14 w15 w16se">
+<w:styles xmlns:mc="http://schemas.openxmlformats.org/markup-compatibility/2006" xmlns:r="http://schemas.openxmlformats.org/officeDocument/2006/relationships" xmlns:w="http://schemas.openxmlformats.org/wordprocessingml/2006/main" xmlns:w14="http://schemas.microsoft.com/office/word/2010/wordml" xmlns:w15="http://schemas.microsoft.com/office/word/2012/wordml" xmlns:w16cex="http://schemas.microsoft.com/office/word/2018/wordml/cex" xmlns:w16cid="http://schemas.microsoft.com/office/word/2016/wordml/cid" xmlns:w16="http://schemas.microsoft.com/office/word/2018/wordml" xmlns:w16du="http://schemas.microsoft.com/office/word/2023/wordml/word16du" xmlns:w16sdtdh="http://schemas.microsoft.com/office/word/2020/wordml/sdtdatahash" xmlns:w16sdtfl="http://schemas.microsoft.com/office/word/2024/wordml/sdtformatlock" xmlns:w16se="http://schemas.microsoft.com/office/word/2015/wordml/symex" mc:Ignorable="w14 w15 w16se w16cid w16 w16cex w16sdtdh w16sdtfl w16du">
   <w:docDefaults>
     <w:rPrDefault>
       <w:rPr>
@@ -3020,7 +5727,7 @@
       </w:pPr>
     </w:pPrDefault>
   </w:docDefaults>
-  <w:latentStyles w:defLockedState="0" w:defUIPriority="99" w:defSemiHidden="0" w:defUnhideWhenUsed="0" w:defQFormat="0" w:count="371">
+  <w:latentStyles w:defLockedState="0" w:defUIPriority="99" w:defSemiHidden="0" w:defUnhideWhenUsed="0" w:defQFormat="0" w:count="376">
     <w:lsdException w:name="Normal" w:uiPriority="0" w:qFormat="1"/>
     <w:lsdException w:name="heading 1" w:uiPriority="9" w:qFormat="1"/>
     <w:lsdException w:name="heading 2" w:semiHidden="1" w:uiPriority="9" w:unhideWhenUsed="1" w:qFormat="1"/>
@@ -3392,6 +6099,11 @@
     <w:lsdException w:name="List Table 5 Dark Accent 6" w:uiPriority="50"/>
     <w:lsdException w:name="List Table 6 Colorful Accent 6" w:uiPriority="51"/>
     <w:lsdException w:name="List Table 7 Colorful Accent 6" w:uiPriority="52"/>
+    <w:lsdException w:name="Mention" w:semiHidden="1" w:unhideWhenUsed="1"/>
+    <w:lsdException w:name="Smart Hyperlink" w:semiHidden="1" w:unhideWhenUsed="1"/>
+    <w:lsdException w:name="Hashtag" w:semiHidden="1" w:unhideWhenUsed="1"/>
+    <w:lsdException w:name="Unresolved Mention" w:semiHidden="1" w:unhideWhenUsed="1"/>
+    <w:lsdException w:name="Smart Link" w:semiHidden="1" w:unhideWhenUsed="1"/>
   </w:latentStyles>
   <w:style w:type="paragraph" w:default="1" w:styleId="a0">
     <w:name w:val="Normal"/>
@@ -3405,17 +6117,23 @@
     <w:link w:val="10"/>
     <w:uiPriority w:val="9"/>
     <w:qFormat/>
-    <w:rsid w:val="00E34B47"/>
+    <w:rsid w:val="004142B3"/>
     <w:pPr>
       <w:widowControl w:val="0"/>
-      <w:spacing w:before="240" w:after="0" w:line="240" w:lineRule="auto"/>
+      <w:numPr>
+        <w:numId w:val="16"/>
+      </w:numPr>
+      <w:spacing w:before="240" w:after="0" w:line="360" w:lineRule="auto"/>
+      <w:ind w:left="426" w:firstLine="0"/>
       <w:jc w:val="center"/>
       <w:outlineLvl w:val="0"/>
     </w:pPr>
     <w:rPr>
-      <w:rFonts w:ascii="Calibri Light" w:eastAsia="Times New Roman" w:hAnsi="Calibri Light" w:cs="Times New Roman"/>
-      <w:sz w:val="36"/>
-      <w:szCs w:val="32"/>
+      <w:rFonts w:eastAsia="Times New Roman" w:cs="Times New Roman"/>
+      <w:b/>
+      <w:bCs/>
+      <w:sz w:val="28"/>
+      <w:szCs w:val="28"/>
       <w:shd w:val="clear" w:color="auto" w:fill="FFFFFF"/>
     </w:rPr>
   </w:style>
@@ -3464,7 +6182,6 @@
   <w:style w:type="character" w:default="1" w:styleId="a1">
     <w:name w:val="Default Paragraph Font"/>
     <w:uiPriority w:val="1"/>
-    <w:semiHidden/>
     <w:unhideWhenUsed/>
   </w:style>
   <w:style w:type="table" w:default="1" w:styleId="a2">
@@ -3512,11 +6229,13 @@
     <w:basedOn w:val="a1"/>
     <w:link w:val="1"/>
     <w:uiPriority w:val="9"/>
-    <w:rsid w:val="00E34B47"/>
+    <w:rsid w:val="004142B3"/>
     <w:rPr>
-      <w:rFonts w:ascii="Calibri Light" w:eastAsia="Times New Roman" w:hAnsi="Calibri Light" w:cs="Times New Roman"/>
-      <w:sz w:val="36"/>
-      <w:szCs w:val="32"/>
+      <w:rFonts w:eastAsia="Times New Roman" w:cs="Times New Roman"/>
+      <w:b/>
+      <w:bCs/>
+      <w:sz w:val="28"/>
+      <w:szCs w:val="28"/>
     </w:rPr>
   </w:style>
   <w:style w:type="character" w:customStyle="1" w:styleId="21">
@@ -3758,17 +6477,16 @@
       <w:numPr>
         <w:numId w:val="1"/>
       </w:numPr>
-      <w:spacing w:before="0" w:line="360" w:lineRule="auto"/>
+      <w:spacing w:before="0"/>
       <w:ind w:left="0" w:firstLine="0"/>
       <w:jc w:val="both"/>
     </w:pPr>
     <w:rPr>
       <w:rFonts w:ascii="Times New Roman" w:eastAsiaTheme="majorEastAsia" w:hAnsi="Times New Roman" w:cstheme="majorBidi"/>
-      <w:b/>
+      <w:b w:val="0"/>
       <w:color w:val="8EAADB" w:themeColor="accent1" w:themeTint="99"/>
       <w:spacing w:val="5"/>
       <w:kern w:val="28"/>
-      <w:sz w:val="28"/>
       <w:szCs w:val="52"/>
     </w:rPr>
   </w:style>
@@ -3794,22 +6512,22 @@
     <w:uiPriority w:val="39"/>
     <w:unhideWhenUsed/>
     <w:qFormat/>
-    <w:rsid w:val="009603B5"/>
+    <w:rsid w:val="004C26BC"/>
     <w:pPr>
       <w:keepNext/>
       <w:keepLines/>
       <w:widowControl/>
-      <w:spacing w:before="480" w:line="276" w:lineRule="auto"/>
-      <w:jc w:val="left"/>
+      <w:numPr>
+        <w:numId w:val="0"/>
+      </w:numPr>
+      <w:spacing w:before="0"/>
       <w:outlineLvl w:val="9"/>
     </w:pPr>
     <w:rPr>
-      <w:rFonts w:asciiTheme="majorHAnsi" w:eastAsiaTheme="majorEastAsia" w:hAnsiTheme="majorHAnsi" w:cstheme="majorBidi"/>
-      <w:b/>
-      <w:bCs/>
-      <w:color w:val="2F5496" w:themeColor="accent1" w:themeShade="BF"/>
-      <w:sz w:val="28"/>
-      <w:szCs w:val="28"/>
+      <w:rFonts w:eastAsiaTheme="majorEastAsia" w:cstheme="majorBidi"/>
+      <w:b w:val="0"/>
+      <w:bCs w:val="0"/>
+      <w:color w:val="000000" w:themeColor="text1"/>
       <w:shd w:val="clear" w:color="auto" w:fill="auto"/>
       <w:lang w:eastAsia="ru-RU"/>
     </w:rPr>
@@ -3822,8 +6540,11 @@
     <w:uiPriority w:val="39"/>
     <w:unhideWhenUsed/>
     <w:qFormat/>
-    <w:rsid w:val="009603B5"/>
+    <w:rsid w:val="004C26BC"/>
     <w:pPr>
+      <w:tabs>
+        <w:tab w:val="right" w:leader="dot" w:pos="9628"/>
+      </w:tabs>
       <w:spacing w:after="100" w:line="240" w:lineRule="auto"/>
       <w:jc w:val="both"/>
     </w:pPr>
@@ -4021,11 +6742,36 @@
       </w:tblBorders>
     </w:tblPr>
   </w:style>
+  <w:style w:type="paragraph" w:styleId="31">
+    <w:name w:val="toc 3"/>
+    <w:basedOn w:val="a0"/>
+    <w:next w:val="a0"/>
+    <w:autoRedefine/>
+    <w:uiPriority w:val="39"/>
+    <w:unhideWhenUsed/>
+    <w:rsid w:val="004C26BC"/>
+    <w:pPr>
+      <w:spacing w:after="100"/>
+      <w:ind w:left="440"/>
+    </w:pPr>
+  </w:style>
+  <w:style w:type="character" w:styleId="af9">
+    <w:name w:val="Unresolved Mention"/>
+    <w:basedOn w:val="a1"/>
+    <w:uiPriority w:val="99"/>
+    <w:semiHidden/>
+    <w:unhideWhenUsed/>
+    <w:rsid w:val="00EA25E9"/>
+    <w:rPr>
+      <w:color w:val="605E5C"/>
+      <w:shd w:val="clear" w:color="auto" w:fill="E1DFDD"/>
+    </w:rPr>
+  </w:style>
 </w:styles>
 </file>
 
 <file path=word/glossary/document.xml><?xml version="1.0" encoding="utf-8"?>
-<w:glossaryDocument xmlns:wpc="http://schemas.microsoft.com/office/word/2010/wordprocessingCanvas" xmlns:cx="http://schemas.microsoft.com/office/drawing/2014/chartex" xmlns:mc="http://schemas.openxmlformats.org/markup-compatibility/2006" xmlns:o="urn:schemas-microsoft-com:office:office" xmlns:r="http://schemas.openxmlformats.org/officeDocument/2006/relationships" xmlns:m="http://schemas.openxmlformats.org/officeDocument/2006/math" xmlns:v="urn:schemas-microsoft-com:vml" xmlns:wp14="http://schemas.microsoft.com/office/word/2010/wordprocessingDrawing" xmlns:wp="http://schemas.openxmlformats.org/drawingml/2006/wordprocessingDrawing" xmlns:w10="urn:schemas-microsoft-com:office:word" xmlns:w="http://schemas.openxmlformats.org/wordprocessingml/2006/main" xmlns:w14="http://schemas.microsoft.com/office/word/2010/wordml" xmlns:w15="http://schemas.microsoft.com/office/word/2012/wordml" xmlns:w16se="http://schemas.microsoft.com/office/word/2015/wordml/symex" xmlns:wpg="http://schemas.microsoft.com/office/word/2010/wordprocessingGroup" xmlns:wpi="http://schemas.microsoft.com/office/word/2010/wordprocessingInk" xmlns:wne="http://schemas.microsoft.com/office/word/2006/wordml" xmlns:wps="http://schemas.microsoft.com/office/word/2010/wordprocessingShape" mc:Ignorable="w14 w15 w16se wp14">
+<w:glossaryDocument xmlns:wpc="http://schemas.microsoft.com/office/word/2010/wordprocessingCanvas" xmlns:cx="http://schemas.microsoft.com/office/drawing/2014/chartex" xmlns:cx1="http://schemas.microsoft.com/office/drawing/2015/9/8/chartex" xmlns:cx2="http://schemas.microsoft.com/office/drawing/2015/10/21/chartex" xmlns:cx3="http://schemas.microsoft.com/office/drawing/2016/5/9/chartex" xmlns:cx4="http://schemas.microsoft.com/office/drawing/2016/5/10/chartex" xmlns:cx5="http://schemas.microsoft.com/office/drawing/2016/5/11/chartex" xmlns:cx6="http://schemas.microsoft.com/office/drawing/2016/5/12/chartex" xmlns:cx7="http://schemas.microsoft.com/office/drawing/2016/5/13/chartex" xmlns:cx8="http://schemas.microsoft.com/office/drawing/2016/5/14/chartex" xmlns:mc="http://schemas.openxmlformats.org/markup-compatibility/2006" xmlns:aink="http://schemas.microsoft.com/office/drawing/2016/ink" xmlns:am3d="http://schemas.microsoft.com/office/drawing/2017/model3d" xmlns:o="urn:schemas-microsoft-com:office:office" xmlns:oel="http://schemas.microsoft.com/office/2019/extlst" xmlns:r="http://schemas.openxmlformats.org/officeDocument/2006/relationships" xmlns:m="http://schemas.openxmlformats.org/officeDocument/2006/math" xmlns:v="urn:schemas-microsoft-com:vml" xmlns:wp14="http://schemas.microsoft.com/office/word/2010/wordprocessingDrawing" xmlns:wp="http://schemas.openxmlformats.org/drawingml/2006/wordprocessingDrawing" xmlns:w10="urn:schemas-microsoft-com:office:word" xmlns:w="http://schemas.openxmlformats.org/wordprocessingml/2006/main" xmlns:w14="http://schemas.microsoft.com/office/word/2010/wordml" xmlns:w15="http://schemas.microsoft.com/office/word/2012/wordml" xmlns:w16cex="http://schemas.microsoft.com/office/word/2018/wordml/cex" xmlns:w16cid="http://schemas.microsoft.com/office/word/2016/wordml/cid" xmlns:w16="http://schemas.microsoft.com/office/word/2018/wordml" xmlns:w16du="http://schemas.microsoft.com/office/word/2023/wordml/word16du" xmlns:w16sdtdh="http://schemas.microsoft.com/office/word/2020/wordml/sdtdatahash" xmlns:w16sdtfl="http://schemas.microsoft.com/office/word/2024/wordml/sdtformatlock" xmlns:w16se="http://schemas.microsoft.com/office/word/2015/wordml/symex" xmlns:wpg="http://schemas.microsoft.com/office/word/2010/wordprocessingGroup" xmlns:wpi="http://schemas.microsoft.com/office/word/2010/wordprocessingInk" xmlns:wne="http://schemas.microsoft.com/office/word/2006/wordml" xmlns:wps="http://schemas.microsoft.com/office/word/2010/wordprocessingShape" mc:Ignorable="w14 w15 w16se w16cid w16 w16cex w16sdtdh w16sdtfl w16du wp14">
   <w:docParts>
     <w:docPart>
       <w:docPartPr>
@@ -4143,44 +6889,15 @@
         </w:p>
       </w:docPartBody>
     </w:docPart>
-    <w:docPart>
-      <w:docPartPr>
-        <w:name w:val="34AABC71876743AAB46EC9B9D314EB6B"/>
-        <w:category>
-          <w:name w:val="Общие"/>
-          <w:gallery w:val="placeholder"/>
-        </w:category>
-        <w:types>
-          <w:type w:val="bbPlcHdr"/>
-        </w:types>
-        <w:behaviors>
-          <w:behavior w:val="content"/>
-        </w:behaviors>
-        <w:guid w:val="{CDFD47BF-1794-4A32-9D18-B0CDE90DF0F1}"/>
-      </w:docPartPr>
-      <w:docPartBody>
-        <w:p>
-          <w:pPr>
-            <w:pStyle w:val="34AABC71876743AAB46EC9B9D314EB6B"/>
-          </w:pPr>
-          <w:r>
-            <w:rPr>
-              <w:rStyle w:val="a3"/>
-            </w:rPr>
-            <w:t>Место для ввода текста.</w:t>
-          </w:r>
-        </w:p>
-      </w:docPartBody>
-    </w:docPart>
   </w:docParts>
 </w:glossaryDocument>
 </file>
 
 <file path=word/glossary/fontTable.xml><?xml version="1.0" encoding="utf-8"?>
-<w:fonts xmlns:mc="http://schemas.openxmlformats.org/markup-compatibility/2006" xmlns:r="http://schemas.openxmlformats.org/officeDocument/2006/relationships" xmlns:w="http://schemas.openxmlformats.org/wordprocessingml/2006/main" xmlns:w14="http://schemas.microsoft.com/office/word/2010/wordml" xmlns:w15="http://schemas.microsoft.com/office/word/2012/wordml" xmlns:w16se="http://schemas.microsoft.com/office/word/2015/wordml/symex" mc:Ignorable="w14 w15 w16se">
+<w:fonts xmlns:mc="http://schemas.openxmlformats.org/markup-compatibility/2006" xmlns:r="http://schemas.openxmlformats.org/officeDocument/2006/relationships" xmlns:w="http://schemas.openxmlformats.org/wordprocessingml/2006/main" xmlns:w14="http://schemas.microsoft.com/office/word/2010/wordml" xmlns:w15="http://schemas.microsoft.com/office/word/2012/wordml" xmlns:w16cex="http://schemas.microsoft.com/office/word/2018/wordml/cex" xmlns:w16cid="http://schemas.microsoft.com/office/word/2016/wordml/cid" xmlns:w16="http://schemas.microsoft.com/office/word/2018/wordml" xmlns:w16du="http://schemas.microsoft.com/office/word/2023/wordml/word16du" xmlns:w16sdtdh="http://schemas.microsoft.com/office/word/2020/wordml/sdtdatahash" xmlns:w16sdtfl="http://schemas.microsoft.com/office/word/2024/wordml/sdtformatlock" xmlns:w16se="http://schemas.microsoft.com/office/word/2015/wordml/symex" mc:Ignorable="w14 w15 w16se w16cid w16 w16cex w16sdtdh w16sdtfl w16du">
   <w:font w:name="Times New Roman">
     <w:panose1 w:val="02020603050405020304"/>
-    <w:charset w:val="CC"/>
+    <w:charset w:val="00"/>
     <w:family w:val="roman"/>
     <w:pitch w:val="variable"/>
     <w:sig w:usb0="E0002EFF" w:usb1="C000785B" w:usb2="00000009" w:usb3="00000000" w:csb0="000001FF" w:csb1="00000000"/>
@@ -4190,14 +6907,35 @@
     <w:charset w:val="CC"/>
     <w:family w:val="swiss"/>
     <w:pitch w:val="variable"/>
-    <w:sig w:usb0="E4002EFF" w:usb1="C000247B" w:usb2="00000009" w:usb3="00000000" w:csb0="000001FF" w:csb1="00000000"/>
+    <w:sig w:usb0="E4002EFF" w:usb1="C200247B" w:usb2="00000009" w:usb3="00000000" w:csb0="000001FF" w:csb1="00000000"/>
+  </w:font>
+  <w:font w:name="Symbol">
+    <w:panose1 w:val="05050102010706020507"/>
+    <w:charset w:val="02"/>
+    <w:family w:val="roman"/>
+    <w:pitch w:val="variable"/>
+    <w:sig w:usb0="00000000" w:usb1="10000000" w:usb2="00000000" w:usb3="00000000" w:csb0="80000000" w:csb1="00000000"/>
+  </w:font>
+  <w:font w:name="Courier New">
+    <w:panose1 w:val="02070309020205020404"/>
+    <w:charset w:val="CC"/>
+    <w:family w:val="modern"/>
+    <w:pitch w:val="fixed"/>
+    <w:sig w:usb0="E0002EFF" w:usb1="C0007843" w:usb2="00000009" w:usb3="00000000" w:csb0="000001FF" w:csb1="00000000"/>
+  </w:font>
+  <w:font w:name="Wingdings">
+    <w:panose1 w:val="05000000000000000000"/>
+    <w:charset w:val="02"/>
+    <w:family w:val="auto"/>
+    <w:pitch w:val="variable"/>
+    <w:sig w:usb0="00000000" w:usb1="10000000" w:usb2="00000000" w:usb3="00000000" w:csb0="80000000" w:csb1="00000000"/>
   </w:font>
   <w:font w:name="Calibri Light">
     <w:panose1 w:val="020F0302020204030204"/>
     <w:charset w:val="CC"/>
     <w:family w:val="swiss"/>
     <w:pitch w:val="variable"/>
-    <w:sig w:usb0="E4002EFF" w:usb1="C000247B" w:usb2="00000009" w:usb3="00000000" w:csb0="000001FF" w:csb1="00000000"/>
+    <w:sig w:usb0="E4002EFF" w:usb1="C200247B" w:usb2="00000009" w:usb3="00000000" w:csb0="000001FF" w:csb1="00000000"/>
   </w:font>
   <w:font w:name="Tahoma">
     <w:panose1 w:val="020B0604030504040204"/>
@@ -4213,11 +6951,30 @@
     <w:pitch w:val="variable"/>
     <w:sig w:usb0="E0002EFF" w:usb1="C000785B" w:usb2="00000009" w:usb3="00000000" w:csb0="000001FF" w:csb1="00000000"/>
   </w:font>
+  <w:font w:name="Cambria Math">
+    <w:panose1 w:val="02040503050406030204"/>
+    <w:charset w:val="CC"/>
+    <w:family w:val="roman"/>
+    <w:pitch w:val="variable"/>
+    <w:sig w:usb0="E00006FF" w:usb1="420024FF" w:usb2="02000000" w:usb3="00000000" w:csb0="0000019F" w:csb1="00000000"/>
+  </w:font>
+  <w:font w:name="Aptos">
+    <w:charset w:val="00"/>
+    <w:family w:val="swiss"/>
+    <w:pitch w:val="variable"/>
+    <w:sig w:usb0="20000287" w:usb1="00000003" w:usb2="00000000" w:usb3="00000000" w:csb0="0000019F" w:csb1="00000000"/>
+  </w:font>
+  <w:font w:name="Aptos Display">
+    <w:charset w:val="00"/>
+    <w:family w:val="swiss"/>
+    <w:pitch w:val="variable"/>
+    <w:sig w:usb0="20000287" w:usb1="00000003" w:usb2="00000000" w:usb3="00000000" w:csb0="0000019F" w:csb1="00000000"/>
+  </w:font>
 </w:fonts>
 </file>
 
 <file path=word/glossary/settings.xml><?xml version="1.0" encoding="utf-8"?>
-<w:settings xmlns:mc="http://schemas.openxmlformats.org/markup-compatibility/2006" xmlns:o="urn:schemas-microsoft-com:office:office" xmlns:r="http://schemas.openxmlformats.org/officeDocument/2006/relationships" xmlns:m="http://schemas.openxmlformats.org/officeDocument/2006/math" xmlns:v="urn:schemas-microsoft-com:vml" xmlns:w10="urn:schemas-microsoft-com:office:word" xmlns:w="http://schemas.openxmlformats.org/wordprocessingml/2006/main" xmlns:w14="http://schemas.microsoft.com/office/word/2010/wordml" xmlns:w15="http://schemas.microsoft.com/office/word/2012/wordml" xmlns:w16se="http://schemas.microsoft.com/office/word/2015/wordml/symex" xmlns:sl="http://schemas.openxmlformats.org/schemaLibrary/2006/main" mc:Ignorable="w14 w15 w16se">
+<w:settings xmlns:mc="http://schemas.openxmlformats.org/markup-compatibility/2006" xmlns:o="urn:schemas-microsoft-com:office:office" xmlns:r="http://schemas.openxmlformats.org/officeDocument/2006/relationships" xmlns:m="http://schemas.openxmlformats.org/officeDocument/2006/math" xmlns:v="urn:schemas-microsoft-com:vml" xmlns:w10="urn:schemas-microsoft-com:office:word" xmlns:w="http://schemas.openxmlformats.org/wordprocessingml/2006/main" xmlns:w14="http://schemas.microsoft.com/office/word/2010/wordml" xmlns:w15="http://schemas.microsoft.com/office/word/2012/wordml" xmlns:w16cex="http://schemas.microsoft.com/office/word/2018/wordml/cex" xmlns:w16cid="http://schemas.microsoft.com/office/word/2016/wordml/cid" xmlns:w16="http://schemas.microsoft.com/office/word/2018/wordml" xmlns:w16du="http://schemas.microsoft.com/office/word/2023/wordml/word16du" xmlns:w16sdtdh="http://schemas.microsoft.com/office/word/2020/wordml/sdtdatahash" xmlns:w16sdtfl="http://schemas.microsoft.com/office/word/2024/wordml/sdtformatlock" xmlns:w16se="http://schemas.microsoft.com/office/word/2015/wordml/symex" xmlns:sl="http://schemas.openxmlformats.org/schemaLibrary/2006/main" mc:Ignorable="w14 w15 w16se w16cid w16 w16cex w16sdtdh w16sdtfl w16du">
   <w:view w:val="normal"/>
   <w:defaultTabStop w:val="708"/>
   <w:characterSpacingControl w:val="doNotCompress"/>
@@ -4228,20 +6985,27 @@
     <w:compatSetting w:name="enableOpenTypeFeatures" w:uri="http://schemas.microsoft.com/office/word" w:val="1"/>
     <w:compatSetting w:name="doNotFlipMirrorIndents" w:uri="http://schemas.microsoft.com/office/word" w:val="1"/>
     <w:compatSetting w:name="differentiateMultirowTableHeaders" w:uri="http://schemas.microsoft.com/office/word" w:val="1"/>
+    <w:compatSetting w:name="useWord2013TrackBottomHyphenation" w:uri="http://schemas.microsoft.com/office/word" w:val="1"/>
   </w:compat>
   <w:rsids>
     <w:rsidRoot w:val="00C702E3"/>
+    <w:rsid w:val="000B2C72"/>
     <w:rsid w:val="00124B94"/>
     <w:rsid w:val="002051B2"/>
+    <w:rsid w:val="00226938"/>
+    <w:rsid w:val="003B48A3"/>
+    <w:rsid w:val="003D5170"/>
     <w:rsid w:val="00440E1D"/>
     <w:rsid w:val="0049650D"/>
     <w:rsid w:val="005A6537"/>
     <w:rsid w:val="00771F12"/>
+    <w:rsid w:val="00876565"/>
     <w:rsid w:val="00C702E3"/>
     <w:rsid w:val="00D335FC"/>
     <w:rsid w:val="00DC005E"/>
     <w:rsid w:val="00E03F48"/>
     <w:rsid w:val="00FF3AF7"/>
+    <w:rsid w:val="00FF7E82"/>
   </w:rsids>
   <m:mathPr>
     <m:mathFont m:val="Cambria Math"/>
@@ -4265,7 +7029,7 @@
 </file>
 
 <file path=word/glossary/styles.xml><?xml version="1.0" encoding="utf-8"?>
-<w:styles xmlns:mc="http://schemas.openxmlformats.org/markup-compatibility/2006" xmlns:r="http://schemas.openxmlformats.org/officeDocument/2006/relationships" xmlns:w="http://schemas.openxmlformats.org/wordprocessingml/2006/main" xmlns:w14="http://schemas.microsoft.com/office/word/2010/wordml" xmlns:w15="http://schemas.microsoft.com/office/word/2012/wordml" xmlns:w16se="http://schemas.microsoft.com/office/word/2015/wordml/symex" mc:Ignorable="w14 w15 w16se">
+<w:styles xmlns:mc="http://schemas.openxmlformats.org/markup-compatibility/2006" xmlns:r="http://schemas.openxmlformats.org/officeDocument/2006/relationships" xmlns:w="http://schemas.openxmlformats.org/wordprocessingml/2006/main" xmlns:w14="http://schemas.microsoft.com/office/word/2010/wordml" xmlns:w15="http://schemas.microsoft.com/office/word/2012/wordml" xmlns:w16cex="http://schemas.microsoft.com/office/word/2018/wordml/cex" xmlns:w16cid="http://schemas.microsoft.com/office/word/2016/wordml/cid" xmlns:w16="http://schemas.microsoft.com/office/word/2018/wordml" xmlns:w16du="http://schemas.microsoft.com/office/word/2023/wordml/word16du" xmlns:w16sdtdh="http://schemas.microsoft.com/office/word/2020/wordml/sdtdatahash" xmlns:w16sdtfl="http://schemas.microsoft.com/office/word/2024/wordml/sdtformatlock" xmlns:w16se="http://schemas.microsoft.com/office/word/2015/wordml/symex" mc:Ignorable="w14 w15 w16se w16cid w16 w16cex w16sdtdh w16sdtfl w16du">
   <w:docDefaults>
     <w:rPrDefault>
       <w:rPr>
@@ -4281,7 +7045,7 @@
       </w:pPr>
     </w:pPrDefault>
   </w:docDefaults>
-  <w:latentStyles w:defLockedState="0" w:defUIPriority="99" w:defSemiHidden="0" w:defUnhideWhenUsed="0" w:defQFormat="0" w:count="371">
+  <w:latentStyles w:defLockedState="0" w:defUIPriority="99" w:defSemiHidden="0" w:defUnhideWhenUsed="0" w:defQFormat="0" w:count="376">
     <w:lsdException w:name="Normal" w:uiPriority="0" w:qFormat="1"/>
     <w:lsdException w:name="heading 1" w:uiPriority="9" w:qFormat="1"/>
     <w:lsdException w:name="heading 2" w:semiHidden="1" w:uiPriority="9" w:unhideWhenUsed="1" w:qFormat="1"/>
@@ -4653,6 +7417,11 @@
     <w:lsdException w:name="List Table 5 Dark Accent 6" w:uiPriority="50"/>
     <w:lsdException w:name="List Table 6 Colorful Accent 6" w:uiPriority="51"/>
     <w:lsdException w:name="List Table 7 Colorful Accent 6" w:uiPriority="52"/>
+    <w:lsdException w:name="Mention" w:semiHidden="1" w:unhideWhenUsed="1"/>
+    <w:lsdException w:name="Smart Hyperlink" w:semiHidden="1" w:unhideWhenUsed="1"/>
+    <w:lsdException w:name="Hashtag" w:semiHidden="1" w:unhideWhenUsed="1"/>
+    <w:lsdException w:name="Unresolved Mention" w:semiHidden="1" w:unhideWhenUsed="1"/>
+    <w:lsdException w:name="Smart Link" w:semiHidden="1" w:unhideWhenUsed="1"/>
   </w:latentStyles>
   <w:style w:type="paragraph" w:default="1" w:styleId="a">
     <w:name w:val="Normal"/>
@@ -4690,12 +7459,10 @@
     <w:basedOn w:val="a0"/>
     <w:uiPriority w:val="99"/>
     <w:semiHidden/>
+    <w:rsid w:val="003D5170"/>
     <w:rPr>
       <w:color w:val="808080"/>
     </w:rPr>
-  </w:style>
-  <w:style w:type="paragraph" w:customStyle="1" w:styleId="2C0143D00F944D3E95D33E20B4FFC203">
-    <w:name w:val="2C0143D00F944D3E95D33E20B4FFC203"/>
   </w:style>
   <w:style w:type="paragraph" w:customStyle="1" w:styleId="46B8C828B0E9414F8C731BB86CE268E8">
     <w:name w:val="46B8C828B0E9414F8C731BB86CE268E8"/>
@@ -4709,14 +7476,11 @@
   <w:style w:type="paragraph" w:customStyle="1" w:styleId="8BDE018784094A05BFD76F9FAC7C273C">
     <w:name w:val="8BDE018784094A05BFD76F9FAC7C273C"/>
   </w:style>
-  <w:style w:type="paragraph" w:customStyle="1" w:styleId="34AABC71876743AAB46EC9B9D314EB6B">
-    <w:name w:val="34AABC71876743AAB46EC9B9D314EB6B"/>
-  </w:style>
 </w:styles>
 </file>
 
 <file path=word/glossary/webSettings.xml><?xml version="1.0" encoding="utf-8"?>
-<w:webSettings xmlns:mc="http://schemas.openxmlformats.org/markup-compatibility/2006" xmlns:r="http://schemas.openxmlformats.org/officeDocument/2006/relationships" xmlns:w="http://schemas.openxmlformats.org/wordprocessingml/2006/main" xmlns:w14="http://schemas.microsoft.com/office/word/2010/wordml" xmlns:w15="http://schemas.microsoft.com/office/word/2012/wordml" xmlns:w16se="http://schemas.microsoft.com/office/word/2015/wordml/symex" mc:Ignorable="w14 w15 w16se">
+<w:webSettings xmlns:mc="http://schemas.openxmlformats.org/markup-compatibility/2006" xmlns:r="http://schemas.openxmlformats.org/officeDocument/2006/relationships" xmlns:w="http://schemas.openxmlformats.org/wordprocessingml/2006/main" xmlns:w14="http://schemas.microsoft.com/office/word/2010/wordml" xmlns:w15="http://schemas.microsoft.com/office/word/2012/wordml" xmlns:w16cex="http://schemas.microsoft.com/office/word/2018/wordml/cex" xmlns:w16cid="http://schemas.microsoft.com/office/word/2016/wordml/cid" xmlns:w16="http://schemas.microsoft.com/office/word/2018/wordml" xmlns:w16du="http://schemas.microsoft.com/office/word/2023/wordml/word16du" xmlns:w16sdtdh="http://schemas.microsoft.com/office/word/2020/wordml/sdtdatahash" xmlns:w16sdtfl="http://schemas.microsoft.com/office/word/2024/wordml/sdtformatlock" xmlns:w16se="http://schemas.microsoft.com/office/word/2015/wordml/symex" mc:Ignorable="w14 w15 w16se w16cid w16 w16cex w16sdtdh w16sdtfl w16du">
   <w:optimizeForBrowser/>
   <w:allowPNG/>
 </w:webSettings>

</xml_diff>